<commit_message>
Para revision de botón de "crear recepción de material"
</commit_message>
<xml_diff>
--- a/Documentos/01 Módulo de Compras.docx
+++ b/Documentos/01 Módulo de Compras.docx
@@ -36,7 +36,7 @@
         </w:rPr>
         <w:fldChar w:fldCharType="separate"/>
       </w:r>
-      <w:hyperlink w:anchor="_Toc192155203" w:history="1">
+      <w:hyperlink w:anchor="_Toc192498097" w:history="1">
         <w:r>
           <w:rPr>
             <w:rStyle w:val="Hipervnculo"/>
@@ -64,7 +64,7 @@
             <w:noProof/>
             <w:webHidden/>
           </w:rPr>
-          <w:instrText xml:space="preserve"> PAGEREF _Toc192155203 \h </w:instrText>
+          <w:instrText xml:space="preserve"> PAGEREF _Toc192498097 \h </w:instrText>
         </w:r>
         <w:r>
           <w:rPr>
@@ -111,7 +111,7 @@
           <w14:ligatures w14:val="standardContextual"/>
         </w:rPr>
       </w:pPr>
-      <w:hyperlink w:anchor="_Toc192155204" w:history="1">
+      <w:hyperlink w:anchor="_Toc192498098" w:history="1">
         <w:r>
           <w:rPr>
             <w:rStyle w:val="Hipervnculo"/>
@@ -139,7 +139,7 @@
             <w:noProof/>
             <w:webHidden/>
           </w:rPr>
-          <w:instrText xml:space="preserve"> PAGEREF _Toc192155204 \h </w:instrText>
+          <w:instrText xml:space="preserve"> PAGEREF _Toc192498098 \h </w:instrText>
         </w:r>
         <w:r>
           <w:rPr>
@@ -186,7 +186,7 @@
           <w14:ligatures w14:val="standardContextual"/>
         </w:rPr>
       </w:pPr>
-      <w:hyperlink w:anchor="_Toc192155205" w:history="1">
+      <w:hyperlink w:anchor="_Toc192498099" w:history="1">
         <w:r>
           <w:rPr>
             <w:rStyle w:val="Hipervnculo"/>
@@ -214,7 +214,7 @@
             <w:noProof/>
             <w:webHidden/>
           </w:rPr>
-          <w:instrText xml:space="preserve"> PAGEREF _Toc192155205 \h </w:instrText>
+          <w:instrText xml:space="preserve"> PAGEREF _Toc192498099 \h </w:instrText>
         </w:r>
         <w:r>
           <w:rPr>
@@ -261,7 +261,7 @@
           <w14:ligatures w14:val="standardContextual"/>
         </w:rPr>
       </w:pPr>
-      <w:hyperlink w:anchor="_Toc192155206" w:history="1">
+      <w:hyperlink w:anchor="_Toc192498100" w:history="1">
         <w:r>
           <w:rPr>
             <w:rStyle w:val="Hipervnculo"/>
@@ -289,7 +289,7 @@
             <w:noProof/>
             <w:webHidden/>
           </w:rPr>
-          <w:instrText xml:space="preserve"> PAGEREF _Toc192155206 \h </w:instrText>
+          <w:instrText xml:space="preserve"> PAGEREF _Toc192498100 \h </w:instrText>
         </w:r>
         <w:r>
           <w:rPr>
@@ -336,7 +336,7 @@
           <w14:ligatures w14:val="standardContextual"/>
         </w:rPr>
       </w:pPr>
-      <w:hyperlink w:anchor="_Toc192155207" w:history="1">
+      <w:hyperlink w:anchor="_Toc192498101" w:history="1">
         <w:r>
           <w:rPr>
             <w:rStyle w:val="Hipervnculo"/>
@@ -364,7 +364,7 @@
             <w:noProof/>
             <w:webHidden/>
           </w:rPr>
-          <w:instrText xml:space="preserve"> PAGEREF _Toc192155207 \h </w:instrText>
+          <w:instrText xml:space="preserve"> PAGEREF _Toc192498101 \h </w:instrText>
         </w:r>
         <w:r>
           <w:rPr>
@@ -411,7 +411,7 @@
           <w14:ligatures w14:val="standardContextual"/>
         </w:rPr>
       </w:pPr>
-      <w:hyperlink w:anchor="_Toc192155208" w:history="1">
+      <w:hyperlink w:anchor="_Toc192498102" w:history="1">
         <w:r>
           <w:rPr>
             <w:rStyle w:val="Hipervnculo"/>
@@ -439,7 +439,7 @@
             <w:noProof/>
             <w:webHidden/>
           </w:rPr>
-          <w:instrText xml:space="preserve"> PAGEREF _Toc192155208 \h </w:instrText>
+          <w:instrText xml:space="preserve"> PAGEREF _Toc192498102 \h </w:instrText>
         </w:r>
         <w:r>
           <w:rPr>
@@ -486,7 +486,7 @@
           <w14:ligatures w14:val="standardContextual"/>
         </w:rPr>
       </w:pPr>
-      <w:hyperlink w:anchor="_Toc192155209" w:history="1">
+      <w:hyperlink w:anchor="_Toc192498103" w:history="1">
         <w:r>
           <w:rPr>
             <w:rStyle w:val="Hipervnculo"/>
@@ -514,7 +514,7 @@
             <w:noProof/>
             <w:webHidden/>
           </w:rPr>
-          <w:instrText xml:space="preserve"> PAGEREF _Toc192155209 \h </w:instrText>
+          <w:instrText xml:space="preserve"> PAGEREF _Toc192498103 \h </w:instrText>
         </w:r>
         <w:r>
           <w:rPr>
@@ -561,7 +561,7 @@
           <w14:ligatures w14:val="standardContextual"/>
         </w:rPr>
       </w:pPr>
-      <w:hyperlink w:anchor="_Toc192155210" w:history="1">
+      <w:hyperlink w:anchor="_Toc192498104" w:history="1">
         <w:r>
           <w:rPr>
             <w:rStyle w:val="Hipervnculo"/>
@@ -589,7 +589,7 @@
             <w:noProof/>
             <w:webHidden/>
           </w:rPr>
-          <w:instrText xml:space="preserve"> PAGEREF _Toc192155210 \h </w:instrText>
+          <w:instrText xml:space="preserve"> PAGEREF _Toc192498104 \h </w:instrText>
         </w:r>
         <w:r>
           <w:rPr>
@@ -636,7 +636,7 @@
           <w14:ligatures w14:val="standardContextual"/>
         </w:rPr>
       </w:pPr>
-      <w:hyperlink w:anchor="_Toc192155211" w:history="1">
+      <w:hyperlink w:anchor="_Toc192498105" w:history="1">
         <w:r>
           <w:rPr>
             <w:rStyle w:val="Hipervnculo"/>
@@ -664,7 +664,7 @@
             <w:noProof/>
             <w:webHidden/>
           </w:rPr>
-          <w:instrText xml:space="preserve"> PAGEREF _Toc192155211 \h </w:instrText>
+          <w:instrText xml:space="preserve"> PAGEREF _Toc192498105 \h </w:instrText>
         </w:r>
         <w:r>
           <w:rPr>
@@ -711,7 +711,7 @@
           <w14:ligatures w14:val="standardContextual"/>
         </w:rPr>
       </w:pPr>
-      <w:hyperlink w:anchor="_Toc192155212" w:history="1">
+      <w:hyperlink w:anchor="_Toc192498106" w:history="1">
         <w:r>
           <w:rPr>
             <w:rStyle w:val="Hipervnculo"/>
@@ -739,7 +739,7 @@
             <w:noProof/>
             <w:webHidden/>
           </w:rPr>
-          <w:instrText xml:space="preserve"> PAGEREF _Toc192155212 \h </w:instrText>
+          <w:instrText xml:space="preserve"> PAGEREF _Toc192498106 \h </w:instrText>
         </w:r>
         <w:r>
           <w:rPr>
@@ -759,7 +759,7 @@
             <w:noProof/>
             <w:webHidden/>
           </w:rPr>
-          <w:t>4</w:t>
+          <w:t>3</w:t>
         </w:r>
         <w:r>
           <w:rPr>
@@ -786,7 +786,7 @@
           <w14:ligatures w14:val="standardContextual"/>
         </w:rPr>
       </w:pPr>
-      <w:hyperlink w:anchor="_Toc192155213" w:history="1">
+      <w:hyperlink w:anchor="_Toc192498107" w:history="1">
         <w:r>
           <w:rPr>
             <w:rStyle w:val="Hipervnculo"/>
@@ -814,7 +814,7 @@
             <w:noProof/>
             <w:webHidden/>
           </w:rPr>
-          <w:instrText xml:space="preserve"> PAGEREF _Toc192155213 \h </w:instrText>
+          <w:instrText xml:space="preserve"> PAGEREF _Toc192498107 \h </w:instrText>
         </w:r>
         <w:r>
           <w:rPr>
@@ -834,7 +834,7 @@
             <w:noProof/>
             <w:webHidden/>
           </w:rPr>
-          <w:t>4</w:t>
+          <w:t>3</w:t>
         </w:r>
         <w:r>
           <w:rPr>
@@ -861,7 +861,7 @@
           <w14:ligatures w14:val="standardContextual"/>
         </w:rPr>
       </w:pPr>
-      <w:hyperlink w:anchor="_Toc192155214" w:history="1">
+      <w:hyperlink w:anchor="_Toc192498108" w:history="1">
         <w:r>
           <w:rPr>
             <w:rStyle w:val="Hipervnculo"/>
@@ -889,7 +889,7 @@
             <w:noProof/>
             <w:webHidden/>
           </w:rPr>
-          <w:instrText xml:space="preserve"> PAGEREF _Toc192155214 \h </w:instrText>
+          <w:instrText xml:space="preserve"> PAGEREF _Toc192498108 \h </w:instrText>
         </w:r>
         <w:r>
           <w:rPr>
@@ -909,7 +909,7 @@
             <w:noProof/>
             <w:webHidden/>
           </w:rPr>
-          <w:t>4</w:t>
+          <w:t>3</w:t>
         </w:r>
         <w:r>
           <w:rPr>
@@ -936,7 +936,7 @@
           <w14:ligatures w14:val="standardContextual"/>
         </w:rPr>
       </w:pPr>
-      <w:hyperlink w:anchor="_Toc192155215" w:history="1">
+      <w:hyperlink w:anchor="_Toc192498109" w:history="1">
         <w:r>
           <w:rPr>
             <w:rStyle w:val="Hipervnculo"/>
@@ -964,7 +964,7 @@
             <w:noProof/>
             <w:webHidden/>
           </w:rPr>
-          <w:instrText xml:space="preserve"> PAGEREF _Toc192155215 \h </w:instrText>
+          <w:instrText xml:space="preserve"> PAGEREF _Toc192498109 \h </w:instrText>
         </w:r>
         <w:r>
           <w:rPr>
@@ -984,7 +984,7 @@
             <w:noProof/>
             <w:webHidden/>
           </w:rPr>
-          <w:t>4</w:t>
+          <w:t>3</w:t>
         </w:r>
         <w:r>
           <w:rPr>
@@ -1011,7 +1011,7 @@
           <w14:ligatures w14:val="standardContextual"/>
         </w:rPr>
       </w:pPr>
-      <w:hyperlink w:anchor="_Toc192155216" w:history="1">
+      <w:hyperlink w:anchor="_Toc192498110" w:history="1">
         <w:r>
           <w:rPr>
             <w:rStyle w:val="Hipervnculo"/>
@@ -1039,7 +1039,7 @@
             <w:noProof/>
             <w:webHidden/>
           </w:rPr>
-          <w:instrText xml:space="preserve"> PAGEREF _Toc192155216 \h </w:instrText>
+          <w:instrText xml:space="preserve"> PAGEREF _Toc192498110 \h </w:instrText>
         </w:r>
         <w:r>
           <w:rPr>
@@ -1059,7 +1059,7 @@
             <w:noProof/>
             <w:webHidden/>
           </w:rPr>
-          <w:t>4</w:t>
+          <w:t>3</w:t>
         </w:r>
         <w:r>
           <w:rPr>
@@ -1086,30 +1086,14 @@
           <w14:ligatures w14:val="standardContextual"/>
         </w:rPr>
       </w:pPr>
-      <w:hyperlink w:anchor="_Toc192155217" w:history="1">
+      <w:hyperlink w:anchor="_Toc192498111" w:history="1">
         <w:r>
           <w:rPr>
             <w:rStyle w:val="Hipervnculo"/>
             <w:noProof/>
             <w:lang w:val="es-MX"/>
           </w:rPr>
-          <w:t xml:space="preserve">Datos </w:t>
-        </w:r>
-        <w:r>
-          <w:rPr>
-            <w:rStyle w:val="Hipervnculo"/>
-            <w:noProof/>
-            <w:lang w:val="es-MX"/>
-          </w:rPr>
-          <w:t>G</w:t>
-        </w:r>
-        <w:r>
-          <w:rPr>
-            <w:rStyle w:val="Hipervnculo"/>
-            <w:noProof/>
-            <w:lang w:val="es-MX"/>
-          </w:rPr>
-          <w:t>enerales</w:t>
+          <w:t>Datos Generales</w:t>
         </w:r>
         <w:r>
           <w:rPr>
@@ -1130,7 +1114,7 @@
             <w:noProof/>
             <w:webHidden/>
           </w:rPr>
-          <w:instrText xml:space="preserve"> PAGEREF _Toc192155217 \h </w:instrText>
+          <w:instrText xml:space="preserve"> PAGEREF _Toc192498111 \h </w:instrText>
         </w:r>
         <w:r>
           <w:rPr>
@@ -1177,7 +1161,7 @@
           <w14:ligatures w14:val="standardContextual"/>
         </w:rPr>
       </w:pPr>
-      <w:hyperlink w:anchor="_Toc192155218" w:history="1">
+      <w:hyperlink w:anchor="_Toc192498112" w:history="1">
         <w:r>
           <w:rPr>
             <w:rStyle w:val="Hipervnculo"/>
@@ -1205,7 +1189,7 @@
             <w:noProof/>
             <w:webHidden/>
           </w:rPr>
-          <w:instrText xml:space="preserve"> PAGEREF _Toc192155218 \h </w:instrText>
+          <w:instrText xml:space="preserve"> PAGEREF _Toc192498112 \h </w:instrText>
         </w:r>
         <w:r>
           <w:rPr>
@@ -1225,7 +1209,7 @@
             <w:noProof/>
             <w:webHidden/>
           </w:rPr>
-          <w:t>5</w:t>
+          <w:t>4</w:t>
         </w:r>
         <w:r>
           <w:rPr>
@@ -1252,7 +1236,7 @@
           <w14:ligatures w14:val="standardContextual"/>
         </w:rPr>
       </w:pPr>
-      <w:hyperlink w:anchor="_Toc192155219" w:history="1">
+      <w:hyperlink w:anchor="_Toc192498113" w:history="1">
         <w:r>
           <w:rPr>
             <w:rStyle w:val="Hipervnculo"/>
@@ -1280,7 +1264,7 @@
             <w:noProof/>
             <w:webHidden/>
           </w:rPr>
-          <w:instrText xml:space="preserve"> PAGEREF _Toc192155219 \h </w:instrText>
+          <w:instrText xml:space="preserve"> PAGEREF _Toc192498113 \h </w:instrText>
         </w:r>
         <w:r>
           <w:rPr>
@@ -1300,7 +1284,7 @@
             <w:noProof/>
             <w:webHidden/>
           </w:rPr>
-          <w:t>5</w:t>
+          <w:t>4</w:t>
         </w:r>
         <w:r>
           <w:rPr>
@@ -1327,7 +1311,7 @@
           <w14:ligatures w14:val="standardContextual"/>
         </w:rPr>
       </w:pPr>
-      <w:hyperlink w:anchor="_Toc192155220" w:history="1">
+      <w:hyperlink w:anchor="_Toc192498114" w:history="1">
         <w:r>
           <w:rPr>
             <w:rStyle w:val="Hipervnculo"/>
@@ -1355,7 +1339,7 @@
             <w:noProof/>
             <w:webHidden/>
           </w:rPr>
-          <w:instrText xml:space="preserve"> PAGEREF _Toc192155220 \h </w:instrText>
+          <w:instrText xml:space="preserve"> PAGEREF _Toc192498114 \h </w:instrText>
         </w:r>
         <w:r>
           <w:rPr>
@@ -1375,7 +1359,7 @@
             <w:noProof/>
             <w:webHidden/>
           </w:rPr>
-          <w:t>5</w:t>
+          <w:t>4</w:t>
         </w:r>
         <w:r>
           <w:rPr>
@@ -1388,7 +1372,7 @@
     </w:p>
     <w:p>
       <w:pPr>
-        <w:pStyle w:val="TDC2"/>
+        <w:pStyle w:val="TDC5"/>
         <w:tabs>
           <w:tab w:val="right" w:leader="dot" w:pos="9016"/>
         </w:tabs>
@@ -1402,14 +1386,14 @@
           <w14:ligatures w14:val="standardContextual"/>
         </w:rPr>
       </w:pPr>
-      <w:hyperlink w:anchor="_Toc192155221" w:history="1">
+      <w:hyperlink w:anchor="_Toc192498115" w:history="1">
         <w:r>
           <w:rPr>
             <w:rStyle w:val="Hipervnculo"/>
             <w:noProof/>
             <w:lang w:val="es-MX"/>
           </w:rPr>
-          <w:t>Base de datos</w:t>
+          <w:t>Autorizar recepción  material:</w:t>
         </w:r>
         <w:r>
           <w:rPr>
@@ -1430,7 +1414,7 @@
             <w:noProof/>
             <w:webHidden/>
           </w:rPr>
-          <w:instrText xml:space="preserve"> PAGEREF _Toc192155221 \h </w:instrText>
+          <w:instrText xml:space="preserve"> PAGEREF _Toc192498115 \h </w:instrText>
         </w:r>
         <w:r>
           <w:rPr>
@@ -1450,7 +1434,7 @@
             <w:noProof/>
             <w:webHidden/>
           </w:rPr>
-          <w:t>5</w:t>
+          <w:t>4</w:t>
         </w:r>
         <w:r>
           <w:rPr>
@@ -1463,7 +1447,7 @@
     </w:p>
     <w:p>
       <w:pPr>
-        <w:pStyle w:val="TDC3"/>
+        <w:pStyle w:val="TDC2"/>
         <w:tabs>
           <w:tab w:val="right" w:leader="dot" w:pos="9016"/>
         </w:tabs>
@@ -1477,14 +1461,14 @@
           <w14:ligatures w14:val="standardContextual"/>
         </w:rPr>
       </w:pPr>
-      <w:hyperlink w:anchor="_Toc192155222" w:history="1">
+      <w:hyperlink w:anchor="_Toc192498116" w:history="1">
         <w:r>
           <w:rPr>
             <w:rStyle w:val="Hipervnculo"/>
             <w:noProof/>
             <w:lang w:val="es-MX"/>
           </w:rPr>
-          <w:t>Tablas</w:t>
+          <w:t>Base de datos</w:t>
         </w:r>
         <w:r>
           <w:rPr>
@@ -1505,7 +1489,7 @@
             <w:noProof/>
             <w:webHidden/>
           </w:rPr>
-          <w:instrText xml:space="preserve"> PAGEREF _Toc192155222 \h </w:instrText>
+          <w:instrText xml:space="preserve"> PAGEREF _Toc192498116 \h </w:instrText>
         </w:r>
         <w:r>
           <w:rPr>
@@ -1538,7 +1522,7 @@
     </w:p>
     <w:p>
       <w:pPr>
-        <w:pStyle w:val="TDC4"/>
+        <w:pStyle w:val="TDC3"/>
         <w:tabs>
           <w:tab w:val="right" w:leader="dot" w:pos="9016"/>
         </w:tabs>
@@ -1552,14 +1536,14 @@
           <w14:ligatures w14:val="standardContextual"/>
         </w:rPr>
       </w:pPr>
-      <w:hyperlink w:anchor="_Toc192155223" w:history="1">
+      <w:hyperlink w:anchor="_Toc192498117" w:history="1">
         <w:r>
           <w:rPr>
             <w:rStyle w:val="Hipervnculo"/>
             <w:noProof/>
             <w:lang w:val="es-MX"/>
           </w:rPr>
-          <w:t>Listado</w:t>
+          <w:t>Tablas</w:t>
         </w:r>
         <w:r>
           <w:rPr>
@@ -1580,7 +1564,7 @@
             <w:noProof/>
             <w:webHidden/>
           </w:rPr>
-          <w:instrText xml:space="preserve"> PAGEREF _Toc192155223 \h </w:instrText>
+          <w:instrText xml:space="preserve"> PAGEREF _Toc192498117 \h </w:instrText>
         </w:r>
         <w:r>
           <w:rPr>
@@ -1627,14 +1611,14 @@
           <w14:ligatures w14:val="standardContextual"/>
         </w:rPr>
       </w:pPr>
-      <w:hyperlink w:anchor="_Toc192155224" w:history="1">
+      <w:hyperlink w:anchor="_Toc192498118" w:history="1">
         <w:r>
           <w:rPr>
             <w:rStyle w:val="Hipervnculo"/>
             <w:noProof/>
             <w:lang w:val="es-MX"/>
           </w:rPr>
-          <w:t>Definición y especificación</w:t>
+          <w:t>Listado</w:t>
         </w:r>
         <w:r>
           <w:rPr>
@@ -1655,7 +1639,7 @@
             <w:noProof/>
             <w:webHidden/>
           </w:rPr>
-          <w:instrText xml:space="preserve"> PAGEREF _Toc192155224 \h </w:instrText>
+          <w:instrText xml:space="preserve"> PAGEREF _Toc192498118 \h </w:instrText>
         </w:r>
         <w:r>
           <w:rPr>
@@ -1688,7 +1672,7 @@
     </w:p>
     <w:p>
       <w:pPr>
-        <w:pStyle w:val="TDC5"/>
+        <w:pStyle w:val="TDC4"/>
         <w:tabs>
           <w:tab w:val="right" w:leader="dot" w:pos="9016"/>
         </w:tabs>
@@ -1702,14 +1686,14 @@
           <w14:ligatures w14:val="standardContextual"/>
         </w:rPr>
       </w:pPr>
-      <w:hyperlink w:anchor="_Toc192155225" w:history="1">
+      <w:hyperlink w:anchor="_Toc192498119" w:history="1">
         <w:r>
           <w:rPr>
             <w:rStyle w:val="Hipervnculo"/>
             <w:noProof/>
             <w:lang w:val="es-MX"/>
           </w:rPr>
-          <w:t>Proveedores</w:t>
+          <w:t>Definición y especificación</w:t>
         </w:r>
         <w:r>
           <w:rPr>
@@ -1730,7 +1714,7 @@
             <w:noProof/>
             <w:webHidden/>
           </w:rPr>
-          <w:instrText xml:space="preserve"> PAGEREF _Toc192155225 \h </w:instrText>
+          <w:instrText xml:space="preserve"> PAGEREF _Toc192498119 \h </w:instrText>
         </w:r>
         <w:r>
           <w:rPr>
@@ -1777,14 +1761,14 @@
           <w14:ligatures w14:val="standardContextual"/>
         </w:rPr>
       </w:pPr>
-      <w:hyperlink w:anchor="_Toc192155226" w:history="1">
+      <w:hyperlink w:anchor="_Toc192498120" w:history="1">
         <w:r>
           <w:rPr>
             <w:rStyle w:val="Hipervnculo"/>
             <w:noProof/>
-            <w:lang w:val="it-IT"/>
-          </w:rPr>
-          <w:t>Órdenes de Compra</w:t>
+            <w:lang w:val="es-MX"/>
+          </w:rPr>
+          <w:t>Proveedores</w:t>
         </w:r>
         <w:r>
           <w:rPr>
@@ -1805,7 +1789,7 @@
             <w:noProof/>
             <w:webHidden/>
           </w:rPr>
-          <w:instrText xml:space="preserve"> PAGEREF _Toc192155226 \h </w:instrText>
+          <w:instrText xml:space="preserve"> PAGEREF _Toc192498120 \h </w:instrText>
         </w:r>
         <w:r>
           <w:rPr>
@@ -1825,7 +1809,7 @@
             <w:noProof/>
             <w:webHidden/>
           </w:rPr>
-          <w:t>6</w:t>
+          <w:t>5</w:t>
         </w:r>
         <w:r>
           <w:rPr>
@@ -1835,10 +1819,17 @@
           <w:fldChar w:fldCharType="end"/>
         </w:r>
       </w:hyperlink>
+      <w:r>
+        <w:rPr>
+          <w:rStyle w:val="Hipervnculo"/>
+          <w:noProof/>
+        </w:rPr>
+        <w:tab/>
+      </w:r>
     </w:p>
     <w:p>
       <w:pPr>
-        <w:pStyle w:val="TDC6"/>
+        <w:pStyle w:val="TDC5"/>
         <w:tabs>
           <w:tab w:val="right" w:leader="dot" w:pos="9016"/>
         </w:tabs>
@@ -1852,14 +1843,14 @@
           <w14:ligatures w14:val="standardContextual"/>
         </w:rPr>
       </w:pPr>
-      <w:hyperlink w:anchor="_Toc192155227" w:history="1">
+      <w:hyperlink w:anchor="_Toc192498121" w:history="1">
         <w:r>
           <w:rPr>
             <w:rStyle w:val="Hipervnculo"/>
             <w:noProof/>
-            <w:lang w:val="es-MX"/>
-          </w:rPr>
-          <w:t>Propósito</w:t>
+            <w:lang w:val="it-IT"/>
+          </w:rPr>
+          <w:t>Órdenes de Compra</w:t>
         </w:r>
         <w:r>
           <w:rPr>
@@ -1880,7 +1871,7 @@
             <w:noProof/>
             <w:webHidden/>
           </w:rPr>
-          <w:instrText xml:space="preserve"> PAGEREF _Toc192155227 \h </w:instrText>
+          <w:instrText xml:space="preserve"> PAGEREF _Toc192498121 \h </w:instrText>
         </w:r>
         <w:r>
           <w:rPr>
@@ -1900,7 +1891,7 @@
             <w:noProof/>
             <w:webHidden/>
           </w:rPr>
-          <w:t>6</w:t>
+          <w:t>5</w:t>
         </w:r>
         <w:r>
           <w:rPr>
@@ -1927,13 +1918,14 @@
           <w14:ligatures w14:val="standardContextual"/>
         </w:rPr>
       </w:pPr>
-      <w:hyperlink w:anchor="_Toc192155228" w:history="1">
+      <w:hyperlink w:anchor="_Toc192498122" w:history="1">
         <w:r>
           <w:rPr>
             <w:rStyle w:val="Hipervnculo"/>
             <w:noProof/>
-          </w:rPr>
-          <w:t>Atributos y relaciones</w:t>
+            <w:lang w:val="es-MX"/>
+          </w:rPr>
+          <w:t>Propósito</w:t>
         </w:r>
         <w:r>
           <w:rPr>
@@ -1954,7 +1946,7 @@
             <w:noProof/>
             <w:webHidden/>
           </w:rPr>
-          <w:instrText xml:space="preserve"> PAGEREF _Toc192155228 \h </w:instrText>
+          <w:instrText xml:space="preserve"> PAGEREF _Toc192498122 \h </w:instrText>
         </w:r>
         <w:r>
           <w:rPr>
@@ -1974,7 +1966,7 @@
             <w:noProof/>
             <w:webHidden/>
           </w:rPr>
-          <w:t>6</w:t>
+          <w:t>5</w:t>
         </w:r>
         <w:r>
           <w:rPr>
@@ -1987,7 +1979,7 @@
     </w:p>
     <w:p>
       <w:pPr>
-        <w:pStyle w:val="TDC5"/>
+        <w:pStyle w:val="TDC6"/>
         <w:tabs>
           <w:tab w:val="right" w:leader="dot" w:pos="9016"/>
         </w:tabs>
@@ -2001,14 +1993,13 @@
           <w14:ligatures w14:val="standardContextual"/>
         </w:rPr>
       </w:pPr>
-      <w:hyperlink w:anchor="_Toc192155229" w:history="1">
+      <w:hyperlink w:anchor="_Toc192498123" w:history="1">
         <w:r>
           <w:rPr>
             <w:rStyle w:val="Hipervnculo"/>
             <w:noProof/>
-            <w:lang w:val="es-MX"/>
-          </w:rPr>
-          <w:t>Productos en la Orden de Compra</w:t>
+          </w:rPr>
+          <w:t>Atributos y relaciones</w:t>
         </w:r>
         <w:r>
           <w:rPr>
@@ -2029,7 +2020,7 @@
             <w:noProof/>
             <w:webHidden/>
           </w:rPr>
-          <w:instrText xml:space="preserve"> PAGEREF _Toc192155229 \h </w:instrText>
+          <w:instrText xml:space="preserve"> PAGEREF _Toc192498123 \h </w:instrText>
         </w:r>
         <w:r>
           <w:rPr>
@@ -2049,7 +2040,7 @@
             <w:noProof/>
             <w:webHidden/>
           </w:rPr>
-          <w:t>7</w:t>
+          <w:t>5</w:t>
         </w:r>
         <w:r>
           <w:rPr>
@@ -2062,7 +2053,7 @@
     </w:p>
     <w:p>
       <w:pPr>
-        <w:pStyle w:val="TDC6"/>
+        <w:pStyle w:val="TDC5"/>
         <w:tabs>
           <w:tab w:val="right" w:leader="dot" w:pos="9016"/>
         </w:tabs>
@@ -2076,14 +2067,14 @@
           <w14:ligatures w14:val="standardContextual"/>
         </w:rPr>
       </w:pPr>
-      <w:hyperlink w:anchor="_Toc192155230" w:history="1">
+      <w:hyperlink w:anchor="_Toc192498124" w:history="1">
         <w:r>
           <w:rPr>
             <w:rStyle w:val="Hipervnculo"/>
             <w:noProof/>
             <w:lang w:val="es-MX"/>
           </w:rPr>
-          <w:t>Propósito:</w:t>
+          <w:t>Productos en la Orden de Compra</w:t>
         </w:r>
         <w:r>
           <w:rPr>
@@ -2104,7 +2095,7 @@
             <w:noProof/>
             <w:webHidden/>
           </w:rPr>
-          <w:instrText xml:space="preserve"> PAGEREF _Toc192155230 \h </w:instrText>
+          <w:instrText xml:space="preserve"> PAGEREF _Toc192498124 \h </w:instrText>
         </w:r>
         <w:r>
           <w:rPr>
@@ -2124,7 +2115,7 @@
             <w:noProof/>
             <w:webHidden/>
           </w:rPr>
-          <w:t>7</w:t>
+          <w:t>5</w:t>
         </w:r>
         <w:r>
           <w:rPr>
@@ -2151,13 +2142,88 @@
           <w14:ligatures w14:val="standardContextual"/>
         </w:rPr>
       </w:pPr>
-      <w:hyperlink w:anchor="_Toc192155231" w:history="1">
+      <w:hyperlink w:anchor="_Toc192498125" w:history="1">
         <w:r>
           <w:rPr>
             <w:rStyle w:val="Hipervnculo"/>
             <w:noProof/>
             <w:lang w:val="es-MX"/>
           </w:rPr>
+          <w:t>Propósito:</w:t>
+        </w:r>
+        <w:r>
+          <w:rPr>
+            <w:noProof/>
+            <w:webHidden/>
+          </w:rPr>
+          <w:tab/>
+        </w:r>
+        <w:r>
+          <w:rPr>
+            <w:noProof/>
+            <w:webHidden/>
+          </w:rPr>
+          <w:fldChar w:fldCharType="begin"/>
+        </w:r>
+        <w:r>
+          <w:rPr>
+            <w:noProof/>
+            <w:webHidden/>
+          </w:rPr>
+          <w:instrText xml:space="preserve"> PAGEREF _Toc192498125 \h </w:instrText>
+        </w:r>
+        <w:r>
+          <w:rPr>
+            <w:noProof/>
+            <w:webHidden/>
+          </w:rPr>
+        </w:r>
+        <w:r>
+          <w:rPr>
+            <w:noProof/>
+            <w:webHidden/>
+          </w:rPr>
+          <w:fldChar w:fldCharType="separate"/>
+        </w:r>
+        <w:r>
+          <w:rPr>
+            <w:noProof/>
+            <w:webHidden/>
+          </w:rPr>
+          <w:t>5</w:t>
+        </w:r>
+        <w:r>
+          <w:rPr>
+            <w:noProof/>
+            <w:webHidden/>
+          </w:rPr>
+          <w:fldChar w:fldCharType="end"/>
+        </w:r>
+      </w:hyperlink>
+    </w:p>
+    <w:p>
+      <w:pPr>
+        <w:pStyle w:val="TDC6"/>
+        <w:tabs>
+          <w:tab w:val="right" w:leader="dot" w:pos="9016"/>
+        </w:tabs>
+        <w:rPr>
+          <w:rFonts w:eastAsiaTheme="minorEastAsia"/>
+          <w:noProof/>
+          <w:kern w:val="2"/>
+          <w:sz w:val="24"/>
+          <w:szCs w:val="24"/>
+          <w:lang w:val="es-MX" w:eastAsia="es-MX"/>
+          <w14:ligatures w14:val="standardContextual"/>
+        </w:rPr>
+      </w:pPr>
+      <w:hyperlink w:anchor="_Toc192498126" w:history="1">
+        <w:r>
+          <w:rPr>
+            <w:rStyle w:val="Hipervnculo"/>
+            <w:noProof/>
+            <w:lang w:val="es-MX"/>
+          </w:rPr>
           <w:t>Atributos y relaciones</w:t>
         </w:r>
         <w:r>
@@ -2179,7 +2245,7 @@
             <w:noProof/>
             <w:webHidden/>
           </w:rPr>
-          <w:instrText xml:space="preserve"> PAGEREF _Toc192155231 \h </w:instrText>
+          <w:instrText xml:space="preserve"> PAGEREF _Toc192498126 \h </w:instrText>
         </w:r>
         <w:r>
           <w:rPr>
@@ -2199,7 +2265,456 @@
             <w:noProof/>
             <w:webHidden/>
           </w:rPr>
-          <w:t>7</w:t>
+          <w:t>5</w:t>
+        </w:r>
+        <w:r>
+          <w:rPr>
+            <w:noProof/>
+            <w:webHidden/>
+          </w:rPr>
+          <w:fldChar w:fldCharType="end"/>
+        </w:r>
+      </w:hyperlink>
+    </w:p>
+    <w:p>
+      <w:pPr>
+        <w:pStyle w:val="TDC5"/>
+        <w:tabs>
+          <w:tab w:val="right" w:leader="dot" w:pos="9016"/>
+        </w:tabs>
+        <w:rPr>
+          <w:rFonts w:eastAsiaTheme="minorEastAsia"/>
+          <w:noProof/>
+          <w:kern w:val="2"/>
+          <w:sz w:val="24"/>
+          <w:szCs w:val="24"/>
+          <w:lang w:val="es-MX" w:eastAsia="es-MX"/>
+          <w14:ligatures w14:val="standardContextual"/>
+        </w:rPr>
+      </w:pPr>
+      <w:hyperlink w:anchor="_Toc192498127" w:history="1">
+        <w:r>
+          <w:rPr>
+            <w:rStyle w:val="Hipervnculo"/>
+            <w:noProof/>
+            <w:lang w:val="es-MX"/>
+          </w:rPr>
+          <w:t>Recepciones de material</w:t>
+        </w:r>
+        <w:r>
+          <w:rPr>
+            <w:noProof/>
+            <w:webHidden/>
+          </w:rPr>
+          <w:tab/>
+        </w:r>
+        <w:r>
+          <w:rPr>
+            <w:noProof/>
+            <w:webHidden/>
+          </w:rPr>
+          <w:fldChar w:fldCharType="begin"/>
+        </w:r>
+        <w:r>
+          <w:rPr>
+            <w:noProof/>
+            <w:webHidden/>
+          </w:rPr>
+          <w:instrText xml:space="preserve"> PAGEREF _Toc192498127 \h </w:instrText>
+        </w:r>
+        <w:r>
+          <w:rPr>
+            <w:noProof/>
+            <w:webHidden/>
+          </w:rPr>
+        </w:r>
+        <w:r>
+          <w:rPr>
+            <w:noProof/>
+            <w:webHidden/>
+          </w:rPr>
+          <w:fldChar w:fldCharType="separate"/>
+        </w:r>
+        <w:r>
+          <w:rPr>
+            <w:noProof/>
+            <w:webHidden/>
+          </w:rPr>
+          <w:t>5</w:t>
+        </w:r>
+        <w:r>
+          <w:rPr>
+            <w:noProof/>
+            <w:webHidden/>
+          </w:rPr>
+          <w:fldChar w:fldCharType="end"/>
+        </w:r>
+      </w:hyperlink>
+    </w:p>
+    <w:p>
+      <w:pPr>
+        <w:pStyle w:val="TDC6"/>
+        <w:tabs>
+          <w:tab w:val="right" w:leader="dot" w:pos="9016"/>
+        </w:tabs>
+        <w:rPr>
+          <w:rFonts w:eastAsiaTheme="minorEastAsia"/>
+          <w:noProof/>
+          <w:kern w:val="2"/>
+          <w:sz w:val="24"/>
+          <w:szCs w:val="24"/>
+          <w:lang w:val="es-MX" w:eastAsia="es-MX"/>
+          <w14:ligatures w14:val="standardContextual"/>
+        </w:rPr>
+      </w:pPr>
+      <w:hyperlink w:anchor="_Toc192498128" w:history="1">
+        <w:r>
+          <w:rPr>
+            <w:rStyle w:val="Hipervnculo"/>
+            <w:noProof/>
+            <w:lang w:val="es-MX"/>
+          </w:rPr>
+          <w:t>Propósito</w:t>
+        </w:r>
+        <w:r>
+          <w:rPr>
+            <w:noProof/>
+            <w:webHidden/>
+          </w:rPr>
+          <w:tab/>
+        </w:r>
+        <w:r>
+          <w:rPr>
+            <w:noProof/>
+            <w:webHidden/>
+          </w:rPr>
+          <w:fldChar w:fldCharType="begin"/>
+        </w:r>
+        <w:r>
+          <w:rPr>
+            <w:noProof/>
+            <w:webHidden/>
+          </w:rPr>
+          <w:instrText xml:space="preserve"> PAGEREF _Toc192498128 \h </w:instrText>
+        </w:r>
+        <w:r>
+          <w:rPr>
+            <w:noProof/>
+            <w:webHidden/>
+          </w:rPr>
+        </w:r>
+        <w:r>
+          <w:rPr>
+            <w:noProof/>
+            <w:webHidden/>
+          </w:rPr>
+          <w:fldChar w:fldCharType="separate"/>
+        </w:r>
+        <w:r>
+          <w:rPr>
+            <w:noProof/>
+            <w:webHidden/>
+          </w:rPr>
+          <w:t>5</w:t>
+        </w:r>
+        <w:r>
+          <w:rPr>
+            <w:noProof/>
+            <w:webHidden/>
+          </w:rPr>
+          <w:fldChar w:fldCharType="end"/>
+        </w:r>
+      </w:hyperlink>
+    </w:p>
+    <w:p>
+      <w:pPr>
+        <w:pStyle w:val="TDC6"/>
+        <w:tabs>
+          <w:tab w:val="right" w:leader="dot" w:pos="9016"/>
+        </w:tabs>
+        <w:rPr>
+          <w:rFonts w:eastAsiaTheme="minorEastAsia"/>
+          <w:noProof/>
+          <w:kern w:val="2"/>
+          <w:sz w:val="24"/>
+          <w:szCs w:val="24"/>
+          <w:lang w:val="es-MX" w:eastAsia="es-MX"/>
+          <w14:ligatures w14:val="standardContextual"/>
+        </w:rPr>
+      </w:pPr>
+      <w:hyperlink w:anchor="_Toc192498129" w:history="1">
+        <w:r>
+          <w:rPr>
+            <w:rStyle w:val="Hipervnculo"/>
+            <w:noProof/>
+          </w:rPr>
+          <w:t>Atributos y relaciones</w:t>
+        </w:r>
+        <w:r>
+          <w:rPr>
+            <w:noProof/>
+            <w:webHidden/>
+          </w:rPr>
+          <w:tab/>
+        </w:r>
+        <w:r>
+          <w:rPr>
+            <w:noProof/>
+            <w:webHidden/>
+          </w:rPr>
+          <w:fldChar w:fldCharType="begin"/>
+        </w:r>
+        <w:r>
+          <w:rPr>
+            <w:noProof/>
+            <w:webHidden/>
+          </w:rPr>
+          <w:instrText xml:space="preserve"> PAGEREF _Toc192498129 \h </w:instrText>
+        </w:r>
+        <w:r>
+          <w:rPr>
+            <w:noProof/>
+            <w:webHidden/>
+          </w:rPr>
+        </w:r>
+        <w:r>
+          <w:rPr>
+            <w:noProof/>
+            <w:webHidden/>
+          </w:rPr>
+          <w:fldChar w:fldCharType="separate"/>
+        </w:r>
+        <w:r>
+          <w:rPr>
+            <w:noProof/>
+            <w:webHidden/>
+          </w:rPr>
+          <w:t>5</w:t>
+        </w:r>
+        <w:r>
+          <w:rPr>
+            <w:noProof/>
+            <w:webHidden/>
+          </w:rPr>
+          <w:fldChar w:fldCharType="end"/>
+        </w:r>
+      </w:hyperlink>
+    </w:p>
+    <w:p>
+      <w:pPr>
+        <w:pStyle w:val="TDC5"/>
+        <w:tabs>
+          <w:tab w:val="right" w:leader="dot" w:pos="9016"/>
+        </w:tabs>
+        <w:rPr>
+          <w:rFonts w:eastAsiaTheme="minorEastAsia"/>
+          <w:noProof/>
+          <w:kern w:val="2"/>
+          <w:sz w:val="24"/>
+          <w:szCs w:val="24"/>
+          <w:lang w:val="es-MX" w:eastAsia="es-MX"/>
+          <w14:ligatures w14:val="standardContextual"/>
+        </w:rPr>
+      </w:pPr>
+      <w:hyperlink w:anchor="_Toc192498130" w:history="1">
+        <w:r>
+          <w:rPr>
+            <w:rStyle w:val="Hipervnculo"/>
+            <w:noProof/>
+            <w:lang w:val="es-MX"/>
+          </w:rPr>
+          <w:t>Productos en la Recepción de material</w:t>
+        </w:r>
+        <w:r>
+          <w:rPr>
+            <w:noProof/>
+            <w:webHidden/>
+          </w:rPr>
+          <w:tab/>
+        </w:r>
+        <w:r>
+          <w:rPr>
+            <w:noProof/>
+            <w:webHidden/>
+          </w:rPr>
+          <w:fldChar w:fldCharType="begin"/>
+        </w:r>
+        <w:r>
+          <w:rPr>
+            <w:noProof/>
+            <w:webHidden/>
+          </w:rPr>
+          <w:instrText xml:space="preserve"> PAGEREF _Toc192498130 \h </w:instrText>
+        </w:r>
+        <w:r>
+          <w:rPr>
+            <w:noProof/>
+            <w:webHidden/>
+          </w:rPr>
+        </w:r>
+        <w:r>
+          <w:rPr>
+            <w:noProof/>
+            <w:webHidden/>
+          </w:rPr>
+          <w:fldChar w:fldCharType="separate"/>
+        </w:r>
+        <w:r>
+          <w:rPr>
+            <w:noProof/>
+            <w:webHidden/>
+          </w:rPr>
+          <w:t>5</w:t>
+        </w:r>
+        <w:r>
+          <w:rPr>
+            <w:noProof/>
+            <w:webHidden/>
+          </w:rPr>
+          <w:fldChar w:fldCharType="end"/>
+        </w:r>
+      </w:hyperlink>
+    </w:p>
+    <w:p>
+      <w:pPr>
+        <w:pStyle w:val="TDC6"/>
+        <w:tabs>
+          <w:tab w:val="right" w:leader="dot" w:pos="9016"/>
+        </w:tabs>
+        <w:rPr>
+          <w:rFonts w:eastAsiaTheme="minorEastAsia"/>
+          <w:noProof/>
+          <w:kern w:val="2"/>
+          <w:sz w:val="24"/>
+          <w:szCs w:val="24"/>
+          <w:lang w:val="es-MX" w:eastAsia="es-MX"/>
+          <w14:ligatures w14:val="standardContextual"/>
+        </w:rPr>
+      </w:pPr>
+      <w:hyperlink w:anchor="_Toc192498131" w:history="1">
+        <w:r>
+          <w:rPr>
+            <w:rStyle w:val="Hipervnculo"/>
+            <w:noProof/>
+            <w:lang w:val="es-MX"/>
+          </w:rPr>
+          <w:t>Propósito:</w:t>
+        </w:r>
+        <w:r>
+          <w:rPr>
+            <w:noProof/>
+            <w:webHidden/>
+          </w:rPr>
+          <w:tab/>
+        </w:r>
+        <w:r>
+          <w:rPr>
+            <w:noProof/>
+            <w:webHidden/>
+          </w:rPr>
+          <w:fldChar w:fldCharType="begin"/>
+        </w:r>
+        <w:r>
+          <w:rPr>
+            <w:noProof/>
+            <w:webHidden/>
+          </w:rPr>
+          <w:instrText xml:space="preserve"> PAGEREF _Toc192498131 \h </w:instrText>
+        </w:r>
+        <w:r>
+          <w:rPr>
+            <w:noProof/>
+            <w:webHidden/>
+          </w:rPr>
+        </w:r>
+        <w:r>
+          <w:rPr>
+            <w:noProof/>
+            <w:webHidden/>
+          </w:rPr>
+          <w:fldChar w:fldCharType="separate"/>
+        </w:r>
+        <w:r>
+          <w:rPr>
+            <w:noProof/>
+            <w:webHidden/>
+          </w:rPr>
+          <w:t>5</w:t>
+        </w:r>
+        <w:r>
+          <w:rPr>
+            <w:noProof/>
+            <w:webHidden/>
+          </w:rPr>
+          <w:fldChar w:fldCharType="end"/>
+        </w:r>
+      </w:hyperlink>
+    </w:p>
+    <w:p>
+      <w:pPr>
+        <w:pStyle w:val="TDC6"/>
+        <w:tabs>
+          <w:tab w:val="right" w:leader="dot" w:pos="9016"/>
+        </w:tabs>
+        <w:rPr>
+          <w:rFonts w:eastAsiaTheme="minorEastAsia"/>
+          <w:noProof/>
+          <w:kern w:val="2"/>
+          <w:sz w:val="24"/>
+          <w:szCs w:val="24"/>
+          <w:lang w:val="es-MX" w:eastAsia="es-MX"/>
+          <w14:ligatures w14:val="standardContextual"/>
+        </w:rPr>
+      </w:pPr>
+      <w:hyperlink w:anchor="_Toc192498132" w:history="1">
+        <w:r>
+          <w:rPr>
+            <w:rStyle w:val="Hipervnculo"/>
+            <w:noProof/>
+            <w:lang w:val="es-MX"/>
+          </w:rPr>
+          <w:t>Atributos y relaciones</w:t>
+        </w:r>
+        <w:r>
+          <w:rPr>
+            <w:noProof/>
+            <w:webHidden/>
+          </w:rPr>
+          <w:tab/>
+        </w:r>
+        <w:r>
+          <w:rPr>
+            <w:noProof/>
+            <w:webHidden/>
+          </w:rPr>
+          <w:fldChar w:fldCharType="begin"/>
+        </w:r>
+        <w:r>
+          <w:rPr>
+            <w:noProof/>
+            <w:webHidden/>
+          </w:rPr>
+          <w:instrText xml:space="preserve"> PAGEREF _Toc192498132 \h </w:instrText>
+        </w:r>
+        <w:r>
+          <w:rPr>
+            <w:noProof/>
+            <w:webHidden/>
+          </w:rPr>
+        </w:r>
+        <w:r>
+          <w:rPr>
+            <w:noProof/>
+            <w:webHidden/>
+          </w:rPr>
+          <w:fldChar w:fldCharType="separate"/>
+        </w:r>
+        <w:r>
+          <w:rPr>
+            <w:noProof/>
+            <w:webHidden/>
+          </w:rPr>
+          <w:t>5</w:t>
         </w:r>
         <w:r>
           <w:rPr>
@@ -2233,6 +2748,7 @@
         <w:rPr>
           <w:lang w:val="es-MX"/>
         </w:rPr>
+        <w:lastRenderedPageBreak/>
         <w:br w:type="page"/>
       </w:r>
     </w:p>
@@ -2243,7 +2759,7 @@
           <w:lang w:val="es-MX"/>
         </w:rPr>
       </w:pPr>
-      <w:bookmarkStart w:id="0" w:name="_Toc192155203"/>
+      <w:bookmarkStart w:id="0" w:name="_Toc192498097"/>
       <w:r>
         <w:rPr>
           <w:lang w:val="es-MX"/>
@@ -2260,7 +2776,7 @@
           <w:lang w:val="es-MX"/>
         </w:rPr>
       </w:pPr>
-      <w:bookmarkStart w:id="1" w:name="_Toc192155204"/>
+      <w:bookmarkStart w:id="1" w:name="_Toc192498098"/>
       <w:r>
         <w:rPr>
           <w:lang w:val="es-MX"/>
@@ -2376,7 +2892,7 @@
           <w:lang w:val="es-MX"/>
         </w:rPr>
       </w:pPr>
-      <w:bookmarkStart w:id="2" w:name="_Toc192155205"/>
+      <w:bookmarkStart w:id="2" w:name="_Toc192498099"/>
       <w:r>
         <w:rPr>
           <w:lang w:val="es-MX"/>
@@ -2800,7 +3316,7 @@
           <w:lang w:val="es-MX"/>
         </w:rPr>
       </w:pPr>
-      <w:bookmarkStart w:id="3" w:name="_Toc192155206"/>
+      <w:bookmarkStart w:id="3" w:name="_Toc192498100"/>
       <w:r>
         <w:rPr>
           <w:lang w:val="es-MX"/>
@@ -3632,7 +4148,7 @@
           <w:lang w:val="es-MX"/>
         </w:rPr>
       </w:pPr>
-      <w:bookmarkStart w:id="4" w:name="_Toc192155207"/>
+      <w:bookmarkStart w:id="4" w:name="_Toc192498101"/>
       <w:r>
         <w:rPr>
           <w:lang w:val="es-MX"/>
@@ -3648,7 +4164,7 @@
           <w:lang w:val="es-MX"/>
         </w:rPr>
       </w:pPr>
-      <w:bookmarkStart w:id="5" w:name="_Toc192155208"/>
+      <w:bookmarkStart w:id="5" w:name="_Toc192498102"/>
       <w:r>
         <w:rPr>
           <w:lang w:val="es-MX"/>
@@ -3664,20 +4180,12 @@
           <w:lang w:val="es-MX"/>
         </w:rPr>
       </w:pPr>
-      <w:bookmarkStart w:id="6" w:name="_Toc192155209"/>
-      <w:proofErr w:type="spellStart"/>
+      <w:bookmarkStart w:id="6" w:name="_Toc192498103"/>
       <w:r>
         <w:rPr>
           <w:lang w:val="es-MX"/>
         </w:rPr>
-        <w:t>Ordenes</w:t>
-      </w:r>
-      <w:proofErr w:type="spellEnd"/>
-      <w:r>
-        <w:rPr>
-          <w:lang w:val="es-MX"/>
-        </w:rPr>
-        <w:t xml:space="preserve"> de Compra</w:t>
+        <w:t>Ordenes de Compra</w:t>
       </w:r>
       <w:bookmarkEnd w:id="6"/>
     </w:p>
@@ -3701,7 +4209,7 @@
           <w:lang w:val="es-MX"/>
         </w:rPr>
       </w:pPr>
-      <w:bookmarkStart w:id="7" w:name="_Toc192155210"/>
+      <w:bookmarkStart w:id="7" w:name="_Toc192498104"/>
       <w:r>
         <w:rPr>
           <w:lang w:val="es-MX"/>
@@ -3876,7 +4384,7 @@
           <w:lang w:val="es-MX"/>
         </w:rPr>
       </w:pPr>
-      <w:bookmarkStart w:id="8" w:name="_Toc192155211"/>
+      <w:bookmarkStart w:id="8" w:name="_Toc192498105"/>
       <w:r>
         <w:rPr>
           <w:lang w:val="es-MX"/>
@@ -4420,7 +4928,13 @@
               <w:rPr>
                 <w:lang w:val="es-MX"/>
               </w:rPr>
-              <w:t>Autorizado: Cuando ha sido revisada por el responsable y se permite sea enviada al proveedor</w:t>
+              <w:t>Pendiente</w:t>
+            </w:r>
+            <w:r>
+              <w:rPr>
+                <w:lang w:val="es-MX"/>
+              </w:rPr>
+              <w:t>: Cuando ha sido enviada al proveedor</w:t>
             </w:r>
           </w:p>
           <w:p>
@@ -4477,7 +4991,6 @@
               <w:rPr>
                 <w:lang w:val="es-MX"/>
               </w:rPr>
-              <w:lastRenderedPageBreak/>
               <w:t>Cancelado: La orden de compra se canceló, pero se deja como registro en la base de datos</w:t>
             </w:r>
             <w:r>
@@ -4504,7 +5017,7 @@
           <w:lang w:val="es-MX"/>
         </w:rPr>
       </w:pPr>
-      <w:bookmarkStart w:id="9" w:name="_Toc192155212"/>
+      <w:bookmarkStart w:id="9" w:name="_Toc192498106"/>
       <w:r>
         <w:rPr>
           <w:lang w:val="es-MX"/>
@@ -5081,7 +5594,7 @@
           <w:lang w:val="es-MX"/>
         </w:rPr>
       </w:pPr>
-      <w:bookmarkStart w:id="10" w:name="_Toc192155213"/>
+      <w:bookmarkStart w:id="10" w:name="_Toc192498107"/>
       <w:r>
         <w:rPr>
           <w:lang w:val="es-MX"/>
@@ -5103,7 +5616,7 @@
           <w:lang w:val="es-MX"/>
         </w:rPr>
       </w:pPr>
-      <w:bookmarkStart w:id="11" w:name="_Toc192155214"/>
+      <w:bookmarkStart w:id="11" w:name="_Toc192498108"/>
       <w:r>
         <w:rPr>
           <w:lang w:val="es-MX"/>
@@ -5152,7 +5665,7 @@
           <w:lang w:val="es-MX"/>
         </w:rPr>
       </w:pPr>
-      <w:bookmarkStart w:id="12" w:name="_Toc192155215"/>
+      <w:bookmarkStart w:id="12" w:name="_Toc192498109"/>
       <w:r>
         <w:rPr>
           <w:lang w:val="es-MX"/>
@@ -5188,7 +5701,7 @@
           <w:lang w:val="es-MX"/>
         </w:rPr>
       </w:pPr>
-      <w:bookmarkStart w:id="13" w:name="_Toc192155216"/>
+      <w:bookmarkStart w:id="13" w:name="_Toc192498110"/>
       <w:r>
         <w:rPr>
           <w:lang w:val="es-MX"/>
@@ -5363,7 +5876,7 @@
           <w:lang w:val="es-MX"/>
         </w:rPr>
       </w:pPr>
-      <w:bookmarkStart w:id="14" w:name="_Toc192155217"/>
+      <w:bookmarkStart w:id="14" w:name="_Toc192498111"/>
       <w:r>
         <w:rPr>
           <w:lang w:val="es-MX"/>
@@ -5507,7 +6020,6 @@
               <w:rPr>
                 <w:lang w:val="es-MX"/>
               </w:rPr>
-              <w:lastRenderedPageBreak/>
               <w:t>1</w:t>
             </w:r>
           </w:p>
@@ -5632,6 +6144,7 @@
               <w:rPr>
                 <w:lang w:val="es-MX"/>
               </w:rPr>
+              <w:lastRenderedPageBreak/>
               <w:t>3</w:t>
             </w:r>
           </w:p>
@@ -5941,7 +6454,7 @@
               <w:rPr>
                 <w:lang w:val="es-MX"/>
               </w:rPr>
-              <w:t xml:space="preserve">Abierto: </w:t>
+              <w:t>Abierto</w:t>
             </w:r>
           </w:p>
           <w:p>
@@ -5960,7 +6473,7 @@
               <w:rPr>
                 <w:lang w:val="es-MX"/>
               </w:rPr>
-              <w:t>Autorizado</w:t>
+              <w:t>Pendiente</w:t>
             </w:r>
           </w:p>
           <w:p>
@@ -5979,6 +6492,25 @@
               <w:rPr>
                 <w:lang w:val="es-MX"/>
               </w:rPr>
+              <w:t>Autorizado</w:t>
+            </w:r>
+          </w:p>
+          <w:p>
+            <w:pPr>
+              <w:pStyle w:val="Prrafodelista"/>
+              <w:numPr>
+                <w:ilvl w:val="0"/>
+                <w:numId w:val="44"/>
+              </w:numPr>
+              <w:ind w:left="576"/>
+              <w:rPr>
+                <w:lang w:val="es-MX"/>
+              </w:rPr>
+            </w:pPr>
+            <w:r>
+              <w:rPr>
+                <w:lang w:val="es-MX"/>
+              </w:rPr>
               <w:t>Terminado</w:t>
             </w:r>
           </w:p>
@@ -5992,7 +6524,7 @@
           <w:lang w:val="es-MX"/>
         </w:rPr>
       </w:pPr>
-      <w:bookmarkStart w:id="15" w:name="_Toc192155218"/>
+      <w:bookmarkStart w:id="15" w:name="_Toc192498112"/>
       <w:r>
         <w:rPr>
           <w:lang w:val="es-MX"/>
@@ -6369,7 +6901,7 @@
           <w:lang w:val="es-MX"/>
         </w:rPr>
       </w:pPr>
-      <w:bookmarkStart w:id="16" w:name="_Toc192155219"/>
+      <w:bookmarkStart w:id="16" w:name="_Toc192498113"/>
       <w:r>
         <w:rPr>
           <w:lang w:val="es-MX"/>
@@ -6385,7 +6917,7 @@
           <w:lang w:val="es-MX"/>
         </w:rPr>
       </w:pPr>
-      <w:bookmarkStart w:id="17" w:name="_Toc192155220"/>
+      <w:bookmarkStart w:id="17" w:name="_Toc192498114"/>
       <w:r>
         <w:rPr>
           <w:lang w:val="es-MX"/>
@@ -6404,13 +6936,23 @@
         <w:rPr>
           <w:lang w:val="es-MX"/>
         </w:rPr>
-        <w:t>Cada vez que se cree o actualice un registro detalle de la recepción se requiere actualizar el importe total de la misma.</w:t>
+        <w:t>Cada vez que se cree o actualice un registro detalle de la recepción</w:t>
+      </w:r>
+      <w:r>
+        <w:rPr>
+          <w:lang w:val="es-MX"/>
+        </w:rPr>
+        <w:t>:</w:t>
       </w:r>
     </w:p>
     <w:p>
       <w:pPr>
-        <w:rPr>
-          <w:u w:val="single"/>
+        <w:pStyle w:val="Prrafodelista"/>
+        <w:numPr>
+          <w:ilvl w:val="0"/>
+          <w:numId w:val="44"/>
+        </w:numPr>
+        <w:rPr>
           <w:lang w:val="es-MX"/>
         </w:rPr>
       </w:pPr>
@@ -6418,67 +6960,279 @@
         <w:rPr>
           <w:lang w:val="es-MX"/>
         </w:rPr>
-        <w:t>Para ello se crea un OBSERVADOR del modelo</w:t>
+        <w:t xml:space="preserve">Se actualiza el importe </w:t>
+      </w:r>
+      <w:r>
+        <w:rPr>
+          <w:lang w:val="es-MX"/>
+        </w:rPr>
+        <w:t>total</w:t>
+      </w:r>
+      <w:r>
+        <w:rPr>
+          <w:lang w:val="es-MX"/>
+        </w:rPr>
+        <w:t xml:space="preserve"> de la </w:t>
+      </w:r>
+      <w:r>
+        <w:rPr>
+          <w:lang w:val="es-MX"/>
+        </w:rPr>
+        <w:t>recepción</w:t>
+      </w:r>
+      <w:r>
+        <w:rPr>
+          <w:lang w:val="es-MX"/>
+        </w:rPr>
+        <w:t>.</w:t>
       </w:r>
     </w:p>
     <w:p>
       <w:pPr>
+        <w:pStyle w:val="Prrafodelista"/>
+        <w:numPr>
+          <w:ilvl w:val="0"/>
+          <w:numId w:val="44"/>
+        </w:numPr>
         <w:rPr>
           <w:lang w:val="es-MX"/>
         </w:rPr>
       </w:pPr>
+      <w:r>
+        <w:rPr>
+          <w:lang w:val="es-MX"/>
+        </w:rPr>
+        <w:t>Se actualiza el estado:</w:t>
+      </w:r>
     </w:p>
     <w:p>
       <w:pPr>
-        <w:pStyle w:val="Ttulo2"/>
-      </w:pPr>
-      <w:bookmarkStart w:id="18" w:name="_Toc192155221"/>
+        <w:pStyle w:val="Prrafodelista"/>
+        <w:numPr>
+          <w:ilvl w:val="1"/>
+          <w:numId w:val="44"/>
+        </w:numPr>
+        <w:rPr>
+          <w:lang w:val="es-MX"/>
+        </w:rPr>
+      </w:pPr>
       <w:r>
         <w:rPr>
           <w:lang w:val="es-MX"/>
         </w:rPr>
-        <w:t>Base de datos</w:t>
+        <w:t>Si está en “Abierto” pasa a “Pendiente”</w:t>
+      </w:r>
+    </w:p>
+    <w:p>
+      <w:pPr>
+        <w:pStyle w:val="Prrafodelista"/>
+        <w:rPr>
+          <w:lang w:val="es-MX"/>
+        </w:rPr>
+      </w:pPr>
+    </w:p>
+    <w:p>
+      <w:pPr>
+        <w:rPr>
+          <w:lang w:val="es-MX"/>
+        </w:rPr>
+      </w:pPr>
+      <w:r>
+        <w:rPr>
+          <w:lang w:val="es-MX"/>
+        </w:rPr>
+        <w:t>Para ello se crea un OBSERVADOR del modelo</w:t>
+      </w:r>
+      <w:r>
+        <w:rPr>
+          <w:lang w:val="es-MX"/>
+        </w:rPr>
+        <w:t xml:space="preserve"> del detalle:</w:t>
+      </w:r>
+    </w:p>
+    <w:p>
+      <w:pPr>
+        <w:pStyle w:val="Ttulo5"/>
+        <w:rPr>
+          <w:lang w:val="es-MX"/>
+        </w:rPr>
+      </w:pPr>
+      <w:bookmarkStart w:id="18" w:name="_Toc192498115"/>
+      <w:r>
+        <w:rPr>
+          <w:lang w:val="es-MX"/>
+        </w:rPr>
+        <w:t xml:space="preserve">Autorizar </w:t>
+      </w:r>
+      <w:proofErr w:type="gramStart"/>
+      <w:r>
+        <w:rPr>
+          <w:lang w:val="es-MX"/>
+        </w:rPr>
+        <w:t>recepción  material</w:t>
+      </w:r>
+      <w:proofErr w:type="gramEnd"/>
+      <w:r>
+        <w:rPr>
+          <w:lang w:val="es-MX"/>
+        </w:rPr>
+        <w:t>:</w:t>
       </w:r>
       <w:bookmarkEnd w:id="18"/>
     </w:p>
     <w:p>
       <w:pPr>
-        <w:pStyle w:val="Ttulo3"/>
         <w:rPr>
           <w:lang w:val="es-MX"/>
         </w:rPr>
       </w:pPr>
-      <w:bookmarkStart w:id="19" w:name="_Toc192155222"/>
       <w:r>
         <w:rPr>
           <w:lang w:val="es-MX"/>
         </w:rPr>
-        <w:t>Tablas</w:t>
+        <w:t>Cuando el estado de la recepción sea “Pendiente” quien la esté creando y haya terminado de introducir todos los artículos, así como que el importe total coincide con el ingresado por el usuario en los datos generales de la recepción, el sistema habilita un botón para “Solicitar Autorización” y pasará a “Pendiente Autorizar”.</w:t>
+      </w:r>
+    </w:p>
+    <w:p>
+      <w:pPr>
+        <w:rPr>
+          <w:lang w:val="es-MX"/>
+        </w:rPr>
+      </w:pPr>
+    </w:p>
+    <w:p>
+      <w:pPr>
+        <w:rPr>
+          <w:lang w:val="es-MX"/>
+        </w:rPr>
+      </w:pPr>
+      <w:r>
+        <w:rPr>
+          <w:lang w:val="es-MX"/>
+        </w:rPr>
+        <w:t>Las recepciones de material que estén con el estado “Pendiente Autorizar” las podrá ver quien tenga los permisos para “Autorizar” y si procede a Autorizar el sistema:</w:t>
+      </w:r>
+    </w:p>
+    <w:p>
+      <w:pPr>
+        <w:pStyle w:val="Prrafodelista"/>
+        <w:numPr>
+          <w:ilvl w:val="0"/>
+          <w:numId w:val="44"/>
+        </w:numPr>
+        <w:rPr>
+          <w:lang w:val="es-MX"/>
+        </w:rPr>
+      </w:pPr>
+      <w:r>
+        <w:rPr>
+          <w:lang w:val="es-MX"/>
+        </w:rPr>
+        <w:t>Genera los movimientos de almacén</w:t>
+      </w:r>
+    </w:p>
+    <w:p>
+      <w:pPr>
+        <w:pStyle w:val="Prrafodelista"/>
+        <w:numPr>
+          <w:ilvl w:val="0"/>
+          <w:numId w:val="44"/>
+        </w:numPr>
+        <w:rPr>
+          <w:lang w:val="es-MX"/>
+        </w:rPr>
+      </w:pPr>
+      <w:r>
+        <w:rPr>
+          <w:lang w:val="es-MX"/>
+        </w:rPr>
+        <w:t>Actualiza el inventario</w:t>
+      </w:r>
+    </w:p>
+    <w:p>
+      <w:pPr>
+        <w:pStyle w:val="Prrafodelista"/>
+        <w:numPr>
+          <w:ilvl w:val="0"/>
+          <w:numId w:val="44"/>
+        </w:numPr>
+        <w:rPr>
+          <w:lang w:val="es-MX"/>
+        </w:rPr>
+      </w:pPr>
+      <w:r>
+        <w:rPr>
+          <w:lang w:val="es-MX"/>
+        </w:rPr>
+        <w:t>Pone el estado de la recepción en “Terminado”</w:t>
+      </w:r>
+    </w:p>
+    <w:p>
+      <w:pPr>
+        <w:rPr>
+          <w:u w:val="single"/>
+          <w:lang w:val="es-MX"/>
+        </w:rPr>
+      </w:pPr>
+    </w:p>
+    <w:p>
+      <w:pPr>
+        <w:rPr>
+          <w:lang w:val="es-MX"/>
+        </w:rPr>
+      </w:pPr>
+    </w:p>
+    <w:p>
+      <w:pPr>
+        <w:pStyle w:val="Ttulo2"/>
+      </w:pPr>
+      <w:bookmarkStart w:id="19" w:name="_Toc192498116"/>
+      <w:r>
+        <w:rPr>
+          <w:lang w:val="es-MX"/>
+        </w:rPr>
+        <w:t>Base de datos</w:t>
       </w:r>
       <w:bookmarkEnd w:id="19"/>
     </w:p>
     <w:p>
       <w:pPr>
+        <w:pStyle w:val="Ttulo3"/>
         <w:rPr>
           <w:lang w:val="es-MX"/>
         </w:rPr>
       </w:pPr>
+      <w:bookmarkStart w:id="20" w:name="_Toc192498117"/>
+      <w:r>
+        <w:rPr>
+          <w:lang w:val="es-MX"/>
+        </w:rPr>
+        <w:t>Tablas</w:t>
+      </w:r>
+      <w:bookmarkEnd w:id="20"/>
     </w:p>
     <w:p>
       <w:pPr>
+        <w:rPr>
+          <w:lang w:val="es-MX"/>
+        </w:rPr>
+      </w:pPr>
+    </w:p>
+    <w:p>
+      <w:pPr>
         <w:pStyle w:val="Ttulo4"/>
         <w:rPr>
           <w:lang w:val="es-MX"/>
         </w:rPr>
       </w:pPr>
-      <w:bookmarkStart w:id="20" w:name="_Toc192155223"/>
+      <w:bookmarkStart w:id="21" w:name="_Toc192498118"/>
       <w:r>
         <w:rPr>
           <w:lang w:val="es-MX"/>
         </w:rPr>
         <w:t>Listado</w:t>
       </w:r>
-      <w:bookmarkEnd w:id="20"/>
+      <w:bookmarkEnd w:id="21"/>
     </w:p>
     <w:p>
       <w:pPr>
@@ -6870,6 +7624,7 @@
               <w:rPr>
                 <w:lang w:val="es-MX"/>
               </w:rPr>
+              <w:lastRenderedPageBreak/>
               <w:t>4</w:t>
             </w:r>
           </w:p>
@@ -7245,14 +8000,14 @@
           <w:lang w:val="es-MX"/>
         </w:rPr>
       </w:pPr>
-      <w:bookmarkStart w:id="21" w:name="_Toc192155224"/>
+      <w:bookmarkStart w:id="22" w:name="_Toc192498119"/>
       <w:r>
         <w:rPr>
           <w:lang w:val="es-MX"/>
         </w:rPr>
         <w:t>Definición y especificación</w:t>
       </w:r>
-      <w:bookmarkEnd w:id="21"/>
+      <w:bookmarkEnd w:id="22"/>
     </w:p>
     <w:p>
       <w:pPr>
@@ -7275,14 +8030,14 @@
           <w:lang w:val="es-MX"/>
         </w:rPr>
       </w:pPr>
-      <w:bookmarkStart w:id="22" w:name="_Toc192155225"/>
+      <w:bookmarkStart w:id="23" w:name="_Toc192498120"/>
       <w:r>
         <w:rPr>
           <w:lang w:val="es-MX"/>
         </w:rPr>
         <w:t>Proveedores</w:t>
       </w:r>
-      <w:bookmarkEnd w:id="22"/>
+      <w:bookmarkEnd w:id="23"/>
     </w:p>
     <w:p>
       <w:pPr>
@@ -7352,7 +8107,6 @@
               <w:rPr>
                 <w:lang w:val="es-MX"/>
               </w:rPr>
-              <w:lastRenderedPageBreak/>
               <w:t>Tabla:</w:t>
             </w:r>
           </w:p>
@@ -9324,14 +10078,14 @@
           <w:lang w:val="it-IT"/>
         </w:rPr>
       </w:pPr>
-      <w:bookmarkStart w:id="23" w:name="_Toc192155226"/>
+      <w:bookmarkStart w:id="24" w:name="_Toc192498121"/>
       <w:r>
         <w:rPr>
           <w:lang w:val="it-IT"/>
         </w:rPr>
         <w:t>Órdenes de Compra</w:t>
       </w:r>
-      <w:bookmarkEnd w:id="23"/>
+      <w:bookmarkEnd w:id="24"/>
     </w:p>
     <w:p>
       <w:pPr>
@@ -9340,7 +10094,7 @@
           <w:lang w:val="es-MX"/>
         </w:rPr>
       </w:pPr>
-      <w:bookmarkStart w:id="24" w:name="_Toc192155227"/>
+      <w:bookmarkStart w:id="25" w:name="_Toc192498122"/>
       <w:r>
         <w:rPr>
           <w:lang w:val="es-MX"/>
@@ -9353,7 +10107,7 @@
         </w:rPr>
         <w:t>pósito</w:t>
       </w:r>
-      <w:bookmarkEnd w:id="24"/>
+      <w:bookmarkEnd w:id="25"/>
     </w:p>
     <w:p>
       <w:r>
@@ -9367,11 +10121,11 @@
       <w:pPr>
         <w:pStyle w:val="Ttulo6"/>
       </w:pPr>
-      <w:bookmarkStart w:id="25" w:name="_Toc192155228"/>
+      <w:bookmarkStart w:id="26" w:name="_Toc192498123"/>
       <w:r>
         <w:t>Atributos y relaciones</w:t>
       </w:r>
-      <w:bookmarkEnd w:id="25"/>
+      <w:bookmarkEnd w:id="26"/>
     </w:p>
     <w:p>
       <w:pPr>
@@ -9758,6 +10512,7 @@
               <w:rPr>
                 <w:lang w:val="es-MX"/>
               </w:rPr>
+              <w:lastRenderedPageBreak/>
               <w:t>3</w:t>
             </w:r>
           </w:p>
@@ -11022,7 +11777,6 @@
               <w:rPr>
                 <w:lang w:val="es-MX"/>
               </w:rPr>
-              <w:lastRenderedPageBreak/>
               <w:t>6</w:t>
             </w:r>
           </w:p>
@@ -11544,7 +12298,7 @@
           <w:lang w:val="es-MX"/>
         </w:rPr>
       </w:pPr>
-      <w:bookmarkStart w:id="26" w:name="_Toc192155229"/>
+      <w:bookmarkStart w:id="27" w:name="_Toc192498124"/>
       <w:r>
         <w:rPr>
           <w:lang w:val="es-MX"/>
@@ -11581,7 +12335,7 @@
         </w:rPr>
         <w:t xml:space="preserve"> Compra</w:t>
       </w:r>
-      <w:bookmarkEnd w:id="26"/>
+      <w:bookmarkEnd w:id="27"/>
     </w:p>
     <w:p>
       <w:pPr>
@@ -11590,14 +12344,14 @@
           <w:lang w:val="es-MX"/>
         </w:rPr>
       </w:pPr>
-      <w:bookmarkStart w:id="27" w:name="_Toc192155230"/>
+      <w:bookmarkStart w:id="28" w:name="_Toc192498125"/>
       <w:r>
         <w:rPr>
           <w:lang w:val="es-MX"/>
         </w:rPr>
         <w:t>Propósito:</w:t>
       </w:r>
-      <w:bookmarkEnd w:id="27"/>
+      <w:bookmarkEnd w:id="28"/>
     </w:p>
     <w:p>
       <w:r>
@@ -11633,14 +12387,14 @@
           <w:lang w:val="es-MX"/>
         </w:rPr>
       </w:pPr>
-      <w:bookmarkStart w:id="28" w:name="_Toc192155231"/>
+      <w:bookmarkStart w:id="29" w:name="_Toc192498126"/>
       <w:r>
         <w:rPr>
           <w:lang w:val="es-MX"/>
         </w:rPr>
         <w:t>Atributos y relaciones</w:t>
       </w:r>
-      <w:bookmarkEnd w:id="28"/>
+      <w:bookmarkEnd w:id="29"/>
     </w:p>
     <w:tbl>
       <w:tblPr>
@@ -12746,12 +13500,14 @@
           <w:lang w:val="es-MX"/>
         </w:rPr>
       </w:pPr>
+      <w:bookmarkStart w:id="30" w:name="_Toc192498127"/>
       <w:r>
         <w:rPr>
           <w:lang w:val="es-MX"/>
         </w:rPr>
         <w:t>Recepciones de material</w:t>
       </w:r>
+      <w:bookmarkEnd w:id="30"/>
     </w:p>
     <w:p>
       <w:pPr>
@@ -12760,6 +13516,7 @@
           <w:lang w:val="es-MX"/>
         </w:rPr>
       </w:pPr>
+      <w:bookmarkStart w:id="31" w:name="_Toc192498128"/>
       <w:r>
         <w:rPr>
           <w:lang w:val="es-MX"/>
@@ -12772,6 +13529,7 @@
         </w:rPr>
         <w:t>pósito</w:t>
       </w:r>
+      <w:bookmarkEnd w:id="31"/>
     </w:p>
     <w:p>
       <w:r>
@@ -12794,9 +13552,11 @@
       <w:pPr>
         <w:pStyle w:val="Ttulo6"/>
       </w:pPr>
+      <w:bookmarkStart w:id="32" w:name="_Toc192498129"/>
       <w:r>
         <w:t>Atributos y relaciones</w:t>
       </w:r>
+      <w:bookmarkEnd w:id="32"/>
     </w:p>
     <w:tbl>
       <w:tblPr>
@@ -12915,6 +13675,7 @@
                 <w:bCs/>
                 <w:lang w:val="es-MX"/>
               </w:rPr>
+              <w:lastRenderedPageBreak/>
               <w:t>No.</w:t>
             </w:r>
           </w:p>
@@ -13113,13 +13874,7 @@
               <w:rPr>
                 <w:lang w:val="es-MX"/>
               </w:rPr>
-              <w:t>purchase</w:t>
-            </w:r>
-            <w:r>
-              <w:rPr>
-                <w:lang w:val="es-MX"/>
-              </w:rPr>
-              <w:t>_id</w:t>
+              <w:t>purchase_id</w:t>
             </w:r>
             <w:proofErr w:type="spellEnd"/>
           </w:p>
@@ -13159,13 +13914,7 @@
               <w:rPr>
                 <w:lang w:val="es-MX"/>
               </w:rPr>
-              <w:t xml:space="preserve">FK A </w:t>
-            </w:r>
-            <w:r>
-              <w:rPr>
-                <w:lang w:val="es-MX"/>
-              </w:rPr>
-              <w:t>Orden de compra</w:t>
+              <w:t>FK A Orden de compra</w:t>
             </w:r>
           </w:p>
         </w:tc>
@@ -13719,7 +14468,7 @@
               <w:rPr>
                 <w:lang w:val="es-MX"/>
               </w:rPr>
-              <w:t>BigInt</w:t>
+              <w:t>Enum</w:t>
             </w:r>
             <w:proofErr w:type="spellEnd"/>
           </w:p>
@@ -13855,7 +14604,6 @@
                 <w:bCs/>
                 <w:lang w:val="es-MX"/>
               </w:rPr>
-              <w:lastRenderedPageBreak/>
               <w:t>No</w:t>
             </w:r>
           </w:p>
@@ -14210,7 +14958,7 @@
               <w:rPr>
                 <w:lang w:val="es-MX"/>
               </w:rPr>
-              <w:t>authorizer_user</w:t>
+              <w:t>User_authorizer_id</w:t>
             </w:r>
             <w:proofErr w:type="spellEnd"/>
           </w:p>
@@ -14358,13 +15106,7 @@
               <w:rPr>
                 <w:lang w:val="it-IT"/>
               </w:rPr>
-              <w:t>Recepit</w:t>
-            </w:r>
-            <w:r>
-              <w:rPr>
-                <w:lang w:val="it-IT"/>
-              </w:rPr>
-              <w:t>Detail</w:t>
+              <w:t>RecepitDetail</w:t>
             </w:r>
           </w:p>
         </w:tc>
@@ -14648,40 +15390,59 @@
           <w:lang w:val="es-MX"/>
         </w:rPr>
       </w:pPr>
-    </w:p>
-    <w:p>
-      <w:pPr>
-        <w:pStyle w:val="Ttulo5"/>
+      <w:r>
         <w:rPr>
           <w:lang w:val="es-MX"/>
         </w:rPr>
-      </w:pPr>
-      <w:r>
-        <w:rPr>
-          <w:lang w:val="es-MX"/>
-        </w:rPr>
-        <w:t xml:space="preserve">Productos en la </w:t>
-      </w:r>
-      <w:r>
-        <w:rPr>
-          <w:lang w:val="es-MX"/>
-        </w:rPr>
-        <w:t>Recepción de material</w:t>
+        <w:t>El estado por defecto de una recepción de material es “Abierto”, al agregar un artículo se cambiará a “Pendiente” y cuando se autorice pasará a “terminado”.</w:t>
       </w:r>
     </w:p>
     <w:p>
       <w:pPr>
+        <w:rPr>
+          <w:lang w:val="es-MX"/>
+        </w:rPr>
+      </w:pPr>
+    </w:p>
+    <w:p>
+      <w:pPr>
+        <w:rPr>
+          <w:lang w:val="es-MX"/>
+        </w:rPr>
+      </w:pPr>
+    </w:p>
+    <w:p>
+      <w:pPr>
+        <w:pStyle w:val="Ttulo5"/>
+        <w:rPr>
+          <w:u w:val="single"/>
+          <w:lang w:val="es-MX"/>
+        </w:rPr>
+      </w:pPr>
+      <w:bookmarkStart w:id="33" w:name="_Toc192498130"/>
+      <w:r>
+        <w:rPr>
+          <w:lang w:val="es-MX"/>
+        </w:rPr>
+        <w:t>Productos en la Recepción de material</w:t>
+      </w:r>
+      <w:bookmarkEnd w:id="33"/>
+    </w:p>
+    <w:p>
+      <w:pPr>
         <w:pStyle w:val="Ttulo6"/>
         <w:rPr>
           <w:lang w:val="es-MX"/>
         </w:rPr>
       </w:pPr>
+      <w:bookmarkStart w:id="34" w:name="_Toc192498131"/>
       <w:r>
         <w:rPr>
           <w:lang w:val="es-MX"/>
         </w:rPr>
         <w:t>Propósito:</w:t>
       </w:r>
+      <w:bookmarkEnd w:id="34"/>
     </w:p>
     <w:p>
       <w:r>
@@ -14691,13 +15452,7 @@
         <w:t xml:space="preserve">lmacena </w:t>
       </w:r>
       <w:r>
-        <w:t xml:space="preserve">el detalle de </w:t>
-      </w:r>
-      <w:r>
-        <w:t>productos que integran la recepción de material</w:t>
-      </w:r>
-      <w:r>
-        <w:t>, el producto su cantidad y el estado que guarda</w:t>
+        <w:t>el detalle de productos que integran la recepción de material, el producto su cantidad y el estado que guarda</w:t>
       </w:r>
       <w:r>
         <w:t>.</w:t>
@@ -14717,12 +15472,14 @@
           <w:lang w:val="es-MX"/>
         </w:rPr>
       </w:pPr>
+      <w:bookmarkStart w:id="35" w:name="_Toc192498132"/>
       <w:r>
         <w:rPr>
           <w:lang w:val="es-MX"/>
         </w:rPr>
         <w:t>Atributos y relaciones</w:t>
       </w:r>
+      <w:bookmarkEnd w:id="35"/>
     </w:p>
     <w:tbl>
       <w:tblPr>
@@ -15121,7 +15878,7 @@
               <w:rPr>
                 <w:lang w:val="es-MX"/>
               </w:rPr>
-              <w:t>Quantity</w:t>
+              <w:t>Product_id</w:t>
             </w:r>
             <w:proofErr w:type="spellEnd"/>
           </w:p>
@@ -15141,7 +15898,7 @@
               <w:rPr>
                 <w:lang w:val="es-MX"/>
               </w:rPr>
-              <w:t>Int</w:t>
+              <w:t>Bigint</w:t>
             </w:r>
             <w:proofErr w:type="spellEnd"/>
           </w:p>
@@ -15161,8 +15918,16 @@
               <w:rPr>
                 <w:lang w:val="es-MX"/>
               </w:rPr>
-              <w:t>Cantidad</w:t>
-            </w:r>
+              <w:t xml:space="preserve">FK Id producto que se </w:t>
+            </w:r>
+            <w:proofErr w:type="spellStart"/>
+            <w:r>
+              <w:rPr>
+                <w:lang w:val="es-MX"/>
+              </w:rPr>
+              <w:t>recige</w:t>
+            </w:r>
+            <w:proofErr w:type="spellEnd"/>
           </w:p>
         </w:tc>
       </w:tr>
@@ -15203,6 +15968,94 @@
               <w:rPr>
                 <w:lang w:val="es-MX"/>
               </w:rPr>
+              <w:t>Quantity</w:t>
+            </w:r>
+            <w:proofErr w:type="spellEnd"/>
+          </w:p>
+        </w:tc>
+        <w:tc>
+          <w:tcPr>
+            <w:tcW w:w="1516" w:type="dxa"/>
+          </w:tcPr>
+          <w:p>
+            <w:pPr>
+              <w:rPr>
+                <w:lang w:val="es-MX"/>
+              </w:rPr>
+            </w:pPr>
+            <w:proofErr w:type="gramStart"/>
+            <w:r>
+              <w:rPr>
+                <w:lang w:val="es-MX"/>
+              </w:rPr>
+              <w:t>Decimal(</w:t>
+            </w:r>
+            <w:proofErr w:type="gramEnd"/>
+            <w:r>
+              <w:rPr>
+                <w:lang w:val="es-MX"/>
+              </w:rPr>
+              <w:t>6,2)</w:t>
+            </w:r>
+          </w:p>
+        </w:tc>
+        <w:tc>
+          <w:tcPr>
+            <w:tcW w:w="4261" w:type="dxa"/>
+            <w:gridSpan w:val="3"/>
+          </w:tcPr>
+          <w:p>
+            <w:pPr>
+              <w:rPr>
+                <w:lang w:val="es-MX"/>
+              </w:rPr>
+            </w:pPr>
+            <w:r>
+              <w:rPr>
+                <w:lang w:val="es-MX"/>
+              </w:rPr>
+              <w:t>Cantidad</w:t>
+            </w:r>
+          </w:p>
+        </w:tc>
+      </w:tr>
+      <w:tr>
+        <w:trPr>
+          <w:jc w:val="center"/>
+        </w:trPr>
+        <w:tc>
+          <w:tcPr>
+            <w:tcW w:w="640" w:type="dxa"/>
+          </w:tcPr>
+          <w:p>
+            <w:pPr>
+              <w:rPr>
+                <w:lang w:val="es-MX"/>
+              </w:rPr>
+            </w:pPr>
+            <w:r>
+              <w:rPr>
+                <w:lang w:val="es-MX"/>
+              </w:rPr>
+              <w:t>5</w:t>
+            </w:r>
+          </w:p>
+        </w:tc>
+        <w:tc>
+          <w:tcPr>
+            <w:tcW w:w="1945" w:type="dxa"/>
+          </w:tcPr>
+          <w:p>
+            <w:pPr>
+              <w:rPr>
+                <w:lang w:val="es-MX"/>
+              </w:rPr>
+            </w:pPr>
+            <w:proofErr w:type="spellStart"/>
+            <w:r>
+              <w:rPr>
+                <w:lang w:val="es-MX"/>
+              </w:rPr>
               <w:t>Cost</w:t>
             </w:r>
             <w:proofErr w:type="spellEnd"/>
@@ -15230,7 +16083,13 @@
               <w:rPr>
                 <w:lang w:val="es-MX"/>
               </w:rPr>
-              <w:t>9,2)</w:t>
+              <w:t>8</w:t>
+            </w:r>
+            <w:r>
+              <w:rPr>
+                <w:lang w:val="es-MX"/>
+              </w:rPr>
+              <w:t>,2)</w:t>
             </w:r>
           </w:p>
         </w:tc>
@@ -15622,1216 +16481,6 @@
         </w:tc>
       </w:tr>
     </w:tbl>
-    <w:p>
-      <w:pPr>
-        <w:pBdr>
-          <w:bottom w:val="single" w:sz="6" w:space="1" w:color="auto"/>
-        </w:pBdr>
-        <w:rPr>
-          <w:u w:val="single"/>
-          <w:lang w:val="it-IT"/>
-        </w:rPr>
-      </w:pPr>
-    </w:p>
-    <w:p>
-      <w:pPr>
-        <w:rPr>
-          <w:lang w:val="es-MX"/>
-        </w:rPr>
-      </w:pPr>
-    </w:p>
-    <w:p>
-      <w:pPr>
-        <w:rPr>
-          <w:lang w:val="es-MX"/>
-        </w:rPr>
-      </w:pPr>
-    </w:p>
-    <w:p>
-      <w:pPr>
-        <w:rPr>
-          <w:lang w:val="es-MX"/>
-        </w:rPr>
-      </w:pPr>
-    </w:p>
-    <w:p>
-      <w:pPr>
-        <w:rPr>
-          <w:b/>
-          <w:bCs/>
-          <w:lang w:val="es-MX"/>
-        </w:rPr>
-      </w:pPr>
-      <w:r>
-        <w:rPr>
-          <w:b/>
-          <w:bCs/>
-          <w:lang w:val="es-MX"/>
-        </w:rPr>
-        <w:t>3. Funcionalidades</w:t>
-      </w:r>
-    </w:p>
-    <w:p>
-      <w:pPr>
-        <w:rPr>
-          <w:lang w:val="es-MX"/>
-        </w:rPr>
-      </w:pPr>
-    </w:p>
-    <w:p>
-      <w:pPr>
-        <w:numPr>
-          <w:ilvl w:val="0"/>
-          <w:numId w:val="26"/>
-        </w:numPr>
-        <w:rPr>
-          <w:lang w:val="es-MX"/>
-        </w:rPr>
-      </w:pPr>
-      <w:r>
-        <w:rPr>
-          <w:b/>
-          <w:bCs/>
-          <w:lang w:val="es-MX"/>
-        </w:rPr>
-        <w:t xml:space="preserve">Interfaces de </w:t>
-      </w:r>
-      <w:proofErr w:type="gramStart"/>
-      <w:r>
-        <w:rPr>
-          <w:b/>
-          <w:bCs/>
-          <w:lang w:val="es-MX"/>
-        </w:rPr>
-        <w:t>usuario</w:t>
-      </w:r>
-      <w:r>
-        <w:rPr>
-          <w:lang w:val="es-MX"/>
-        </w:rPr>
-        <w:t>:*</w:t>
-      </w:r>
-      <w:proofErr w:type="gramEnd"/>
-      <w:r>
-        <w:rPr>
-          <w:lang w:val="es-MX"/>
-        </w:rPr>
-        <w:t xml:space="preserve"> </w:t>
-      </w:r>
-    </w:p>
-    <w:p>
-      <w:pPr>
-        <w:numPr>
-          <w:ilvl w:val="1"/>
-          <w:numId w:val="26"/>
-        </w:numPr>
-        <w:rPr>
-          <w:lang w:val="es-MX"/>
-        </w:rPr>
-      </w:pPr>
-      <w:r>
-        <w:rPr>
-          <w:lang w:val="es-MX"/>
-        </w:rPr>
-        <w:t>Incluye capturas de pantalla de las interfaces del módulo de compras.</w:t>
-      </w:r>
-    </w:p>
-    <w:p>
-      <w:pPr>
-        <w:numPr>
-          <w:ilvl w:val="1"/>
-          <w:numId w:val="26"/>
-        </w:numPr>
-        <w:rPr>
-          <w:lang w:val="es-MX"/>
-        </w:rPr>
-      </w:pPr>
-      <w:r>
-        <w:rPr>
-          <w:lang w:val="es-MX"/>
-        </w:rPr>
-        <w:t>Para cada pantalla, describe los elementos de la interfaz (botones, campos, menús, etc.) y cómo interactúa el usuario con ellos.</w:t>
-      </w:r>
-    </w:p>
-    <w:p>
-      <w:pPr>
-        <w:numPr>
-          <w:ilvl w:val="1"/>
-          <w:numId w:val="26"/>
-        </w:numPr>
-        <w:rPr>
-          <w:lang w:val="es-MX"/>
-        </w:rPr>
-      </w:pPr>
-      <w:r>
-        <w:rPr>
-          <w:lang w:val="es-MX"/>
-        </w:rPr>
-        <w:t>Explica la función de cada elemento y cómo se utiliza en el contexto del proceso de compra.</w:t>
-      </w:r>
-    </w:p>
-    <w:p>
-      <w:pPr>
-        <w:rPr>
-          <w:b/>
-          <w:bCs/>
-          <w:lang w:val="es-MX"/>
-        </w:rPr>
-      </w:pPr>
-      <w:r>
-        <w:rPr>
-          <w:b/>
-          <w:bCs/>
-          <w:lang w:val="es-MX"/>
-        </w:rPr>
-        <w:t>4. Código fuente</w:t>
-      </w:r>
-    </w:p>
-    <w:p>
-      <w:pPr>
-        <w:numPr>
-          <w:ilvl w:val="0"/>
-          <w:numId w:val="27"/>
-        </w:numPr>
-        <w:rPr>
-          <w:lang w:val="es-MX"/>
-        </w:rPr>
-      </w:pPr>
-      <w:r>
-        <w:rPr>
-          <w:b/>
-          <w:bCs/>
-          <w:lang w:val="es-MX"/>
-        </w:rPr>
-        <w:t xml:space="preserve">Estructura del </w:t>
-      </w:r>
-      <w:proofErr w:type="gramStart"/>
-      <w:r>
-        <w:rPr>
-          <w:b/>
-          <w:bCs/>
-          <w:lang w:val="es-MX"/>
-        </w:rPr>
-        <w:t>código</w:t>
-      </w:r>
-      <w:r>
-        <w:rPr>
-          <w:lang w:val="es-MX"/>
-        </w:rPr>
-        <w:t>:*</w:t>
-      </w:r>
-      <w:proofErr w:type="gramEnd"/>
-      <w:r>
-        <w:rPr>
-          <w:lang w:val="es-MX"/>
-        </w:rPr>
-        <w:t xml:space="preserve"> </w:t>
-      </w:r>
-    </w:p>
-    <w:p>
-      <w:pPr>
-        <w:numPr>
-          <w:ilvl w:val="1"/>
-          <w:numId w:val="27"/>
-        </w:numPr>
-        <w:rPr>
-          <w:lang w:val="es-MX"/>
-        </w:rPr>
-      </w:pPr>
-      <w:r>
-        <w:rPr>
-          <w:lang w:val="es-MX"/>
-        </w:rPr>
-        <w:t>Describe cómo está organizado el código del módulo de compras en términos de directorios, archivos y componentes.</w:t>
-      </w:r>
-    </w:p>
-    <w:p>
-      <w:pPr>
-        <w:numPr>
-          <w:ilvl w:val="1"/>
-          <w:numId w:val="27"/>
-        </w:numPr>
-        <w:rPr>
-          <w:lang w:val="es-MX"/>
-        </w:rPr>
-      </w:pPr>
-      <w:r>
-        <w:rPr>
-          <w:lang w:val="es-MX"/>
-        </w:rPr>
-        <w:t>Explica la arquitectura del código y cómo se relacionan los diferentes componentes.</w:t>
-      </w:r>
-    </w:p>
-    <w:p>
-      <w:pPr>
-        <w:numPr>
-          <w:ilvl w:val="1"/>
-          <w:numId w:val="27"/>
-        </w:numPr>
-        <w:rPr>
-          <w:lang w:val="es-MX"/>
-        </w:rPr>
-      </w:pPr>
-      <w:r>
-        <w:rPr>
-          <w:lang w:val="es-MX"/>
-        </w:rPr>
-        <w:t>Utiliza diagramas de arquitectura si es necesario.</w:t>
-      </w:r>
-    </w:p>
-    <w:p>
-      <w:pPr>
-        <w:numPr>
-          <w:ilvl w:val="0"/>
-          <w:numId w:val="27"/>
-        </w:numPr>
-        <w:rPr>
-          <w:lang w:val="es-MX"/>
-        </w:rPr>
-      </w:pPr>
-      <w:r>
-        <w:rPr>
-          <w:b/>
-          <w:bCs/>
-          <w:lang w:val="es-MX"/>
-        </w:rPr>
-        <w:t xml:space="preserve">Clases y funciones </w:t>
-      </w:r>
-      <w:proofErr w:type="gramStart"/>
-      <w:r>
-        <w:rPr>
-          <w:b/>
-          <w:bCs/>
-          <w:lang w:val="es-MX"/>
-        </w:rPr>
-        <w:t>importantes</w:t>
-      </w:r>
-      <w:r>
-        <w:rPr>
-          <w:lang w:val="es-MX"/>
-        </w:rPr>
-        <w:t>:*</w:t>
-      </w:r>
-      <w:proofErr w:type="gramEnd"/>
-      <w:r>
-        <w:rPr>
-          <w:lang w:val="es-MX"/>
-        </w:rPr>
-        <w:t xml:space="preserve"> </w:t>
-      </w:r>
-    </w:p>
-    <w:p>
-      <w:pPr>
-        <w:numPr>
-          <w:ilvl w:val="1"/>
-          <w:numId w:val="27"/>
-        </w:numPr>
-        <w:rPr>
-          <w:lang w:val="es-MX"/>
-        </w:rPr>
-      </w:pPr>
-      <w:r>
-        <w:rPr>
-          <w:lang w:val="es-MX"/>
-        </w:rPr>
-        <w:t>Para las clases y funciones más relevantes del módulo, proporciona una descripción detallada de su propósito, funcionalidad, parámetros, valores de retorno y cómo se utilizan.</w:t>
-      </w:r>
-    </w:p>
-    <w:p>
-      <w:pPr>
-        <w:numPr>
-          <w:ilvl w:val="1"/>
-          <w:numId w:val="27"/>
-        </w:numPr>
-        <w:rPr>
-          <w:lang w:val="es-MX"/>
-        </w:rPr>
-      </w:pPr>
-      <w:r>
-        <w:rPr>
-          <w:lang w:val="es-MX"/>
-        </w:rPr>
-        <w:lastRenderedPageBreak/>
-        <w:t>Incluye ejemplos de código para ilustrar cómo se utilizan estas clases y funciones.</w:t>
-      </w:r>
-    </w:p>
-    <w:p>
-      <w:pPr>
-        <w:numPr>
-          <w:ilvl w:val="0"/>
-          <w:numId w:val="27"/>
-        </w:numPr>
-        <w:rPr>
-          <w:lang w:val="es-MX"/>
-        </w:rPr>
-      </w:pPr>
-      <w:r>
-        <w:rPr>
-          <w:b/>
-          <w:bCs/>
-          <w:lang w:val="es-MX"/>
-        </w:rPr>
-        <w:t xml:space="preserve">Ejemplos de </w:t>
-      </w:r>
-      <w:proofErr w:type="gramStart"/>
-      <w:r>
-        <w:rPr>
-          <w:b/>
-          <w:bCs/>
-          <w:lang w:val="es-MX"/>
-        </w:rPr>
-        <w:t>código</w:t>
-      </w:r>
-      <w:r>
-        <w:rPr>
-          <w:lang w:val="es-MX"/>
-        </w:rPr>
-        <w:t>:*</w:t>
-      </w:r>
-      <w:proofErr w:type="gramEnd"/>
-      <w:r>
-        <w:rPr>
-          <w:lang w:val="es-MX"/>
-        </w:rPr>
-        <w:t xml:space="preserve"> </w:t>
-      </w:r>
-    </w:p>
-    <w:p>
-      <w:pPr>
-        <w:numPr>
-          <w:ilvl w:val="1"/>
-          <w:numId w:val="27"/>
-        </w:numPr>
-        <w:rPr>
-          <w:lang w:val="es-MX"/>
-        </w:rPr>
-      </w:pPr>
-      <w:r>
-        <w:rPr>
-          <w:lang w:val="es-MX"/>
-        </w:rPr>
-        <w:t>Incluye fragmentos de código que demuestren cómo se implementan funcionalidades clave del módulo de compras.</w:t>
-      </w:r>
-    </w:p>
-    <w:p>
-      <w:pPr>
-        <w:numPr>
-          <w:ilvl w:val="1"/>
-          <w:numId w:val="27"/>
-        </w:numPr>
-        <w:rPr>
-          <w:lang w:val="es-MX"/>
-        </w:rPr>
-      </w:pPr>
-      <w:r>
-        <w:rPr>
-          <w:lang w:val="es-MX"/>
-        </w:rPr>
-        <w:t>Utiliza ejemplos de código para explicar conceptos importantes o patrones de diseño utilizados en el código.</w:t>
-      </w:r>
-    </w:p>
-    <w:p>
-      <w:pPr>
-        <w:numPr>
-          <w:ilvl w:val="0"/>
-          <w:numId w:val="27"/>
-        </w:numPr>
-        <w:rPr>
-          <w:lang w:val="es-MX"/>
-        </w:rPr>
-      </w:pPr>
-      <w:proofErr w:type="spellStart"/>
-      <w:proofErr w:type="gramStart"/>
-      <w:r>
-        <w:rPr>
-          <w:b/>
-          <w:bCs/>
-          <w:lang w:val="es-MX"/>
-        </w:rPr>
-        <w:t>APIs</w:t>
-      </w:r>
-      <w:proofErr w:type="spellEnd"/>
-      <w:r>
-        <w:rPr>
-          <w:lang w:val="es-MX"/>
-        </w:rPr>
-        <w:t>:*</w:t>
-      </w:r>
-      <w:proofErr w:type="gramEnd"/>
-      <w:r>
-        <w:rPr>
-          <w:lang w:val="es-MX"/>
-        </w:rPr>
-        <w:t xml:space="preserve"> </w:t>
-      </w:r>
-    </w:p>
-    <w:p>
-      <w:pPr>
-        <w:numPr>
-          <w:ilvl w:val="1"/>
-          <w:numId w:val="27"/>
-        </w:numPr>
-        <w:rPr>
-          <w:lang w:val="es-MX"/>
-        </w:rPr>
-      </w:pPr>
-      <w:r>
-        <w:rPr>
-          <w:lang w:val="es-MX"/>
-        </w:rPr>
-        <w:t xml:space="preserve">Si el módulo de compras expone </w:t>
-      </w:r>
-      <w:proofErr w:type="spellStart"/>
-      <w:r>
-        <w:rPr>
-          <w:lang w:val="es-MX"/>
-        </w:rPr>
-        <w:t>APIs</w:t>
-      </w:r>
-      <w:proofErr w:type="spellEnd"/>
-      <w:r>
-        <w:rPr>
-          <w:lang w:val="es-MX"/>
-        </w:rPr>
-        <w:t xml:space="preserve"> para interactuar con otros sistemas, documenta los </w:t>
-      </w:r>
-      <w:proofErr w:type="spellStart"/>
-      <w:r>
-        <w:rPr>
-          <w:lang w:val="es-MX"/>
-        </w:rPr>
-        <w:t>endpoints</w:t>
-      </w:r>
-      <w:proofErr w:type="spellEnd"/>
-      <w:r>
-        <w:rPr>
-          <w:lang w:val="es-MX"/>
-        </w:rPr>
-        <w:t>, métodos HTTP (GET, POST, PUT, DELETE), parámetros de entrada y salida, formatos de datos (JSON, XML) y códigos de respuesta.</w:t>
-      </w:r>
-    </w:p>
-    <w:p>
-      <w:pPr>
-        <w:numPr>
-          <w:ilvl w:val="1"/>
-          <w:numId w:val="27"/>
-        </w:numPr>
-        <w:rPr>
-          <w:lang w:val="es-MX"/>
-        </w:rPr>
-      </w:pPr>
-      <w:r>
-        <w:rPr>
-          <w:lang w:val="es-MX"/>
-        </w:rPr>
-        <w:t xml:space="preserve">Proporciona ejemplos de cómo utilizar las </w:t>
-      </w:r>
-      <w:proofErr w:type="spellStart"/>
-      <w:r>
-        <w:rPr>
-          <w:lang w:val="es-MX"/>
-        </w:rPr>
-        <w:t>APIs</w:t>
-      </w:r>
-      <w:proofErr w:type="spellEnd"/>
-      <w:r>
-        <w:rPr>
-          <w:lang w:val="es-MX"/>
-        </w:rPr>
-        <w:t>.</w:t>
-      </w:r>
-    </w:p>
-    <w:p>
-      <w:pPr>
-        <w:rPr>
-          <w:b/>
-          <w:bCs/>
-          <w:lang w:val="es-MX"/>
-        </w:rPr>
-      </w:pPr>
-      <w:r>
-        <w:rPr>
-          <w:b/>
-          <w:bCs/>
-          <w:lang w:val="es-MX"/>
-        </w:rPr>
-        <w:t>5. Pruebas</w:t>
-      </w:r>
-    </w:p>
-    <w:p>
-      <w:pPr>
-        <w:numPr>
-          <w:ilvl w:val="0"/>
-          <w:numId w:val="28"/>
-        </w:numPr>
-        <w:rPr>
-          <w:lang w:val="es-MX"/>
-        </w:rPr>
-      </w:pPr>
-      <w:r>
-        <w:rPr>
-          <w:b/>
-          <w:bCs/>
-          <w:lang w:val="es-MX"/>
-        </w:rPr>
-        <w:t xml:space="preserve">Tipos de </w:t>
-      </w:r>
-      <w:proofErr w:type="gramStart"/>
-      <w:r>
-        <w:rPr>
-          <w:b/>
-          <w:bCs/>
-          <w:lang w:val="es-MX"/>
-        </w:rPr>
-        <w:t>pruebas</w:t>
-      </w:r>
-      <w:r>
-        <w:rPr>
-          <w:lang w:val="es-MX"/>
-        </w:rPr>
-        <w:t>:*</w:t>
-      </w:r>
-      <w:proofErr w:type="gramEnd"/>
-      <w:r>
-        <w:rPr>
-          <w:lang w:val="es-MX"/>
-        </w:rPr>
-        <w:t xml:space="preserve"> </w:t>
-      </w:r>
-    </w:p>
-    <w:p>
-      <w:pPr>
-        <w:numPr>
-          <w:ilvl w:val="1"/>
-          <w:numId w:val="28"/>
-        </w:numPr>
-        <w:rPr>
-          <w:lang w:val="es-MX"/>
-        </w:rPr>
-      </w:pPr>
-      <w:r>
-        <w:rPr>
-          <w:lang w:val="es-MX"/>
-        </w:rPr>
-        <w:t>Describe los diferentes tipos de pruebas que se realizaron para asegurar la calidad del módulo de compras (pruebas unitarias, pruebas de integración, pruebas funcionales, pruebas de rendimiento, pruebas de seguridad, etc.).</w:t>
-      </w:r>
-    </w:p>
-    <w:p>
-      <w:pPr>
-        <w:numPr>
-          <w:ilvl w:val="1"/>
-          <w:numId w:val="28"/>
-        </w:numPr>
-        <w:rPr>
-          <w:lang w:val="es-MX"/>
-        </w:rPr>
-      </w:pPr>
-      <w:r>
-        <w:rPr>
-          <w:lang w:val="es-MX"/>
-        </w:rPr>
-        <w:t>Explica el propósito de cada tipo de prueba y cómo se llevaron a cabo.</w:t>
-      </w:r>
-    </w:p>
-    <w:p>
-      <w:pPr>
-        <w:numPr>
-          <w:ilvl w:val="0"/>
-          <w:numId w:val="28"/>
-        </w:numPr>
-        <w:rPr>
-          <w:lang w:val="es-MX"/>
-        </w:rPr>
-      </w:pPr>
-      <w:r>
-        <w:rPr>
-          <w:b/>
-          <w:bCs/>
-          <w:lang w:val="es-MX"/>
-        </w:rPr>
-        <w:t xml:space="preserve">Casos de </w:t>
-      </w:r>
-      <w:proofErr w:type="gramStart"/>
-      <w:r>
-        <w:rPr>
-          <w:b/>
-          <w:bCs/>
-          <w:lang w:val="es-MX"/>
-        </w:rPr>
-        <w:t>prueba</w:t>
-      </w:r>
-      <w:r>
-        <w:rPr>
-          <w:lang w:val="es-MX"/>
-        </w:rPr>
-        <w:t>:*</w:t>
-      </w:r>
-      <w:proofErr w:type="gramEnd"/>
-      <w:r>
-        <w:rPr>
-          <w:lang w:val="es-MX"/>
-        </w:rPr>
-        <w:t xml:space="preserve"> </w:t>
-      </w:r>
-    </w:p>
-    <w:p>
-      <w:pPr>
-        <w:numPr>
-          <w:ilvl w:val="1"/>
-          <w:numId w:val="28"/>
-        </w:numPr>
-        <w:rPr>
-          <w:lang w:val="es-MX"/>
-        </w:rPr>
-      </w:pPr>
-      <w:r>
-        <w:rPr>
-          <w:lang w:val="es-MX"/>
-        </w:rPr>
-        <w:t>Para cada tipo de prueba, incluye ejemplos de casos de prueba específicos que se utilizaron para verificar el correcto funcionamiento del módulo.</w:t>
-      </w:r>
-    </w:p>
-    <w:p>
-      <w:pPr>
-        <w:numPr>
-          <w:ilvl w:val="1"/>
-          <w:numId w:val="28"/>
-        </w:numPr>
-        <w:rPr>
-          <w:lang w:val="es-MX"/>
-        </w:rPr>
-      </w:pPr>
-      <w:r>
-        <w:rPr>
-          <w:lang w:val="es-MX"/>
-        </w:rPr>
-        <w:t xml:space="preserve">Para cada caso de prueba, especifica: </w:t>
-      </w:r>
-    </w:p>
-    <w:p>
-      <w:pPr>
-        <w:numPr>
-          <w:ilvl w:val="2"/>
-          <w:numId w:val="28"/>
-        </w:numPr>
-        <w:rPr>
-          <w:lang w:val="es-MX"/>
-        </w:rPr>
-      </w:pPr>
-      <w:r>
-        <w:rPr>
-          <w:lang w:val="es-MX"/>
-        </w:rPr>
-        <w:t>ID del caso de prueba.</w:t>
-      </w:r>
-    </w:p>
-    <w:p>
-      <w:pPr>
-        <w:numPr>
-          <w:ilvl w:val="2"/>
-          <w:numId w:val="28"/>
-        </w:numPr>
-        <w:rPr>
-          <w:lang w:val="es-MX"/>
-        </w:rPr>
-      </w:pPr>
-      <w:r>
-        <w:rPr>
-          <w:lang w:val="es-MX"/>
-        </w:rPr>
-        <w:t>Descripción del caso de prueba.</w:t>
-      </w:r>
-    </w:p>
-    <w:p>
-      <w:pPr>
-        <w:numPr>
-          <w:ilvl w:val="2"/>
-          <w:numId w:val="28"/>
-        </w:numPr>
-        <w:rPr>
-          <w:lang w:val="es-MX"/>
-        </w:rPr>
-      </w:pPr>
-      <w:r>
-        <w:rPr>
-          <w:lang w:val="es-MX"/>
-        </w:rPr>
-        <w:t>Entradas (datos de prueba).</w:t>
-      </w:r>
-    </w:p>
-    <w:p>
-      <w:pPr>
-        <w:numPr>
-          <w:ilvl w:val="2"/>
-          <w:numId w:val="28"/>
-        </w:numPr>
-        <w:rPr>
-          <w:lang w:val="es-MX"/>
-        </w:rPr>
-      </w:pPr>
-      <w:r>
-        <w:rPr>
-          <w:lang w:val="es-MX"/>
-        </w:rPr>
-        <w:t>Salida esperada.</w:t>
-      </w:r>
-    </w:p>
-    <w:p>
-      <w:pPr>
-        <w:numPr>
-          <w:ilvl w:val="2"/>
-          <w:numId w:val="28"/>
-        </w:numPr>
-        <w:rPr>
-          <w:lang w:val="es-MX"/>
-        </w:rPr>
-      </w:pPr>
-      <w:r>
-        <w:rPr>
-          <w:lang w:val="es-MX"/>
-        </w:rPr>
-        <w:t>Resultado real (si la prueba se ejecutó).</w:t>
-      </w:r>
-    </w:p>
-    <w:p>
-      <w:pPr>
-        <w:numPr>
-          <w:ilvl w:val="2"/>
-          <w:numId w:val="28"/>
-        </w:numPr>
-        <w:rPr>
-          <w:lang w:val="es-MX"/>
-        </w:rPr>
-      </w:pPr>
-      <w:r>
-        <w:rPr>
-          <w:lang w:val="es-MX"/>
-        </w:rPr>
-        <w:t>Estado (pasó, falló).</w:t>
-      </w:r>
-    </w:p>
-    <w:p>
-      <w:pPr>
-        <w:rPr>
-          <w:b/>
-          <w:bCs/>
-          <w:lang w:val="es-MX"/>
-        </w:rPr>
-      </w:pPr>
-      <w:r>
-        <w:rPr>
-          <w:b/>
-          <w:bCs/>
-          <w:lang w:val="es-MX"/>
-        </w:rPr>
-        <w:t>6. Despliegue</w:t>
-      </w:r>
-    </w:p>
-    <w:p>
-      <w:pPr>
-        <w:numPr>
-          <w:ilvl w:val="0"/>
-          <w:numId w:val="29"/>
-        </w:numPr>
-        <w:rPr>
-          <w:lang w:val="es-MX"/>
-        </w:rPr>
-      </w:pPr>
-      <w:r>
-        <w:rPr>
-          <w:b/>
-          <w:bCs/>
-          <w:lang w:val="es-MX"/>
-        </w:rPr>
-        <w:t xml:space="preserve">Instrucciones de </w:t>
-      </w:r>
-      <w:proofErr w:type="gramStart"/>
-      <w:r>
-        <w:rPr>
-          <w:b/>
-          <w:bCs/>
-          <w:lang w:val="es-MX"/>
-        </w:rPr>
-        <w:t>instalación</w:t>
-      </w:r>
-      <w:r>
-        <w:rPr>
-          <w:lang w:val="es-MX"/>
-        </w:rPr>
-        <w:t>:*</w:t>
-      </w:r>
-      <w:proofErr w:type="gramEnd"/>
-      <w:r>
-        <w:rPr>
-          <w:lang w:val="es-MX"/>
-        </w:rPr>
-        <w:t xml:space="preserve"> </w:t>
-      </w:r>
-    </w:p>
-    <w:p>
-      <w:pPr>
-        <w:numPr>
-          <w:ilvl w:val="1"/>
-          <w:numId w:val="29"/>
-        </w:numPr>
-        <w:rPr>
-          <w:lang w:val="es-MX"/>
-        </w:rPr>
-      </w:pPr>
-      <w:r>
-        <w:rPr>
-          <w:lang w:val="es-MX"/>
-        </w:rPr>
-        <w:t>Proporciona instrucciones detalladas paso a paso sobre cómo instalar y configurar el módulo de compras en un entorno de desarrollo, pruebas o producción.</w:t>
-      </w:r>
-    </w:p>
-    <w:p>
-      <w:pPr>
-        <w:numPr>
-          <w:ilvl w:val="1"/>
-          <w:numId w:val="29"/>
-        </w:numPr>
-        <w:rPr>
-          <w:lang w:val="es-MX"/>
-        </w:rPr>
-      </w:pPr>
-      <w:r>
-        <w:rPr>
-          <w:lang w:val="es-MX"/>
-        </w:rPr>
-        <w:t>Incluye información sobre los requisitos de software y hardware, las dependencias del módulo y los pasos de configuración específicos.</w:t>
-      </w:r>
-    </w:p>
-    <w:p>
-      <w:pPr>
-        <w:numPr>
-          <w:ilvl w:val="0"/>
-          <w:numId w:val="29"/>
-        </w:numPr>
-        <w:rPr>
-          <w:lang w:val="es-MX"/>
-        </w:rPr>
-      </w:pPr>
-      <w:proofErr w:type="gramStart"/>
-      <w:r>
-        <w:rPr>
-          <w:b/>
-          <w:bCs/>
-          <w:lang w:val="es-MX"/>
-        </w:rPr>
-        <w:t>Dependencias</w:t>
-      </w:r>
-      <w:r>
-        <w:rPr>
-          <w:lang w:val="es-MX"/>
-        </w:rPr>
-        <w:t>:*</w:t>
-      </w:r>
-      <w:proofErr w:type="gramEnd"/>
-      <w:r>
-        <w:rPr>
-          <w:lang w:val="es-MX"/>
-        </w:rPr>
-        <w:t xml:space="preserve"> </w:t>
-      </w:r>
-    </w:p>
-    <w:p>
-      <w:pPr>
-        <w:numPr>
-          <w:ilvl w:val="1"/>
-          <w:numId w:val="29"/>
-        </w:numPr>
-        <w:rPr>
-          <w:lang w:val="es-MX"/>
-        </w:rPr>
-      </w:pPr>
-      <w:r>
-        <w:rPr>
-          <w:lang w:val="es-MX"/>
-        </w:rPr>
-        <w:t xml:space="preserve">Lista todas las dependencias del módulo de compras, incluyendo librerías, </w:t>
-      </w:r>
-      <w:proofErr w:type="spellStart"/>
-      <w:r>
-        <w:rPr>
-          <w:lang w:val="es-MX"/>
-        </w:rPr>
-        <w:t>frameworks</w:t>
-      </w:r>
-      <w:proofErr w:type="spellEnd"/>
-      <w:r>
-        <w:rPr>
-          <w:lang w:val="es-MX"/>
-        </w:rPr>
-        <w:t>, bases de datos y otros componentes de software.</w:t>
-      </w:r>
-    </w:p>
-    <w:p>
-      <w:pPr>
-        <w:numPr>
-          <w:ilvl w:val="1"/>
-          <w:numId w:val="29"/>
-        </w:numPr>
-        <w:rPr>
-          <w:lang w:val="es-MX"/>
-        </w:rPr>
-      </w:pPr>
-      <w:r>
-        <w:rPr>
-          <w:lang w:val="es-MX"/>
-        </w:rPr>
-        <w:t>Especifica las versiones de las dependencias que se utilizaron y cómo instalarlas.</w:t>
-      </w:r>
-    </w:p>
-    <w:p>
-      <w:pPr>
-        <w:rPr>
-          <w:b/>
-          <w:bCs/>
-          <w:lang w:val="es-MX"/>
-        </w:rPr>
-      </w:pPr>
-      <w:r>
-        <w:rPr>
-          <w:b/>
-          <w:bCs/>
-          <w:lang w:val="es-MX"/>
-        </w:rPr>
-        <w:t>7. Mantenimiento</w:t>
-      </w:r>
-    </w:p>
-    <w:p>
-      <w:pPr>
-        <w:numPr>
-          <w:ilvl w:val="0"/>
-          <w:numId w:val="30"/>
-        </w:numPr>
-        <w:rPr>
-          <w:lang w:val="es-MX"/>
-        </w:rPr>
-      </w:pPr>
-      <w:r>
-        <w:rPr>
-          <w:b/>
-          <w:bCs/>
-          <w:lang w:val="es-MX"/>
-        </w:rPr>
-        <w:t xml:space="preserve">Problemas </w:t>
-      </w:r>
-      <w:proofErr w:type="gramStart"/>
-      <w:r>
-        <w:rPr>
-          <w:b/>
-          <w:bCs/>
-          <w:lang w:val="es-MX"/>
-        </w:rPr>
-        <w:t>conocidos</w:t>
-      </w:r>
-      <w:r>
-        <w:rPr>
-          <w:lang w:val="es-MX"/>
-        </w:rPr>
-        <w:t>:*</w:t>
-      </w:r>
-      <w:proofErr w:type="gramEnd"/>
-      <w:r>
-        <w:rPr>
-          <w:lang w:val="es-MX"/>
-        </w:rPr>
-        <w:t xml:space="preserve"> </w:t>
-      </w:r>
-    </w:p>
-    <w:p>
-      <w:pPr>
-        <w:numPr>
-          <w:ilvl w:val="1"/>
-          <w:numId w:val="30"/>
-        </w:numPr>
-        <w:rPr>
-          <w:lang w:val="es-MX"/>
-        </w:rPr>
-      </w:pPr>
-      <w:r>
-        <w:rPr>
-          <w:lang w:val="es-MX"/>
-        </w:rPr>
-        <w:t>Lista los problemas o errores conocidos que aún no han sido resueltos en el módulo de compras.</w:t>
-      </w:r>
-    </w:p>
-    <w:p>
-      <w:pPr>
-        <w:numPr>
-          <w:ilvl w:val="1"/>
-          <w:numId w:val="30"/>
-        </w:numPr>
-        <w:rPr>
-          <w:lang w:val="es-MX"/>
-        </w:rPr>
-      </w:pPr>
-      <w:r>
-        <w:rPr>
-          <w:lang w:val="es-MX"/>
-        </w:rPr>
-        <w:t>Describe los síntomas de cada problema, las posibles causas y las soluciones alternativas (si existen).</w:t>
-      </w:r>
-    </w:p>
-    <w:p>
-      <w:pPr>
-        <w:numPr>
-          <w:ilvl w:val="0"/>
-          <w:numId w:val="30"/>
-        </w:numPr>
-        <w:rPr>
-          <w:lang w:val="es-MX"/>
-        </w:rPr>
-      </w:pPr>
-      <w:r>
-        <w:rPr>
-          <w:b/>
-          <w:bCs/>
-          <w:lang w:val="es-MX"/>
-        </w:rPr>
-        <w:t xml:space="preserve">Historial de </w:t>
-      </w:r>
-      <w:proofErr w:type="gramStart"/>
-      <w:r>
-        <w:rPr>
-          <w:b/>
-          <w:bCs/>
-          <w:lang w:val="es-MX"/>
-        </w:rPr>
-        <w:t>cambios</w:t>
-      </w:r>
-      <w:r>
-        <w:rPr>
-          <w:lang w:val="es-MX"/>
-        </w:rPr>
-        <w:t>:*</w:t>
-      </w:r>
-      <w:proofErr w:type="gramEnd"/>
-      <w:r>
-        <w:rPr>
-          <w:lang w:val="es-MX"/>
-        </w:rPr>
-        <w:t xml:space="preserve"> </w:t>
-      </w:r>
-    </w:p>
-    <w:p>
-      <w:pPr>
-        <w:numPr>
-          <w:ilvl w:val="1"/>
-          <w:numId w:val="30"/>
-        </w:numPr>
-        <w:rPr>
-          <w:lang w:val="es-MX"/>
-        </w:rPr>
-      </w:pPr>
-      <w:r>
-        <w:rPr>
-          <w:lang w:val="es-MX"/>
-        </w:rPr>
-        <w:t>Mantén un registro de todas las modificaciones realizadas en el módulo de compras a lo largo del tiempo.</w:t>
-      </w:r>
-    </w:p>
-    <w:p>
-      <w:pPr>
-        <w:numPr>
-          <w:ilvl w:val="1"/>
-          <w:numId w:val="30"/>
-        </w:numPr>
-        <w:rPr>
-          <w:lang w:val="es-MX"/>
-        </w:rPr>
-      </w:pPr>
-      <w:r>
-        <w:rPr>
-          <w:lang w:val="es-MX"/>
-        </w:rPr>
-        <w:t xml:space="preserve">Para cada cambio, incluye: </w:t>
-      </w:r>
-    </w:p>
-    <w:p>
-      <w:pPr>
-        <w:numPr>
-          <w:ilvl w:val="2"/>
-          <w:numId w:val="30"/>
-        </w:numPr>
-        <w:rPr>
-          <w:lang w:val="es-MX"/>
-        </w:rPr>
-      </w:pPr>
-      <w:r>
-        <w:rPr>
-          <w:lang w:val="es-MX"/>
-        </w:rPr>
-        <w:t>Versión del módulo.</w:t>
-      </w:r>
-    </w:p>
-    <w:p>
-      <w:pPr>
-        <w:numPr>
-          <w:ilvl w:val="2"/>
-          <w:numId w:val="30"/>
-        </w:numPr>
-        <w:rPr>
-          <w:lang w:val="es-MX"/>
-        </w:rPr>
-      </w:pPr>
-      <w:r>
-        <w:rPr>
-          <w:lang w:val="es-MX"/>
-        </w:rPr>
-        <w:t>Fecha del cambio.</w:t>
-      </w:r>
-    </w:p>
-    <w:p>
-      <w:pPr>
-        <w:numPr>
-          <w:ilvl w:val="2"/>
-          <w:numId w:val="30"/>
-        </w:numPr>
-        <w:rPr>
-          <w:lang w:val="es-MX"/>
-        </w:rPr>
-      </w:pPr>
-      <w:r>
-        <w:rPr>
-          <w:lang w:val="es-MX"/>
-        </w:rPr>
-        <w:t>Autor del cambio.</w:t>
-      </w:r>
-    </w:p>
-    <w:p>
-      <w:pPr>
-        <w:numPr>
-          <w:ilvl w:val="2"/>
-          <w:numId w:val="30"/>
-        </w:numPr>
-        <w:rPr>
-          <w:lang w:val="es-MX"/>
-        </w:rPr>
-      </w:pPr>
-      <w:r>
-        <w:rPr>
-          <w:lang w:val="es-MX"/>
-        </w:rPr>
-        <w:t>Descripción del cambio (qué se modificó, por qué y cómo).</w:t>
-      </w:r>
-    </w:p>
-    <w:p>
-      <w:pPr>
-        <w:rPr>
-          <w:lang w:val="es-MX"/>
-        </w:rPr>
-      </w:pPr>
-      <w:r>
-        <w:rPr>
-          <w:lang w:val="es-MX"/>
-        </w:rPr>
-        <w:lastRenderedPageBreak/>
-        <w:t>Espero que esta ampliación detallada te sea de gran ayuda. ¡No dudes en preguntar si tienes alguna otra duda!</w:t>
-      </w:r>
-    </w:p>
     <w:p>
       <w:pPr>
         <w:rPr>
@@ -17349,7 +16998,7 @@
         <w:rFonts w:ascii="Calibri" w:eastAsiaTheme="minorHAnsi" w:hAnsi="Calibri" w:cs="Calibri" w:hint="default"/>
       </w:rPr>
     </w:lvl>
-    <w:lvl w:ilvl="1" w:tplc="080A0003" w:tentative="1">
+    <w:lvl w:ilvl="1" w:tplc="080A0003">
       <w:start w:val="1"/>
       <w:numFmt w:val="bullet"/>
       <w:lvlText w:val="o"/>

</xml_diff>

<commit_message>
Actualización del documento de Módulo de Compras
</commit_message>
<xml_diff>
--- a/Documentos/01 Módulo de Compras.docx
+++ b/Documentos/01 Módulo de Compras.docx
@@ -3161,21 +3161,7 @@
               <w:rPr>
                 <w:lang w:val="es-MX"/>
               </w:rPr>
-              <w:t xml:space="preserve">Cuando el módulo de </w:t>
-            </w:r>
-            <w:proofErr w:type="spellStart"/>
-            <w:r>
-              <w:rPr>
-                <w:lang w:val="es-MX"/>
-              </w:rPr>
-              <w:t>CxP</w:t>
-            </w:r>
-            <w:proofErr w:type="spellEnd"/>
-            <w:r>
-              <w:rPr>
-                <w:lang w:val="es-MX"/>
-              </w:rPr>
-              <w:t xml:space="preserve"> esté habilitado y se reciba como surtida total una orden de compra</w:t>
+              <w:t>Cuando el módulo de CxP esté habilitado y se reciba como surtida total una orden de compra</w:t>
             </w:r>
           </w:p>
         </w:tc>
@@ -5022,7 +5008,6 @@
         <w:rPr>
           <w:lang w:val="es-MX"/>
         </w:rPr>
-        <w:lastRenderedPageBreak/>
         <w:t>Detalle o partidas de la orden de compra</w:t>
       </w:r>
       <w:bookmarkEnd w:id="9"/>
@@ -5599,6 +5584,7 @@
         <w:rPr>
           <w:lang w:val="es-MX"/>
         </w:rPr>
+        <w:lastRenderedPageBreak/>
         <w:t xml:space="preserve">Procesos </w:t>
       </w:r>
       <w:r>
@@ -6144,7 +6130,6 @@
               <w:rPr>
                 <w:lang w:val="es-MX"/>
               </w:rPr>
-              <w:lastRenderedPageBreak/>
               <w:t>3</w:t>
             </w:r>
           </w:p>
@@ -6917,6 +6902,223 @@
           <w:lang w:val="es-MX"/>
         </w:rPr>
       </w:pPr>
+      <w:r>
+        <w:rPr>
+          <w:lang w:val="es-MX"/>
+        </w:rPr>
+        <w:t>Recibir Material</w:t>
+      </w:r>
+    </w:p>
+    <w:p>
+      <w:pPr>
+        <w:rPr>
+          <w:lang w:val="es-MX"/>
+        </w:rPr>
+      </w:pPr>
+      <w:r>
+        <w:rPr>
+          <w:lang w:val="es-MX"/>
+        </w:rPr>
+        <w:t>Es la acción mediante la cual se da de manera oficial la entrada del material al almacén:</w:t>
+      </w:r>
+    </w:p>
+    <w:p>
+      <w:pPr>
+        <w:pStyle w:val="Ttulo6"/>
+        <w:rPr>
+          <w:lang w:val="es-MX"/>
+        </w:rPr>
+      </w:pPr>
+      <w:r>
+        <w:rPr>
+          <w:lang w:val="es-MX"/>
+        </w:rPr>
+        <w:t>Condiciones o Reglas de negocio:</w:t>
+      </w:r>
+    </w:p>
+    <w:p>
+      <w:pPr>
+        <w:pStyle w:val="Prrafodelista"/>
+        <w:numPr>
+          <w:ilvl w:val="0"/>
+          <w:numId w:val="45"/>
+        </w:numPr>
+        <w:rPr>
+          <w:lang w:val="es-MX"/>
+        </w:rPr>
+      </w:pPr>
+      <w:r>
+        <w:rPr>
+          <w:lang w:val="es-MX"/>
+        </w:rPr>
+        <w:t>La recepción debe tener detalles de materiales asociado</w:t>
+      </w:r>
+    </w:p>
+    <w:p>
+      <w:pPr>
+        <w:pStyle w:val="Prrafodelista"/>
+        <w:numPr>
+          <w:ilvl w:val="0"/>
+          <w:numId w:val="45"/>
+        </w:numPr>
+        <w:rPr>
+          <w:lang w:val="es-MX"/>
+        </w:rPr>
+      </w:pPr>
+      <w:r>
+        <w:rPr>
+          <w:lang w:val="es-MX"/>
+        </w:rPr>
+        <w:t>El importe de la recepción debe ser igual con la suma de Cantidad * Costo de todas las partidas o detalle de la recepción.</w:t>
+      </w:r>
+    </w:p>
+    <w:p>
+      <w:pPr>
+        <w:pStyle w:val="Ttulo6"/>
+        <w:rPr>
+          <w:lang w:val="es-MX"/>
+        </w:rPr>
+      </w:pPr>
+      <w:r>
+        <w:rPr>
+          <w:lang w:val="es-MX"/>
+        </w:rPr>
+        <w:t>Procesos o acciones que se realizan:</w:t>
+      </w:r>
+    </w:p>
+    <w:p>
+      <w:pPr>
+        <w:pStyle w:val="Prrafodelista"/>
+        <w:numPr>
+          <w:ilvl w:val="0"/>
+          <w:numId w:val="46"/>
+        </w:numPr>
+        <w:rPr>
+          <w:lang w:val="es-MX"/>
+        </w:rPr>
+      </w:pPr>
+      <w:r>
+        <w:rPr>
+          <w:lang w:val="es-MX"/>
+        </w:rPr>
+        <w:t>Por cada producto que se recibe:</w:t>
+      </w:r>
+    </w:p>
+    <w:p>
+      <w:pPr>
+        <w:pStyle w:val="Prrafodelista"/>
+        <w:numPr>
+          <w:ilvl w:val="1"/>
+          <w:numId w:val="46"/>
+        </w:numPr>
+        <w:rPr>
+          <w:lang w:val="es-MX"/>
+        </w:rPr>
+      </w:pPr>
+      <w:r>
+        <w:rPr>
+          <w:lang w:val="es-MX"/>
+        </w:rPr>
+        <w:t>Partida en la Orden de compra a la que pertenece la recepción de material:</w:t>
+      </w:r>
+    </w:p>
+    <w:p>
+      <w:pPr>
+        <w:pStyle w:val="Prrafodelista"/>
+        <w:numPr>
+          <w:ilvl w:val="2"/>
+          <w:numId w:val="46"/>
+        </w:numPr>
+        <w:rPr>
+          <w:lang w:val="es-MX"/>
+        </w:rPr>
+      </w:pPr>
+      <w:r>
+        <w:rPr>
+          <w:lang w:val="es-MX"/>
+        </w:rPr>
+        <w:t>Actualiza cantidad “recibida</w:t>
+      </w:r>
+    </w:p>
+    <w:p>
+      <w:pPr>
+        <w:pStyle w:val="Prrafodelista"/>
+        <w:numPr>
+          <w:ilvl w:val="2"/>
+          <w:numId w:val="46"/>
+        </w:numPr>
+        <w:rPr>
+          <w:lang w:val="es-MX"/>
+        </w:rPr>
+      </w:pPr>
+      <w:r>
+        <w:rPr>
+          <w:lang w:val="es-MX"/>
+        </w:rPr>
+        <w:t>Si cantidad es igual a la recibida se actualiza el estado a “Surtida”</w:t>
+      </w:r>
+    </w:p>
+    <w:p>
+      <w:pPr>
+        <w:pStyle w:val="Prrafodelista"/>
+        <w:numPr>
+          <w:ilvl w:val="0"/>
+          <w:numId w:val="46"/>
+        </w:numPr>
+        <w:rPr>
+          <w:lang w:val="es-MX"/>
+        </w:rPr>
+      </w:pPr>
+      <w:r>
+        <w:rPr>
+          <w:lang w:val="es-MX"/>
+        </w:rPr>
+        <w:t>Crea el movimiento de almacén con la clave “Comp”</w:t>
+      </w:r>
+    </w:p>
+    <w:p>
+      <w:pPr>
+        <w:pStyle w:val="Prrafodelista"/>
+        <w:numPr>
+          <w:ilvl w:val="0"/>
+          <w:numId w:val="46"/>
+        </w:numPr>
+        <w:rPr>
+          <w:lang w:val="es-MX"/>
+        </w:rPr>
+      </w:pPr>
+      <w:r>
+        <w:rPr>
+          <w:lang w:val="es-MX"/>
+        </w:rPr>
+        <w:t>Actualiza el estado de la recepción de material a “Terminado”</w:t>
+      </w:r>
+    </w:p>
+    <w:p>
+      <w:pPr>
+        <w:pStyle w:val="Prrafodelista"/>
+        <w:numPr>
+          <w:ilvl w:val="0"/>
+          <w:numId w:val="46"/>
+        </w:numPr>
+        <w:rPr>
+          <w:lang w:val="es-MX"/>
+        </w:rPr>
+      </w:pPr>
+      <w:r>
+        <w:rPr>
+          <w:lang w:val="es-MX"/>
+        </w:rPr>
+        <w:t>Si la orden de compra a la que pertenece la recepción de material “Ya no tiene partidas pendientes de surtir” actualiza el estado a: “Surtido”</w:t>
+      </w:r>
+    </w:p>
+    <w:p>
+      <w:pPr>
+        <w:pStyle w:val="Ttulo5"/>
+        <w:rPr>
+          <w:lang w:val="es-MX"/>
+        </w:rPr>
+      </w:pPr>
       <w:bookmarkStart w:id="17" w:name="_Toc192498114"/>
       <w:r>
         <w:rPr>
@@ -6925,6 +7127,12 @@
         <w:t>Actualizar Importe de la Recepción</w:t>
       </w:r>
       <w:bookmarkEnd w:id="17"/>
+      <w:r>
+        <w:rPr>
+          <w:lang w:val="es-MX"/>
+        </w:rPr>
+        <w:t xml:space="preserve"> (Opcional)</w:t>
+      </w:r>
     </w:p>
     <w:p>
       <w:pPr>
@@ -7037,48 +7245,43 @@
           <w:lang w:val="es-MX"/>
         </w:rPr>
       </w:pPr>
+    </w:p>
+    <w:p>
+      <w:pPr>
+        <w:pStyle w:val="Ttulo5"/>
+        <w:rPr>
+          <w:lang w:val="es-MX"/>
+        </w:rPr>
+      </w:pPr>
+      <w:bookmarkStart w:id="18" w:name="_Toc192498115"/>
       <w:r>
         <w:rPr>
           <w:lang w:val="es-MX"/>
         </w:rPr>
-        <w:t>Para ello se crea un OBSERVADOR del modelo</w:t>
+        <w:lastRenderedPageBreak/>
+        <w:t>Autorizar recepción  material:</w:t>
       </w:r>
+      <w:bookmarkEnd w:id="18"/>
+    </w:p>
+    <w:p>
+      <w:pPr>
+        <w:rPr>
+          <w:lang w:val="es-MX"/>
+        </w:rPr>
+      </w:pPr>
       <w:r>
         <w:rPr>
           <w:lang w:val="es-MX"/>
         </w:rPr>
-        <w:t xml:space="preserve"> del detalle:</w:t>
+        <w:t>Nota: En el proyecto “El Creador” esta parte no está implementada</w:t>
       </w:r>
     </w:p>
     <w:p>
       <w:pPr>
-        <w:pStyle w:val="Ttulo5"/>
-        <w:rPr>
-          <w:lang w:val="es-MX"/>
-        </w:rPr>
-      </w:pPr>
-      <w:bookmarkStart w:id="18" w:name="_Toc192498115"/>
-      <w:r>
-        <w:rPr>
-          <w:lang w:val="es-MX"/>
-        </w:rPr>
-        <w:t xml:space="preserve">Autorizar </w:t>
-      </w:r>
-      <w:proofErr w:type="gramStart"/>
-      <w:r>
-        <w:rPr>
-          <w:lang w:val="es-MX"/>
-        </w:rPr>
-        <w:t>recepción  material</w:t>
-      </w:r>
-      <w:proofErr w:type="gramEnd"/>
-      <w:r>
-        <w:rPr>
-          <w:lang w:val="es-MX"/>
-        </w:rPr>
-        <w:t>:</w:t>
-      </w:r>
-      <w:bookmarkEnd w:id="18"/>
+        <w:rPr>
+          <w:lang w:val="es-MX"/>
+        </w:rPr>
+      </w:pPr>
     </w:p>
     <w:p>
       <w:pPr>
@@ -7404,14 +7607,12 @@
                 <w:lang w:val="es-MX"/>
               </w:rPr>
             </w:pPr>
-            <w:proofErr w:type="spellStart"/>
             <w:r>
               <w:rPr>
                 <w:lang w:val="es-MX"/>
               </w:rPr>
               <w:t>Product</w:t>
             </w:r>
-            <w:proofErr w:type="spellEnd"/>
           </w:p>
         </w:tc>
         <w:tc>
@@ -7480,14 +7681,12 @@
                 <w:lang w:val="es-MX"/>
               </w:rPr>
             </w:pPr>
-            <w:proofErr w:type="spellStart"/>
             <w:r>
               <w:rPr>
                 <w:lang w:val="es-MX"/>
               </w:rPr>
               <w:t>WareHouse</w:t>
             </w:r>
-            <w:proofErr w:type="spellEnd"/>
           </w:p>
         </w:tc>
         <w:tc>
@@ -7542,16 +7741,8 @@
               <w:rPr>
                 <w:lang w:val="es-MX"/>
               </w:rPr>
-              <w:t xml:space="preserve">Productos en </w:t>
-            </w:r>
-            <w:proofErr w:type="spellStart"/>
-            <w:r>
-              <w:rPr>
-                <w:lang w:val="es-MX"/>
-              </w:rPr>
-              <w:t>Almacen</w:t>
-            </w:r>
-            <w:proofErr w:type="spellEnd"/>
+              <w:t>Productos en Almacen</w:t>
+            </w:r>
           </w:p>
         </w:tc>
         <w:tc>
@@ -7564,14 +7755,12 @@
                 <w:lang w:val="es-MX"/>
               </w:rPr>
             </w:pPr>
-            <w:proofErr w:type="spellStart"/>
             <w:r>
               <w:rPr>
                 <w:lang w:val="es-MX"/>
               </w:rPr>
               <w:t>ProductWareHouse</w:t>
             </w:r>
-            <w:proofErr w:type="spellEnd"/>
           </w:p>
         </w:tc>
         <w:tc>
@@ -7588,24 +7777,8 @@
               <w:rPr>
                 <w:lang w:val="es-MX"/>
               </w:rPr>
-              <w:t xml:space="preserve">Relación entre almacén y productos, indica en que almacén está un producto, su existencia, </w:t>
-            </w:r>
-            <w:proofErr w:type="spellStart"/>
-            <w:proofErr w:type="gramStart"/>
-            <w:r>
-              <w:rPr>
-                <w:lang w:val="es-MX"/>
-              </w:rPr>
-              <w:t>costo,etc</w:t>
-            </w:r>
-            <w:proofErr w:type="spellEnd"/>
-            <w:r>
-              <w:rPr>
-                <w:lang w:val="es-MX"/>
-              </w:rPr>
-              <w:t>.</w:t>
-            </w:r>
-            <w:proofErr w:type="gramEnd"/>
+              <w:t>Relación entre almacén y productos, indica en que almacén está un producto, su existencia, costo,etc.</w:t>
+            </w:r>
           </w:p>
         </w:tc>
       </w:tr>
@@ -7624,7 +7797,6 @@
               <w:rPr>
                 <w:lang w:val="es-MX"/>
               </w:rPr>
-              <w:lastRenderedPageBreak/>
               <w:t>4</w:t>
             </w:r>
           </w:p>
@@ -7657,14 +7829,12 @@
                 <w:lang w:val="es-MX"/>
               </w:rPr>
             </w:pPr>
-            <w:proofErr w:type="spellStart"/>
             <w:r>
               <w:rPr>
                 <w:lang w:val="es-MX"/>
               </w:rPr>
               <w:t>Provider</w:t>
             </w:r>
-            <w:proofErr w:type="spellEnd"/>
           </w:p>
         </w:tc>
         <w:tc>
@@ -7733,14 +7903,12 @@
                 <w:lang w:val="es-MX"/>
               </w:rPr>
             </w:pPr>
-            <w:proofErr w:type="spellStart"/>
             <w:r>
               <w:rPr>
                 <w:lang w:val="es-MX"/>
               </w:rPr>
               <w:t>Purchase</w:t>
             </w:r>
-            <w:proofErr w:type="spellEnd"/>
           </w:p>
         </w:tc>
         <w:tc>
@@ -7809,14 +7977,12 @@
                 <w:lang w:val="es-MX"/>
               </w:rPr>
             </w:pPr>
-            <w:proofErr w:type="spellStart"/>
             <w:r>
               <w:rPr>
                 <w:lang w:val="es-MX"/>
               </w:rPr>
               <w:t>PurchaseDetail</w:t>
             </w:r>
-            <w:proofErr w:type="spellEnd"/>
           </w:p>
         </w:tc>
         <w:tc>
@@ -7879,7 +8045,6 @@
                 <w:lang w:val="es-MX"/>
               </w:rPr>
             </w:pPr>
-            <w:proofErr w:type="spellStart"/>
             <w:r>
               <w:rPr>
                 <w:lang w:val="es-MX"/>
@@ -7892,7 +8057,6 @@
               </w:rPr>
               <w:t>s</w:t>
             </w:r>
-            <w:proofErr w:type="spellEnd"/>
           </w:p>
         </w:tc>
         <w:tc>
@@ -7955,14 +8119,12 @@
                 <w:lang w:val="es-MX"/>
               </w:rPr>
             </w:pPr>
-            <w:proofErr w:type="spellStart"/>
             <w:r>
               <w:rPr>
                 <w:lang w:val="es-MX"/>
               </w:rPr>
               <w:t>ReceiptDetail</w:t>
             </w:r>
-            <w:proofErr w:type="spellEnd"/>
           </w:p>
         </w:tc>
         <w:tc>
@@ -8126,7 +8288,6 @@
                 <w:lang w:val="es-MX"/>
               </w:rPr>
             </w:pPr>
-            <w:proofErr w:type="spellStart"/>
             <w:r>
               <w:rPr>
                 <w:b/>
@@ -8135,7 +8296,6 @@
               </w:rPr>
               <w:t>Providers</w:t>
             </w:r>
-            <w:proofErr w:type="spellEnd"/>
           </w:p>
         </w:tc>
       </w:tr>
@@ -8269,14 +8429,12 @@
                 <w:lang w:val="es-MX"/>
               </w:rPr>
             </w:pPr>
-            <w:proofErr w:type="spellStart"/>
             <w:r>
               <w:rPr>
                 <w:lang w:val="es-MX"/>
               </w:rPr>
               <w:t>Name</w:t>
             </w:r>
-            <w:proofErr w:type="spellEnd"/>
           </w:p>
         </w:tc>
         <w:tc>
@@ -8289,19 +8447,11 @@
                 <w:lang w:val="es-MX"/>
               </w:rPr>
             </w:pPr>
-            <w:proofErr w:type="gramStart"/>
-            <w:r>
-              <w:rPr>
-                <w:lang w:val="es-MX"/>
-              </w:rPr>
-              <w:t>X(</w:t>
-            </w:r>
-            <w:proofErr w:type="gramEnd"/>
-            <w:r>
-              <w:rPr>
-                <w:lang w:val="es-MX"/>
-              </w:rPr>
-              <w:t>255)</w:t>
+            <w:r>
+              <w:rPr>
+                <w:lang w:val="es-MX"/>
+              </w:rPr>
+              <w:t>X(255)</w:t>
             </w:r>
           </w:p>
         </w:tc>
@@ -8375,19 +8525,11 @@
                 <w:lang w:val="es-MX"/>
               </w:rPr>
             </w:pPr>
-            <w:proofErr w:type="gramStart"/>
-            <w:r>
-              <w:rPr>
-                <w:lang w:val="es-MX"/>
-              </w:rPr>
-              <w:t>X(</w:t>
-            </w:r>
-            <w:proofErr w:type="gramEnd"/>
-            <w:r>
-              <w:rPr>
-                <w:lang w:val="es-MX"/>
-              </w:rPr>
-              <w:t>255)</w:t>
+            <w:r>
+              <w:rPr>
+                <w:lang w:val="es-MX"/>
+              </w:rPr>
+              <w:t>X(255)</w:t>
             </w:r>
           </w:p>
         </w:tc>
@@ -8461,19 +8603,11 @@
                 <w:lang w:val="es-MX"/>
               </w:rPr>
             </w:pPr>
-            <w:proofErr w:type="gramStart"/>
-            <w:r>
-              <w:rPr>
-                <w:lang w:val="es-MX"/>
-              </w:rPr>
-              <w:t>X(</w:t>
-            </w:r>
-            <w:proofErr w:type="gramEnd"/>
-            <w:r>
-              <w:rPr>
-                <w:lang w:val="es-MX"/>
-              </w:rPr>
-              <w:t>15)</w:t>
+            <w:r>
+              <w:rPr>
+                <w:lang w:val="es-MX"/>
+              </w:rPr>
+              <w:t>X(15)</w:t>
             </w:r>
           </w:p>
         </w:tc>
@@ -8529,14 +8663,12 @@
                 <w:lang w:val="es-MX"/>
               </w:rPr>
             </w:pPr>
-            <w:proofErr w:type="spellStart"/>
             <w:r>
               <w:rPr>
                 <w:lang w:val="es-MX"/>
               </w:rPr>
               <w:t>Rfc</w:t>
             </w:r>
-            <w:proofErr w:type="spellEnd"/>
           </w:p>
         </w:tc>
         <w:tc>
@@ -8549,19 +8681,11 @@
                 <w:lang w:val="es-MX"/>
               </w:rPr>
             </w:pPr>
-            <w:proofErr w:type="gramStart"/>
-            <w:r>
-              <w:rPr>
-                <w:lang w:val="es-MX"/>
-              </w:rPr>
-              <w:t>X(</w:t>
-            </w:r>
-            <w:proofErr w:type="gramEnd"/>
-            <w:r>
-              <w:rPr>
-                <w:lang w:val="es-MX"/>
-              </w:rPr>
-              <w:t>1)</w:t>
+            <w:r>
+              <w:rPr>
+                <w:lang w:val="es-MX"/>
+              </w:rPr>
+              <w:t>X(1)</w:t>
             </w:r>
           </w:p>
         </w:tc>
@@ -8617,14 +8741,12 @@
                 <w:lang w:val="es-MX"/>
               </w:rPr>
             </w:pPr>
-            <w:proofErr w:type="spellStart"/>
             <w:r>
               <w:rPr>
                 <w:lang w:val="es-MX"/>
               </w:rPr>
               <w:t>Type</w:t>
             </w:r>
-            <w:proofErr w:type="spellEnd"/>
           </w:p>
         </w:tc>
         <w:tc>
@@ -8637,14 +8759,12 @@
                 <w:lang w:val="es-MX"/>
               </w:rPr>
             </w:pPr>
-            <w:proofErr w:type="spellStart"/>
             <w:r>
               <w:rPr>
                 <w:lang w:val="es-MX"/>
               </w:rPr>
               <w:t>Enum</w:t>
             </w:r>
-            <w:proofErr w:type="spellEnd"/>
           </w:p>
         </w:tc>
         <w:tc>
@@ -8662,21 +8782,7 @@
               <w:rPr>
                 <w:lang w:val="es-MX"/>
               </w:rPr>
-              <w:t xml:space="preserve">Tipo de persona: </w:t>
-            </w:r>
-            <w:proofErr w:type="spellStart"/>
-            <w:r>
-              <w:rPr>
-                <w:lang w:val="es-MX"/>
-              </w:rPr>
-              <w:t>Físca</w:t>
-            </w:r>
-            <w:proofErr w:type="spellEnd"/>
-            <w:r>
-              <w:rPr>
-                <w:lang w:val="es-MX"/>
-              </w:rPr>
-              <w:t xml:space="preserve"> o Moral</w:t>
+              <w:t>Tipo de persona: Físca o Moral</w:t>
             </w:r>
           </w:p>
         </w:tc>
@@ -8713,14 +8819,12 @@
                 <w:lang w:val="es-MX"/>
               </w:rPr>
             </w:pPr>
-            <w:proofErr w:type="spellStart"/>
             <w:r>
               <w:rPr>
                 <w:lang w:val="es-MX"/>
               </w:rPr>
               <w:t>Address</w:t>
             </w:r>
-            <w:proofErr w:type="spellEnd"/>
           </w:p>
         </w:tc>
         <w:tc>
@@ -8793,14 +8897,12 @@
                 <w:lang w:val="es-MX"/>
               </w:rPr>
             </w:pPr>
-            <w:proofErr w:type="spellStart"/>
             <w:r>
               <w:rPr>
                 <w:lang w:val="es-MX"/>
               </w:rPr>
               <w:t>Colony</w:t>
             </w:r>
-            <w:proofErr w:type="spellEnd"/>
           </w:p>
         </w:tc>
         <w:tc>
@@ -8873,14 +8975,12 @@
                 <w:lang w:val="es-MX"/>
               </w:rPr>
             </w:pPr>
-            <w:proofErr w:type="spellStart"/>
             <w:r>
               <w:rPr>
                 <w:lang w:val="es-MX"/>
               </w:rPr>
               <w:t>References</w:t>
             </w:r>
-            <w:proofErr w:type="spellEnd"/>
           </w:p>
         </w:tc>
         <w:tc>
@@ -8953,14 +9053,12 @@
                 <w:lang w:val="es-MX"/>
               </w:rPr>
             </w:pPr>
-            <w:proofErr w:type="spellStart"/>
             <w:r>
               <w:rPr>
                 <w:lang w:val="es-MX"/>
               </w:rPr>
               <w:t>Zipcode</w:t>
             </w:r>
-            <w:proofErr w:type="spellEnd"/>
           </w:p>
         </w:tc>
         <w:tc>
@@ -8973,19 +9071,11 @@
                 <w:lang w:val="es-MX"/>
               </w:rPr>
             </w:pPr>
-            <w:proofErr w:type="gramStart"/>
-            <w:r>
-              <w:rPr>
-                <w:lang w:val="es-MX"/>
-              </w:rPr>
-              <w:t>N(</w:t>
-            </w:r>
-            <w:proofErr w:type="gramEnd"/>
-            <w:r>
-              <w:rPr>
-                <w:lang w:val="es-MX"/>
-              </w:rPr>
-              <w:t>5)</w:t>
+            <w:r>
+              <w:rPr>
+                <w:lang w:val="es-MX"/>
+              </w:rPr>
+              <w:t>N(5)</w:t>
             </w:r>
           </w:p>
         </w:tc>
@@ -9041,14 +9131,12 @@
                 <w:lang w:val="es-MX"/>
               </w:rPr>
             </w:pPr>
-            <w:proofErr w:type="spellStart"/>
             <w:r>
               <w:rPr>
                 <w:lang w:val="es-MX"/>
               </w:rPr>
               <w:t>Country_id</w:t>
             </w:r>
-            <w:proofErr w:type="spellEnd"/>
           </w:p>
         </w:tc>
         <w:tc>
@@ -9061,14 +9149,12 @@
                 <w:lang w:val="es-MX"/>
               </w:rPr>
             </w:pPr>
-            <w:proofErr w:type="spellStart"/>
             <w:r>
               <w:rPr>
                 <w:lang w:val="es-MX"/>
               </w:rPr>
               <w:t>BigInt</w:t>
             </w:r>
-            <w:proofErr w:type="spellEnd"/>
           </w:p>
         </w:tc>
         <w:tc>
@@ -9123,14 +9209,12 @@
                 <w:lang w:val="es-MX"/>
               </w:rPr>
             </w:pPr>
-            <w:proofErr w:type="spellStart"/>
             <w:r>
               <w:rPr>
                 <w:lang w:val="es-MX"/>
               </w:rPr>
               <w:t>State_id</w:t>
             </w:r>
-            <w:proofErr w:type="spellEnd"/>
           </w:p>
         </w:tc>
         <w:tc>
@@ -9143,14 +9227,12 @@
                 <w:lang w:val="es-MX"/>
               </w:rPr>
             </w:pPr>
-            <w:proofErr w:type="spellStart"/>
             <w:r>
               <w:rPr>
                 <w:lang w:val="es-MX"/>
               </w:rPr>
               <w:t>BigInt</w:t>
             </w:r>
-            <w:proofErr w:type="spellEnd"/>
           </w:p>
         </w:tc>
         <w:tc>
@@ -9205,14 +9287,12 @@
                 <w:lang w:val="es-MX"/>
               </w:rPr>
             </w:pPr>
-            <w:proofErr w:type="spellStart"/>
             <w:r>
               <w:rPr>
                 <w:lang w:val="es-MX"/>
               </w:rPr>
               <w:t>Municipality_i</w:t>
             </w:r>
-            <w:proofErr w:type="spellEnd"/>
           </w:p>
         </w:tc>
         <w:tc>
@@ -9225,14 +9305,12 @@
                 <w:lang w:val="es-MX"/>
               </w:rPr>
             </w:pPr>
-            <w:proofErr w:type="spellStart"/>
             <w:r>
               <w:rPr>
                 <w:lang w:val="es-MX"/>
               </w:rPr>
               <w:t>BigInt</w:t>
             </w:r>
-            <w:proofErr w:type="spellEnd"/>
           </w:p>
         </w:tc>
         <w:tc>
@@ -9287,14 +9365,12 @@
                 <w:lang w:val="es-MX"/>
               </w:rPr>
             </w:pPr>
-            <w:proofErr w:type="spellStart"/>
             <w:r>
               <w:rPr>
                 <w:lang w:val="es-MX"/>
               </w:rPr>
               <w:t>City_id</w:t>
             </w:r>
-            <w:proofErr w:type="spellEnd"/>
           </w:p>
         </w:tc>
         <w:tc>
@@ -9307,14 +9383,12 @@
                 <w:lang w:val="es-MX"/>
               </w:rPr>
             </w:pPr>
-            <w:proofErr w:type="spellStart"/>
             <w:r>
               <w:rPr>
                 <w:lang w:val="es-MX"/>
               </w:rPr>
               <w:t>BigInt</w:t>
             </w:r>
-            <w:proofErr w:type="spellEnd"/>
           </w:p>
         </w:tc>
         <w:tc>
@@ -9465,14 +9539,12 @@
                 <w:lang w:val="es-MX"/>
               </w:rPr>
             </w:pPr>
-            <w:proofErr w:type="spellStart"/>
             <w:r>
               <w:rPr>
                 <w:lang w:val="es-MX"/>
               </w:rPr>
               <w:t>Boolean</w:t>
             </w:r>
-            <w:proofErr w:type="spellEnd"/>
           </w:p>
         </w:tc>
         <w:tc>
@@ -9700,14 +9772,12 @@
                 <w:lang w:val="es-MX"/>
               </w:rPr>
             </w:pPr>
-            <w:proofErr w:type="spellStart"/>
             <w:r>
               <w:rPr>
                 <w:lang w:val="es-MX"/>
               </w:rPr>
               <w:t>BelongsTo</w:t>
             </w:r>
-            <w:proofErr w:type="spellEnd"/>
           </w:p>
         </w:tc>
         <w:tc>
@@ -9784,14 +9854,12 @@
                 <w:lang w:val="es-MX"/>
               </w:rPr>
             </w:pPr>
-            <w:proofErr w:type="spellStart"/>
             <w:r>
               <w:rPr>
                 <w:lang w:val="es-MX"/>
               </w:rPr>
               <w:t>State</w:t>
             </w:r>
-            <w:proofErr w:type="spellEnd"/>
           </w:p>
         </w:tc>
         <w:tc>
@@ -9805,14 +9873,12 @@
                 <w:lang w:val="es-MX"/>
               </w:rPr>
             </w:pPr>
-            <w:proofErr w:type="spellStart"/>
             <w:r>
               <w:rPr>
                 <w:lang w:val="es-MX"/>
               </w:rPr>
               <w:t>BelongsTo</w:t>
             </w:r>
-            <w:proofErr w:type="spellEnd"/>
           </w:p>
         </w:tc>
         <w:tc>
@@ -9889,14 +9955,12 @@
                 <w:lang w:val="es-MX"/>
               </w:rPr>
             </w:pPr>
-            <w:proofErr w:type="spellStart"/>
             <w:r>
               <w:rPr>
                 <w:lang w:val="es-MX"/>
               </w:rPr>
               <w:t>Municipality</w:t>
             </w:r>
-            <w:proofErr w:type="spellEnd"/>
           </w:p>
         </w:tc>
         <w:tc>
@@ -9910,14 +9974,12 @@
                 <w:lang w:val="es-MX"/>
               </w:rPr>
             </w:pPr>
-            <w:proofErr w:type="spellStart"/>
             <w:r>
               <w:rPr>
                 <w:lang w:val="es-MX"/>
               </w:rPr>
               <w:t>BelongsTo</w:t>
             </w:r>
-            <w:proofErr w:type="spellEnd"/>
           </w:p>
         </w:tc>
         <w:tc>
@@ -10013,14 +10075,12 @@
                 <w:lang w:val="es-MX"/>
               </w:rPr>
             </w:pPr>
-            <w:proofErr w:type="spellStart"/>
             <w:r>
               <w:rPr>
                 <w:lang w:val="es-MX"/>
               </w:rPr>
               <w:t>BelongsTo</w:t>
             </w:r>
-            <w:proofErr w:type="spellEnd"/>
           </w:p>
         </w:tc>
         <w:tc>
@@ -10215,7 +10275,6 @@
                 <w:lang w:val="es-MX"/>
               </w:rPr>
             </w:pPr>
-            <w:proofErr w:type="spellStart"/>
             <w:r>
               <w:rPr>
                 <w:b/>
@@ -10224,7 +10283,6 @@
               </w:rPr>
               <w:t>Purchases</w:t>
             </w:r>
-            <w:proofErr w:type="spellEnd"/>
           </w:p>
         </w:tc>
       </w:tr>
@@ -10380,16 +10438,8 @@
               <w:rPr>
                 <w:lang w:val="es-MX"/>
               </w:rPr>
-              <w:t xml:space="preserve"> </w:t>
-            </w:r>
-            <w:proofErr w:type="spellStart"/>
-            <w:r>
-              <w:rPr>
-                <w:lang w:val="es-MX"/>
-              </w:rPr>
-              <w:t>BigInt</w:t>
-            </w:r>
-            <w:proofErr w:type="spellEnd"/>
+              <w:t xml:space="preserve"> BigInt</w:t>
+            </w:r>
           </w:p>
         </w:tc>
         <w:tc>
@@ -10444,14 +10494,12 @@
                 <w:lang w:val="es-MX"/>
               </w:rPr>
             </w:pPr>
-            <w:proofErr w:type="spellStart"/>
             <w:r>
               <w:rPr>
                 <w:lang w:val="es-MX"/>
               </w:rPr>
               <w:t>Provider_id</w:t>
             </w:r>
-            <w:proofErr w:type="spellEnd"/>
           </w:p>
         </w:tc>
         <w:tc>
@@ -10464,14 +10512,12 @@
                 <w:lang w:val="es-MX"/>
               </w:rPr>
             </w:pPr>
-            <w:proofErr w:type="spellStart"/>
             <w:r>
               <w:rPr>
                 <w:lang w:val="es-MX"/>
               </w:rPr>
               <w:t>BigInt</w:t>
             </w:r>
-            <w:proofErr w:type="spellEnd"/>
           </w:p>
         </w:tc>
         <w:tc>
@@ -10512,7 +10558,6 @@
               <w:rPr>
                 <w:lang w:val="es-MX"/>
               </w:rPr>
-              <w:lastRenderedPageBreak/>
               <w:t>3</w:t>
             </w:r>
           </w:p>
@@ -10545,19 +10590,11 @@
                 <w:lang w:val="es-MX"/>
               </w:rPr>
             </w:pPr>
-            <w:proofErr w:type="gramStart"/>
-            <w:r>
-              <w:rPr>
-                <w:lang w:val="es-MX"/>
-              </w:rPr>
-              <w:t>X(</w:t>
-            </w:r>
-            <w:proofErr w:type="gramEnd"/>
-            <w:r>
-              <w:rPr>
-                <w:lang w:val="es-MX"/>
-              </w:rPr>
-              <w:t>15)</w:t>
+            <w:r>
+              <w:rPr>
+                <w:lang w:val="es-MX"/>
+              </w:rPr>
+              <w:t>X(15)</w:t>
             </w:r>
           </w:p>
         </w:tc>
@@ -10709,14 +10746,12 @@
                 <w:lang w:val="es-MX"/>
               </w:rPr>
             </w:pPr>
-            <w:proofErr w:type="spellStart"/>
             <w:r>
               <w:rPr>
                 <w:lang w:val="es-MX"/>
               </w:rPr>
               <w:t>Enum</w:t>
             </w:r>
-            <w:proofErr w:type="spellEnd"/>
           </w:p>
         </w:tc>
         <w:tc>
@@ -10730,22 +10765,12 @@
                 <w:lang w:val="es-MX"/>
               </w:rPr>
             </w:pPr>
-            <w:proofErr w:type="spellStart"/>
-            <w:proofErr w:type="gramStart"/>
-            <w:r>
-              <w:rPr>
-                <w:lang w:val="es-MX"/>
-              </w:rPr>
-              <w:t>Abierto,Autorizado</w:t>
-            </w:r>
-            <w:proofErr w:type="gramEnd"/>
-            <w:r>
-              <w:rPr>
-                <w:lang w:val="es-MX"/>
-              </w:rPr>
-              <w:t>,Parcial,Surtido,Cancelado</w:t>
-            </w:r>
-            <w:proofErr w:type="spellEnd"/>
+            <w:r>
+              <w:rPr>
+                <w:lang w:val="es-MX"/>
+              </w:rPr>
+              <w:t>Abierto,Autorizado,Parcial,Surtido,Cancelado</w:t>
+            </w:r>
           </w:p>
         </w:tc>
       </w:tr>
@@ -10781,14 +10806,12 @@
                 <w:lang w:val="es-MX"/>
               </w:rPr>
             </w:pPr>
-            <w:proofErr w:type="spellStart"/>
             <w:r>
               <w:rPr>
                 <w:lang w:val="es-MX"/>
               </w:rPr>
               <w:t>Amount</w:t>
             </w:r>
-            <w:proofErr w:type="spellEnd"/>
           </w:p>
         </w:tc>
         <w:tc>
@@ -10801,19 +10824,11 @@
                 <w:lang w:val="es-MX"/>
               </w:rPr>
             </w:pPr>
-            <w:proofErr w:type="gramStart"/>
-            <w:r>
-              <w:rPr>
-                <w:lang w:val="es-MX"/>
-              </w:rPr>
-              <w:t>Decimal(</w:t>
-            </w:r>
-            <w:proofErr w:type="gramEnd"/>
-            <w:r>
-              <w:rPr>
-                <w:lang w:val="es-MX"/>
-              </w:rPr>
-              <w:t>9,2)</w:t>
+            <w:r>
+              <w:rPr>
+                <w:lang w:val="es-MX"/>
+              </w:rPr>
+              <w:t>Decimal(9,2)</w:t>
             </w:r>
           </w:p>
         </w:tc>
@@ -10947,14 +10962,12 @@
                 <w:lang w:val="es-MX"/>
               </w:rPr>
             </w:pPr>
-            <w:proofErr w:type="spellStart"/>
             <w:r>
               <w:rPr>
                 <w:lang w:val="es-MX"/>
               </w:rPr>
               <w:t>User_id</w:t>
             </w:r>
-            <w:proofErr w:type="spellEnd"/>
           </w:p>
         </w:tc>
         <w:tc>
@@ -10967,14 +10980,12 @@
                 <w:lang w:val="es-MX"/>
               </w:rPr>
             </w:pPr>
-            <w:proofErr w:type="spellStart"/>
             <w:r>
               <w:rPr>
                 <w:lang w:val="es-MX"/>
               </w:rPr>
               <w:t>BigInt</w:t>
             </w:r>
-            <w:proofErr w:type="spellEnd"/>
           </w:p>
         </w:tc>
         <w:tc>
@@ -11023,14 +11034,12 @@
                 <w:lang w:val="es-MX"/>
               </w:rPr>
             </w:pPr>
-            <w:proofErr w:type="spellStart"/>
             <w:r>
               <w:rPr>
                 <w:lang w:val="es-MX"/>
               </w:rPr>
               <w:t>user_auhtorizer_id</w:t>
             </w:r>
-            <w:proofErr w:type="spellEnd"/>
           </w:p>
         </w:tc>
         <w:tc>
@@ -11043,14 +11052,12 @@
                 <w:lang w:val="es-MX"/>
               </w:rPr>
             </w:pPr>
-            <w:proofErr w:type="spellStart"/>
             <w:r>
               <w:rPr>
                 <w:lang w:val="es-MX"/>
               </w:rPr>
               <w:t>BigInt</w:t>
             </w:r>
-            <w:proofErr w:type="spellEnd"/>
           </w:p>
         </w:tc>
         <w:tc>
@@ -11283,14 +11290,12 @@
                 <w:lang w:val="es-MX"/>
               </w:rPr>
             </w:pPr>
-            <w:proofErr w:type="spellStart"/>
             <w:r>
               <w:rPr>
                 <w:lang w:val="es-MX"/>
               </w:rPr>
               <w:t>BelongsTo</w:t>
             </w:r>
-            <w:proofErr w:type="spellEnd"/>
           </w:p>
         </w:tc>
         <w:tc>
@@ -11368,14 +11373,12 @@
                 <w:lang w:val="es-MX"/>
               </w:rPr>
             </w:pPr>
-            <w:proofErr w:type="spellStart"/>
             <w:r>
               <w:rPr>
                 <w:lang w:val="es-MX"/>
               </w:rPr>
               <w:t>User_id</w:t>
             </w:r>
-            <w:proofErr w:type="spellEnd"/>
           </w:p>
         </w:tc>
         <w:tc>
@@ -11389,14 +11392,12 @@
                 <w:lang w:val="es-MX"/>
               </w:rPr>
             </w:pPr>
-            <w:proofErr w:type="spellStart"/>
             <w:r>
               <w:rPr>
                 <w:lang w:val="es-MX"/>
               </w:rPr>
               <w:t>BelongsTO</w:t>
             </w:r>
-            <w:proofErr w:type="spellEnd"/>
           </w:p>
         </w:tc>
         <w:tc>
@@ -11474,14 +11475,12 @@
                 <w:lang w:val="es-MX"/>
               </w:rPr>
             </w:pPr>
-            <w:proofErr w:type="spellStart"/>
             <w:r>
               <w:rPr>
                 <w:lang w:val="es-MX"/>
               </w:rPr>
               <w:t>authorizer_user</w:t>
             </w:r>
-            <w:proofErr w:type="spellEnd"/>
           </w:p>
         </w:tc>
         <w:tc>
@@ -11495,14 +11494,12 @@
                 <w:lang w:val="es-MX"/>
               </w:rPr>
             </w:pPr>
-            <w:proofErr w:type="spellStart"/>
             <w:r>
               <w:rPr>
                 <w:lang w:val="es-MX"/>
               </w:rPr>
               <w:t>BelongsTo</w:t>
             </w:r>
-            <w:proofErr w:type="spellEnd"/>
           </w:p>
         </w:tc>
         <w:tc>
@@ -11580,14 +11577,12 @@
                 <w:lang w:val="es-MX"/>
               </w:rPr>
             </w:pPr>
-            <w:proofErr w:type="spellStart"/>
             <w:r>
               <w:rPr>
                 <w:lang w:val="es-MX"/>
               </w:rPr>
               <w:t>Details</w:t>
             </w:r>
-            <w:proofErr w:type="spellEnd"/>
           </w:p>
         </w:tc>
         <w:tc>
@@ -11601,14 +11596,12 @@
                 <w:lang w:val="es-MX"/>
               </w:rPr>
             </w:pPr>
-            <w:proofErr w:type="spellStart"/>
             <w:r>
               <w:rPr>
                 <w:lang w:val="es-MX"/>
               </w:rPr>
               <w:t>hasMany</w:t>
             </w:r>
-            <w:proofErr w:type="spellEnd"/>
           </w:p>
         </w:tc>
         <w:tc>
@@ -11686,14 +11679,12 @@
                 <w:lang w:val="es-MX"/>
               </w:rPr>
             </w:pPr>
-            <w:proofErr w:type="spellStart"/>
             <w:r>
               <w:rPr>
                 <w:lang w:val="es-MX"/>
               </w:rPr>
               <w:t>pendings_to_receive</w:t>
             </w:r>
-            <w:proofErr w:type="spellEnd"/>
           </w:p>
         </w:tc>
         <w:tc>
@@ -11707,14 +11698,12 @@
                 <w:lang w:val="es-MX"/>
               </w:rPr>
             </w:pPr>
-            <w:proofErr w:type="spellStart"/>
             <w:r>
               <w:rPr>
                 <w:lang w:val="es-MX"/>
               </w:rPr>
               <w:t>hasMany</w:t>
             </w:r>
-            <w:proofErr w:type="spellEnd"/>
           </w:p>
         </w:tc>
         <w:tc>
@@ -11792,14 +11781,12 @@
                 <w:lang w:val="es-MX"/>
               </w:rPr>
             </w:pPr>
-            <w:proofErr w:type="spellStart"/>
             <w:r>
               <w:rPr>
                 <w:lang w:val="es-MX"/>
               </w:rPr>
               <w:t>partial_receive_items</w:t>
             </w:r>
-            <w:proofErr w:type="spellEnd"/>
           </w:p>
         </w:tc>
         <w:tc>
@@ -11813,14 +11800,12 @@
                 <w:lang w:val="es-MX"/>
               </w:rPr>
             </w:pPr>
-            <w:proofErr w:type="spellStart"/>
             <w:r>
               <w:rPr>
                 <w:lang w:val="es-MX"/>
               </w:rPr>
               <w:t>hasMany</w:t>
             </w:r>
-            <w:proofErr w:type="spellEnd"/>
           </w:p>
         </w:tc>
         <w:tc>
@@ -11898,14 +11883,12 @@
                 <w:lang w:val="es-MX"/>
               </w:rPr>
             </w:pPr>
-            <w:proofErr w:type="spellStart"/>
             <w:r>
               <w:rPr>
                 <w:lang w:val="es-MX"/>
               </w:rPr>
               <w:t>details_received</w:t>
             </w:r>
-            <w:proofErr w:type="spellEnd"/>
           </w:p>
         </w:tc>
         <w:tc>
@@ -11919,14 +11902,12 @@
                 <w:lang w:val="es-MX"/>
               </w:rPr>
             </w:pPr>
-            <w:proofErr w:type="spellStart"/>
             <w:r>
               <w:rPr>
                 <w:lang w:val="es-MX"/>
               </w:rPr>
               <w:t>hasMany</w:t>
             </w:r>
-            <w:proofErr w:type="spellEnd"/>
           </w:p>
         </w:tc>
         <w:tc>
@@ -12118,14 +12099,12 @@
                 <w:lang w:val="es-MX"/>
               </w:rPr>
             </w:pPr>
-            <w:proofErr w:type="spellStart"/>
             <w:r>
               <w:rPr>
                 <w:lang w:val="es-MX"/>
               </w:rPr>
               <w:t>has_partial_receive</w:t>
             </w:r>
-            <w:proofErr w:type="spellEnd"/>
           </w:p>
         </w:tc>
         <w:tc>
@@ -12164,21 +12143,7 @@
               <w:rPr>
                 <w:lang w:val="es-MX"/>
               </w:rPr>
-              <w:t xml:space="preserve">¿Conteo de </w:t>
-            </w:r>
-            <w:proofErr w:type="spellStart"/>
-            <w:r>
-              <w:rPr>
-                <w:lang w:val="es-MX"/>
-              </w:rPr>
-              <w:t>partial_receive_items</w:t>
-            </w:r>
-            <w:proofErr w:type="spellEnd"/>
-            <w:r>
-              <w:rPr>
-                <w:lang w:val="es-MX"/>
-              </w:rPr>
-              <w:t xml:space="preserve"> &gt; 0?</w:t>
+              <w:t>¿Conteo de partial_receive_items &gt; 0?</w:t>
             </w:r>
           </w:p>
         </w:tc>
@@ -12218,14 +12183,12 @@
                 <w:lang w:val="es-MX"/>
               </w:rPr>
             </w:pPr>
-            <w:proofErr w:type="spellStart"/>
             <w:r>
               <w:rPr>
                 <w:lang w:val="es-MX"/>
               </w:rPr>
               <w:t>has_details_received</w:t>
             </w:r>
-            <w:proofErr w:type="spellEnd"/>
           </w:p>
         </w:tc>
         <w:tc>
@@ -12266,14 +12229,12 @@
               </w:rPr>
               <w:t xml:space="preserve">¿Conteo de </w:t>
             </w:r>
-            <w:proofErr w:type="spellStart"/>
             <w:r>
               <w:rPr>
                 <w:lang w:val="es-MX"/>
               </w:rPr>
               <w:t>details_received</w:t>
             </w:r>
-            <w:proofErr w:type="spellEnd"/>
             <w:r>
               <w:rPr>
                 <w:lang w:val="es-MX"/>
@@ -12483,7 +12444,6 @@
                 <w:lang w:val="es-MX"/>
               </w:rPr>
             </w:pPr>
-            <w:proofErr w:type="spellStart"/>
             <w:r>
               <w:rPr>
                 <w:b/>
@@ -12492,7 +12452,6 @@
               </w:rPr>
               <w:t>Purchase_Details</w:t>
             </w:r>
-            <w:proofErr w:type="spellEnd"/>
           </w:p>
         </w:tc>
       </w:tr>
@@ -12648,16 +12607,8 @@
               <w:rPr>
                 <w:lang w:val="es-MX"/>
               </w:rPr>
-              <w:t xml:space="preserve"> </w:t>
-            </w:r>
-            <w:proofErr w:type="spellStart"/>
-            <w:r>
-              <w:rPr>
-                <w:lang w:val="es-MX"/>
-              </w:rPr>
-              <w:t>BigInt</w:t>
-            </w:r>
-            <w:proofErr w:type="spellEnd"/>
+              <w:t xml:space="preserve"> BigInt</w:t>
+            </w:r>
           </w:p>
         </w:tc>
         <w:tc>
@@ -12712,14 +12663,12 @@
                 <w:lang w:val="es-MX"/>
               </w:rPr>
             </w:pPr>
-            <w:proofErr w:type="spellStart"/>
             <w:r>
               <w:rPr>
                 <w:lang w:val="es-MX"/>
               </w:rPr>
               <w:t>Purchase_id</w:t>
             </w:r>
-            <w:proofErr w:type="spellEnd"/>
           </w:p>
         </w:tc>
         <w:tc>
@@ -12732,14 +12681,12 @@
                 <w:lang w:val="es-MX"/>
               </w:rPr>
             </w:pPr>
-            <w:proofErr w:type="spellStart"/>
             <w:r>
               <w:rPr>
                 <w:lang w:val="es-MX"/>
               </w:rPr>
               <w:t>BigInt</w:t>
             </w:r>
-            <w:proofErr w:type="spellEnd"/>
           </w:p>
         </w:tc>
         <w:tc>
@@ -12794,14 +12741,12 @@
                 <w:lang w:val="es-MX"/>
               </w:rPr>
             </w:pPr>
-            <w:proofErr w:type="spellStart"/>
             <w:r>
               <w:rPr>
                 <w:lang w:val="es-MX"/>
               </w:rPr>
               <w:t>Quantity</w:t>
             </w:r>
-            <w:proofErr w:type="spellEnd"/>
           </w:p>
         </w:tc>
         <w:tc>
@@ -12814,14 +12759,12 @@
                 <w:lang w:val="es-MX"/>
               </w:rPr>
             </w:pPr>
-            <w:proofErr w:type="spellStart"/>
             <w:r>
               <w:rPr>
                 <w:lang w:val="es-MX"/>
               </w:rPr>
               <w:t>Int</w:t>
             </w:r>
-            <w:proofErr w:type="spellEnd"/>
           </w:p>
         </w:tc>
         <w:tc>
@@ -12876,14 +12819,12 @@
                 <w:lang w:val="es-MX"/>
               </w:rPr>
             </w:pPr>
-            <w:proofErr w:type="spellStart"/>
             <w:r>
               <w:rPr>
                 <w:lang w:val="es-MX"/>
               </w:rPr>
               <w:t>Quantity_delivered</w:t>
             </w:r>
-            <w:proofErr w:type="spellEnd"/>
           </w:p>
         </w:tc>
         <w:tc>
@@ -12896,14 +12837,12 @@
                 <w:lang w:val="es-MX"/>
               </w:rPr>
             </w:pPr>
-            <w:proofErr w:type="spellStart"/>
             <w:r>
               <w:rPr>
                 <w:lang w:val="es-MX"/>
               </w:rPr>
               <w:t>Int</w:t>
             </w:r>
-            <w:proofErr w:type="spellEnd"/>
           </w:p>
         </w:tc>
         <w:tc>
@@ -12958,14 +12897,12 @@
                 <w:lang w:val="es-MX"/>
               </w:rPr>
             </w:pPr>
-            <w:proofErr w:type="spellStart"/>
             <w:r>
               <w:rPr>
                 <w:lang w:val="es-MX"/>
               </w:rPr>
               <w:t>Cost</w:t>
             </w:r>
-            <w:proofErr w:type="spellEnd"/>
           </w:p>
         </w:tc>
         <w:tc>
@@ -12978,19 +12915,11 @@
                 <w:lang w:val="es-MX"/>
               </w:rPr>
             </w:pPr>
-            <w:proofErr w:type="gramStart"/>
-            <w:r>
-              <w:rPr>
-                <w:lang w:val="es-MX"/>
-              </w:rPr>
-              <w:t>Decimal(</w:t>
-            </w:r>
-            <w:proofErr w:type="gramEnd"/>
-            <w:r>
-              <w:rPr>
-                <w:lang w:val="es-MX"/>
-              </w:rPr>
-              <w:t>9,2)</w:t>
+            <w:r>
+              <w:rPr>
+                <w:lang w:val="es-MX"/>
+              </w:rPr>
+              <w:t>Decimal(9,2)</w:t>
             </w:r>
           </w:p>
         </w:tc>
@@ -13064,14 +12993,12 @@
                 <w:lang w:val="es-MX"/>
               </w:rPr>
             </w:pPr>
-            <w:proofErr w:type="spellStart"/>
             <w:r>
               <w:rPr>
                 <w:lang w:val="es-MX"/>
               </w:rPr>
               <w:t>Enum</w:t>
             </w:r>
-            <w:proofErr w:type="spellEnd"/>
           </w:p>
         </w:tc>
         <w:tc>
@@ -13085,22 +13012,12 @@
                 <w:lang w:val="es-MX"/>
               </w:rPr>
             </w:pPr>
-            <w:proofErr w:type="spellStart"/>
-            <w:proofErr w:type="gramStart"/>
-            <w:r>
-              <w:rPr>
-                <w:lang w:val="es-MX"/>
-              </w:rPr>
-              <w:t>Abierto,Autorizado</w:t>
-            </w:r>
-            <w:proofErr w:type="gramEnd"/>
-            <w:r>
-              <w:rPr>
-                <w:lang w:val="es-MX"/>
-              </w:rPr>
-              <w:t>,Parcial,Surtido,Cancelado</w:t>
-            </w:r>
-            <w:proofErr w:type="spellEnd"/>
+            <w:r>
+              <w:rPr>
+                <w:lang w:val="es-MX"/>
+              </w:rPr>
+              <w:t>Abierto,Autorizado,Parcial,Surtido,Cancelado</w:t>
+            </w:r>
           </w:p>
         </w:tc>
       </w:tr>
@@ -13294,14 +13211,12 @@
                 <w:lang w:val="es-MX"/>
               </w:rPr>
             </w:pPr>
-            <w:proofErr w:type="spellStart"/>
             <w:r>
               <w:rPr>
                 <w:lang w:val="es-MX"/>
               </w:rPr>
               <w:t>Purchase</w:t>
             </w:r>
-            <w:proofErr w:type="spellEnd"/>
           </w:p>
         </w:tc>
         <w:tc>
@@ -13315,14 +13230,12 @@
                 <w:lang w:val="es-MX"/>
               </w:rPr>
             </w:pPr>
-            <w:proofErr w:type="spellStart"/>
             <w:r>
               <w:rPr>
                 <w:lang w:val="es-MX"/>
               </w:rPr>
               <w:t>BelongsTo</w:t>
             </w:r>
-            <w:proofErr w:type="spellEnd"/>
           </w:p>
         </w:tc>
         <w:tc>
@@ -13401,7 +13314,6 @@
                 <w:lang w:val="es-MX"/>
               </w:rPr>
             </w:pPr>
-            <w:proofErr w:type="spellStart"/>
             <w:r>
               <w:rPr>
                 <w:lang w:val="es-MX"/>
@@ -13414,7 +13326,6 @@
               </w:rPr>
               <w:t>_id</w:t>
             </w:r>
-            <w:proofErr w:type="spellEnd"/>
           </w:p>
         </w:tc>
         <w:tc>
@@ -13428,14 +13339,12 @@
                 <w:lang w:val="es-MX"/>
               </w:rPr>
             </w:pPr>
-            <w:proofErr w:type="spellStart"/>
             <w:r>
               <w:rPr>
                 <w:lang w:val="es-MX"/>
               </w:rPr>
               <w:t>BelongsTo</w:t>
             </w:r>
-            <w:proofErr w:type="spellEnd"/>
           </w:p>
         </w:tc>
         <w:tc>
@@ -13639,7 +13548,6 @@
                 <w:lang w:val="es-MX"/>
               </w:rPr>
             </w:pPr>
-            <w:proofErr w:type="spellStart"/>
             <w:r>
               <w:rPr>
                 <w:b/>
@@ -13648,7 +13556,6 @@
               </w:rPr>
               <w:t>Purchases</w:t>
             </w:r>
-            <w:proofErr w:type="spellEnd"/>
           </w:p>
         </w:tc>
       </w:tr>
@@ -13675,7 +13582,6 @@
                 <w:bCs/>
                 <w:lang w:val="es-MX"/>
               </w:rPr>
-              <w:lastRenderedPageBreak/>
               <w:t>No.</w:t>
             </w:r>
           </w:p>
@@ -13805,16 +13711,8 @@
               <w:rPr>
                 <w:lang w:val="es-MX"/>
               </w:rPr>
-              <w:t xml:space="preserve"> </w:t>
-            </w:r>
-            <w:proofErr w:type="spellStart"/>
-            <w:r>
-              <w:rPr>
-                <w:lang w:val="es-MX"/>
-              </w:rPr>
-              <w:t>BigInt</w:t>
-            </w:r>
-            <w:proofErr w:type="spellEnd"/>
+              <w:t xml:space="preserve"> BigInt</w:t>
+            </w:r>
           </w:p>
         </w:tc>
         <w:tc>
@@ -13869,14 +13767,12 @@
                 <w:lang w:val="es-MX"/>
               </w:rPr>
             </w:pPr>
-            <w:proofErr w:type="spellStart"/>
             <w:r>
               <w:rPr>
                 <w:lang w:val="es-MX"/>
               </w:rPr>
               <w:t>purchase_id</w:t>
             </w:r>
-            <w:proofErr w:type="spellEnd"/>
           </w:p>
         </w:tc>
         <w:tc>
@@ -13889,14 +13785,12 @@
                 <w:lang w:val="es-MX"/>
               </w:rPr>
             </w:pPr>
-            <w:proofErr w:type="spellStart"/>
             <w:r>
               <w:rPr>
                 <w:lang w:val="es-MX"/>
               </w:rPr>
               <w:t>BigInt</w:t>
             </w:r>
-            <w:proofErr w:type="spellEnd"/>
           </w:p>
         </w:tc>
         <w:tc>
@@ -13969,19 +13863,11 @@
                 <w:lang w:val="es-MX"/>
               </w:rPr>
             </w:pPr>
-            <w:proofErr w:type="gramStart"/>
-            <w:r>
-              <w:rPr>
-                <w:lang w:val="es-MX"/>
-              </w:rPr>
-              <w:t>X(</w:t>
-            </w:r>
-            <w:proofErr w:type="gramEnd"/>
-            <w:r>
-              <w:rPr>
-                <w:lang w:val="es-MX"/>
-              </w:rPr>
-              <w:t>15)</w:t>
+            <w:r>
+              <w:rPr>
+                <w:lang w:val="es-MX"/>
+              </w:rPr>
+              <w:t>X(15)</w:t>
             </w:r>
           </w:p>
         </w:tc>
@@ -14133,19 +14019,11 @@
                 <w:lang w:val="es-MX"/>
               </w:rPr>
             </w:pPr>
-            <w:proofErr w:type="gramStart"/>
-            <w:r>
-              <w:rPr>
-                <w:lang w:val="es-MX"/>
-              </w:rPr>
-              <w:t>X(</w:t>
-            </w:r>
-            <w:proofErr w:type="gramEnd"/>
-            <w:r>
-              <w:rPr>
-                <w:lang w:val="es-MX"/>
-              </w:rPr>
-              <w:t>50)</w:t>
+            <w:r>
+              <w:rPr>
+                <w:lang w:val="es-MX"/>
+              </w:rPr>
+              <w:t>X(50)</w:t>
             </w:r>
           </w:p>
         </w:tc>
@@ -14279,14 +14157,12 @@
                 <w:lang w:val="es-MX"/>
               </w:rPr>
             </w:pPr>
-            <w:proofErr w:type="spellStart"/>
             <w:r>
               <w:rPr>
                 <w:lang w:val="es-MX"/>
               </w:rPr>
               <w:t>User_id</w:t>
             </w:r>
-            <w:proofErr w:type="spellEnd"/>
           </w:p>
         </w:tc>
         <w:tc>
@@ -14299,14 +14175,12 @@
                 <w:lang w:val="es-MX"/>
               </w:rPr>
             </w:pPr>
-            <w:proofErr w:type="spellStart"/>
             <w:r>
               <w:rPr>
                 <w:lang w:val="es-MX"/>
               </w:rPr>
               <w:t>BigInt</w:t>
             </w:r>
-            <w:proofErr w:type="spellEnd"/>
           </w:p>
         </w:tc>
         <w:tc>
@@ -14361,14 +14235,12 @@
                 <w:lang w:val="es-MX"/>
               </w:rPr>
             </w:pPr>
-            <w:proofErr w:type="spellStart"/>
             <w:r>
               <w:rPr>
                 <w:lang w:val="es-MX"/>
               </w:rPr>
               <w:t>user_auhtorizer_id</w:t>
             </w:r>
-            <w:proofErr w:type="spellEnd"/>
           </w:p>
         </w:tc>
         <w:tc>
@@ -14381,14 +14253,12 @@
                 <w:lang w:val="es-MX"/>
               </w:rPr>
             </w:pPr>
-            <w:proofErr w:type="spellStart"/>
             <w:r>
               <w:rPr>
                 <w:lang w:val="es-MX"/>
               </w:rPr>
               <w:t>BigInt</w:t>
             </w:r>
-            <w:proofErr w:type="spellEnd"/>
           </w:p>
         </w:tc>
         <w:tc>
@@ -14443,14 +14313,12 @@
                 <w:lang w:val="es-MX"/>
               </w:rPr>
             </w:pPr>
-            <w:proofErr w:type="gramStart"/>
             <w:r>
               <w:rPr>
                 <w:lang w:val="es-MX"/>
               </w:rPr>
               <w:t>Status</w:t>
             </w:r>
-            <w:proofErr w:type="gramEnd"/>
           </w:p>
         </w:tc>
         <w:tc>
@@ -14463,14 +14331,12 @@
                 <w:lang w:val="es-MX"/>
               </w:rPr>
             </w:pPr>
-            <w:proofErr w:type="spellStart"/>
             <w:r>
               <w:rPr>
                 <w:lang w:val="es-MX"/>
               </w:rPr>
               <w:t>Enum</w:t>
             </w:r>
-            <w:proofErr w:type="spellEnd"/>
           </w:p>
         </w:tc>
         <w:tc>
@@ -14741,14 +14607,12 @@
                 <w:lang w:val="es-MX"/>
               </w:rPr>
             </w:pPr>
-            <w:proofErr w:type="spellStart"/>
             <w:r>
               <w:rPr>
                 <w:lang w:val="es-MX"/>
               </w:rPr>
               <w:t>Purchase</w:t>
             </w:r>
-            <w:proofErr w:type="spellEnd"/>
           </w:p>
         </w:tc>
         <w:tc>
@@ -14762,14 +14626,12 @@
                 <w:lang w:val="es-MX"/>
               </w:rPr>
             </w:pPr>
-            <w:proofErr w:type="spellStart"/>
             <w:r>
               <w:rPr>
                 <w:lang w:val="es-MX"/>
               </w:rPr>
               <w:t>BelongsTo</w:t>
             </w:r>
-            <w:proofErr w:type="spellEnd"/>
           </w:p>
         </w:tc>
         <w:tc>
@@ -14847,14 +14709,12 @@
                 <w:lang w:val="es-MX"/>
               </w:rPr>
             </w:pPr>
-            <w:proofErr w:type="spellStart"/>
             <w:r>
               <w:rPr>
                 <w:lang w:val="es-MX"/>
               </w:rPr>
               <w:t>User_id</w:t>
             </w:r>
-            <w:proofErr w:type="spellEnd"/>
           </w:p>
         </w:tc>
         <w:tc>
@@ -14868,14 +14728,12 @@
                 <w:lang w:val="es-MX"/>
               </w:rPr>
             </w:pPr>
-            <w:proofErr w:type="spellStart"/>
             <w:r>
               <w:rPr>
                 <w:lang w:val="es-MX"/>
               </w:rPr>
               <w:t>BelongsTO</w:t>
             </w:r>
-            <w:proofErr w:type="spellEnd"/>
           </w:p>
         </w:tc>
         <w:tc>
@@ -14953,14 +14811,12 @@
                 <w:lang w:val="es-MX"/>
               </w:rPr>
             </w:pPr>
-            <w:proofErr w:type="spellStart"/>
             <w:r>
               <w:rPr>
                 <w:lang w:val="es-MX"/>
               </w:rPr>
               <w:t>User_authorizer_id</w:t>
             </w:r>
-            <w:proofErr w:type="spellEnd"/>
           </w:p>
         </w:tc>
         <w:tc>
@@ -14974,14 +14830,12 @@
                 <w:lang w:val="es-MX"/>
               </w:rPr>
             </w:pPr>
-            <w:proofErr w:type="spellStart"/>
             <w:r>
               <w:rPr>
                 <w:lang w:val="es-MX"/>
               </w:rPr>
               <w:t>BelongsTo</w:t>
             </w:r>
-            <w:proofErr w:type="spellEnd"/>
           </w:p>
         </w:tc>
         <w:tc>
@@ -15059,14 +14913,12 @@
                 <w:lang w:val="es-MX"/>
               </w:rPr>
             </w:pPr>
-            <w:proofErr w:type="spellStart"/>
             <w:r>
               <w:rPr>
                 <w:lang w:val="es-MX"/>
               </w:rPr>
               <w:t>Details</w:t>
             </w:r>
-            <w:proofErr w:type="spellEnd"/>
           </w:p>
         </w:tc>
         <w:tc>
@@ -15080,14 +14932,12 @@
                 <w:lang w:val="es-MX"/>
               </w:rPr>
             </w:pPr>
-            <w:proofErr w:type="spellStart"/>
             <w:r>
               <w:rPr>
                 <w:lang w:val="es-MX"/>
               </w:rPr>
               <w:t>hasMany</w:t>
             </w:r>
-            <w:proofErr w:type="spellEnd"/>
           </w:p>
         </w:tc>
         <w:tc>
@@ -15562,7 +15412,6 @@
                 <w:lang w:val="es-MX"/>
               </w:rPr>
             </w:pPr>
-            <w:proofErr w:type="spellStart"/>
             <w:r>
               <w:rPr>
                 <w:b/>
@@ -15571,7 +15420,6 @@
               </w:rPr>
               <w:t>Purchase_Details</w:t>
             </w:r>
-            <w:proofErr w:type="spellEnd"/>
           </w:p>
         </w:tc>
       </w:tr>
@@ -15727,16 +15575,8 @@
               <w:rPr>
                 <w:lang w:val="es-MX"/>
               </w:rPr>
-              <w:t xml:space="preserve"> </w:t>
-            </w:r>
-            <w:proofErr w:type="spellStart"/>
-            <w:r>
-              <w:rPr>
-                <w:lang w:val="es-MX"/>
-              </w:rPr>
-              <w:t>BigInt</w:t>
-            </w:r>
-            <w:proofErr w:type="spellEnd"/>
+              <w:t xml:space="preserve"> BigInt</w:t>
+            </w:r>
           </w:p>
         </w:tc>
         <w:tc>
@@ -15791,14 +15631,12 @@
                 <w:lang w:val="es-MX"/>
               </w:rPr>
             </w:pPr>
-            <w:proofErr w:type="spellStart"/>
             <w:r>
               <w:rPr>
                 <w:lang w:val="es-MX"/>
               </w:rPr>
               <w:t>Receipt_id</w:t>
             </w:r>
-            <w:proofErr w:type="spellEnd"/>
           </w:p>
         </w:tc>
         <w:tc>
@@ -15811,14 +15649,12 @@
                 <w:lang w:val="es-MX"/>
               </w:rPr>
             </w:pPr>
-            <w:proofErr w:type="spellStart"/>
             <w:r>
               <w:rPr>
                 <w:lang w:val="es-MX"/>
               </w:rPr>
               <w:t>BigInt</w:t>
             </w:r>
-            <w:proofErr w:type="spellEnd"/>
           </w:p>
         </w:tc>
         <w:tc>
@@ -15873,14 +15709,12 @@
                 <w:lang w:val="es-MX"/>
               </w:rPr>
             </w:pPr>
-            <w:proofErr w:type="spellStart"/>
             <w:r>
               <w:rPr>
                 <w:lang w:val="es-MX"/>
               </w:rPr>
               <w:t>Product_id</w:t>
             </w:r>
-            <w:proofErr w:type="spellEnd"/>
           </w:p>
         </w:tc>
         <w:tc>
@@ -15893,14 +15727,12 @@
                 <w:lang w:val="es-MX"/>
               </w:rPr>
             </w:pPr>
-            <w:proofErr w:type="spellStart"/>
             <w:r>
               <w:rPr>
                 <w:lang w:val="es-MX"/>
               </w:rPr>
               <w:t>Bigint</w:t>
             </w:r>
-            <w:proofErr w:type="spellEnd"/>
           </w:p>
         </w:tc>
         <w:tc>
@@ -15918,16 +15750,8 @@
               <w:rPr>
                 <w:lang w:val="es-MX"/>
               </w:rPr>
-              <w:t xml:space="preserve">FK Id producto que se </w:t>
-            </w:r>
-            <w:proofErr w:type="spellStart"/>
-            <w:r>
-              <w:rPr>
-                <w:lang w:val="es-MX"/>
-              </w:rPr>
-              <w:t>recige</w:t>
-            </w:r>
-            <w:proofErr w:type="spellEnd"/>
+              <w:t>FK Id producto que se recige</w:t>
+            </w:r>
           </w:p>
         </w:tc>
       </w:tr>
@@ -15963,14 +15787,12 @@
                 <w:lang w:val="es-MX"/>
               </w:rPr>
             </w:pPr>
-            <w:proofErr w:type="spellStart"/>
             <w:r>
               <w:rPr>
                 <w:lang w:val="es-MX"/>
               </w:rPr>
               <w:t>Quantity</w:t>
             </w:r>
-            <w:proofErr w:type="spellEnd"/>
           </w:p>
         </w:tc>
         <w:tc>
@@ -15983,19 +15805,11 @@
                 <w:lang w:val="es-MX"/>
               </w:rPr>
             </w:pPr>
-            <w:proofErr w:type="gramStart"/>
-            <w:r>
-              <w:rPr>
-                <w:lang w:val="es-MX"/>
-              </w:rPr>
-              <w:t>Decimal(</w:t>
-            </w:r>
-            <w:proofErr w:type="gramEnd"/>
-            <w:r>
-              <w:rPr>
-                <w:lang w:val="es-MX"/>
-              </w:rPr>
-              <w:t>6,2)</w:t>
+            <w:r>
+              <w:rPr>
+                <w:lang w:val="es-MX"/>
+              </w:rPr>
+              <w:t>Decimal(6,2)</w:t>
             </w:r>
           </w:p>
         </w:tc>
@@ -16051,14 +15865,12 @@
                 <w:lang w:val="es-MX"/>
               </w:rPr>
             </w:pPr>
-            <w:proofErr w:type="spellStart"/>
             <w:r>
               <w:rPr>
                 <w:lang w:val="es-MX"/>
               </w:rPr>
               <w:t>Cost</w:t>
             </w:r>
-            <w:proofErr w:type="spellEnd"/>
           </w:p>
         </w:tc>
         <w:tc>
@@ -16071,14 +15883,12 @@
                 <w:lang w:val="es-MX"/>
               </w:rPr>
             </w:pPr>
-            <w:proofErr w:type="gramStart"/>
             <w:r>
               <w:rPr>
                 <w:lang w:val="es-MX"/>
               </w:rPr>
               <w:t>Decimal(</w:t>
             </w:r>
-            <w:proofErr w:type="gramEnd"/>
             <w:r>
               <w:rPr>
                 <w:lang w:val="es-MX"/>
@@ -16303,14 +16113,12 @@
                 <w:lang w:val="es-MX"/>
               </w:rPr>
             </w:pPr>
-            <w:proofErr w:type="spellStart"/>
             <w:r>
               <w:rPr>
                 <w:lang w:val="es-MX"/>
               </w:rPr>
               <w:t>Receipt_id</w:t>
             </w:r>
-            <w:proofErr w:type="spellEnd"/>
           </w:p>
         </w:tc>
         <w:tc>
@@ -16324,14 +16132,12 @@
                 <w:lang w:val="es-MX"/>
               </w:rPr>
             </w:pPr>
-            <w:proofErr w:type="spellStart"/>
             <w:r>
               <w:rPr>
                 <w:lang w:val="es-MX"/>
               </w:rPr>
               <w:t>BelongsTo</w:t>
             </w:r>
-            <w:proofErr w:type="spellEnd"/>
           </w:p>
         </w:tc>
         <w:tc>
@@ -16410,14 +16216,12 @@
                 <w:lang w:val="es-MX"/>
               </w:rPr>
             </w:pPr>
-            <w:proofErr w:type="spellStart"/>
             <w:r>
               <w:rPr>
                 <w:lang w:val="es-MX"/>
               </w:rPr>
               <w:t>Product_id</w:t>
             </w:r>
-            <w:proofErr w:type="spellEnd"/>
           </w:p>
         </w:tc>
         <w:tc>
@@ -16431,14 +16235,12 @@
                 <w:lang w:val="es-MX"/>
               </w:rPr>
             </w:pPr>
-            <w:proofErr w:type="spellStart"/>
             <w:r>
               <w:rPr>
                 <w:lang w:val="es-MX"/>
               </w:rPr>
               <w:t>BelongsTo</w:t>
             </w:r>
-            <w:proofErr w:type="spellEnd"/>
           </w:p>
         </w:tc>
         <w:tc>
@@ -17764,6 +17566,119 @@
     </w:lvl>
   </w:abstractNum>
   <w:abstractNum w:abstractNumId="18" w15:restartNumberingAfterBreak="0">
+    <w:nsid w:val="14AE0ACB"/>
+    <w:multiLevelType w:val="hybridMultilevel"/>
+    <w:tmpl w:val="8D9AD0B4"/>
+    <w:lvl w:ilvl="0" w:tplc="080A0001">
+      <w:start w:val="1"/>
+      <w:numFmt w:val="bullet"/>
+      <w:lvlText w:val=""/>
+      <w:lvlJc w:val="left"/>
+      <w:pPr>
+        <w:ind w:left="720" w:hanging="360"/>
+      </w:pPr>
+      <w:rPr>
+        <w:rFonts w:ascii="Symbol" w:hAnsi="Symbol" w:hint="default"/>
+      </w:rPr>
+    </w:lvl>
+    <w:lvl w:ilvl="1" w:tplc="080A0003" w:tentative="1">
+      <w:start w:val="1"/>
+      <w:numFmt w:val="bullet"/>
+      <w:lvlText w:val="o"/>
+      <w:lvlJc w:val="left"/>
+      <w:pPr>
+        <w:ind w:left="1440" w:hanging="360"/>
+      </w:pPr>
+      <w:rPr>
+        <w:rFonts w:ascii="Courier New" w:hAnsi="Courier New" w:cs="Courier New" w:hint="default"/>
+      </w:rPr>
+    </w:lvl>
+    <w:lvl w:ilvl="2" w:tplc="080A0005" w:tentative="1">
+      <w:start w:val="1"/>
+      <w:numFmt w:val="bullet"/>
+      <w:lvlText w:val=""/>
+      <w:lvlJc w:val="left"/>
+      <w:pPr>
+        <w:ind w:left="2160" w:hanging="360"/>
+      </w:pPr>
+      <w:rPr>
+        <w:rFonts w:ascii="Wingdings" w:hAnsi="Wingdings" w:hint="default"/>
+      </w:rPr>
+    </w:lvl>
+    <w:lvl w:ilvl="3" w:tplc="080A0001" w:tentative="1">
+      <w:start w:val="1"/>
+      <w:numFmt w:val="bullet"/>
+      <w:lvlText w:val=""/>
+      <w:lvlJc w:val="left"/>
+      <w:pPr>
+        <w:ind w:left="2880" w:hanging="360"/>
+      </w:pPr>
+      <w:rPr>
+        <w:rFonts w:ascii="Symbol" w:hAnsi="Symbol" w:hint="default"/>
+      </w:rPr>
+    </w:lvl>
+    <w:lvl w:ilvl="4" w:tplc="080A0003" w:tentative="1">
+      <w:start w:val="1"/>
+      <w:numFmt w:val="bullet"/>
+      <w:lvlText w:val="o"/>
+      <w:lvlJc w:val="left"/>
+      <w:pPr>
+        <w:ind w:left="3600" w:hanging="360"/>
+      </w:pPr>
+      <w:rPr>
+        <w:rFonts w:ascii="Courier New" w:hAnsi="Courier New" w:cs="Courier New" w:hint="default"/>
+      </w:rPr>
+    </w:lvl>
+    <w:lvl w:ilvl="5" w:tplc="080A0005" w:tentative="1">
+      <w:start w:val="1"/>
+      <w:numFmt w:val="bullet"/>
+      <w:lvlText w:val=""/>
+      <w:lvlJc w:val="left"/>
+      <w:pPr>
+        <w:ind w:left="4320" w:hanging="360"/>
+      </w:pPr>
+      <w:rPr>
+        <w:rFonts w:ascii="Wingdings" w:hAnsi="Wingdings" w:hint="default"/>
+      </w:rPr>
+    </w:lvl>
+    <w:lvl w:ilvl="6" w:tplc="080A0001" w:tentative="1">
+      <w:start w:val="1"/>
+      <w:numFmt w:val="bullet"/>
+      <w:lvlText w:val=""/>
+      <w:lvlJc w:val="left"/>
+      <w:pPr>
+        <w:ind w:left="5040" w:hanging="360"/>
+      </w:pPr>
+      <w:rPr>
+        <w:rFonts w:ascii="Symbol" w:hAnsi="Symbol" w:hint="default"/>
+      </w:rPr>
+    </w:lvl>
+    <w:lvl w:ilvl="7" w:tplc="080A0003" w:tentative="1">
+      <w:start w:val="1"/>
+      <w:numFmt w:val="bullet"/>
+      <w:lvlText w:val="o"/>
+      <w:lvlJc w:val="left"/>
+      <w:pPr>
+        <w:ind w:left="5760" w:hanging="360"/>
+      </w:pPr>
+      <w:rPr>
+        <w:rFonts w:ascii="Courier New" w:hAnsi="Courier New" w:cs="Courier New" w:hint="default"/>
+      </w:rPr>
+    </w:lvl>
+    <w:lvl w:ilvl="8" w:tplc="080A0005" w:tentative="1">
+      <w:start w:val="1"/>
+      <w:numFmt w:val="bullet"/>
+      <w:lvlText w:val=""/>
+      <w:lvlJc w:val="left"/>
+      <w:pPr>
+        <w:ind w:left="6480" w:hanging="360"/>
+      </w:pPr>
+      <w:rPr>
+        <w:rFonts w:ascii="Wingdings" w:hAnsi="Wingdings" w:hint="default"/>
+      </w:rPr>
+    </w:lvl>
+  </w:abstractNum>
+  <w:abstractNum w:abstractNumId="19" w15:restartNumberingAfterBreak="0">
     <w:nsid w:val="15C5697B"/>
     <w:multiLevelType w:val="multilevel"/>
     <w:tmpl w:val="0409001D"/>
@@ -17849,7 +17764,7 @@
       </w:pPr>
     </w:lvl>
   </w:abstractNum>
-  <w:abstractNum w:abstractNumId="19" w15:restartNumberingAfterBreak="0">
+  <w:abstractNum w:abstractNumId="20" w15:restartNumberingAfterBreak="0">
     <w:nsid w:val="18CE3A66"/>
     <w:multiLevelType w:val="hybridMultilevel"/>
     <w:tmpl w:val="2F74DD98"/>
@@ -17962,7 +17877,7 @@
       </w:rPr>
     </w:lvl>
   </w:abstractNum>
-  <w:abstractNum w:abstractNumId="20" w15:restartNumberingAfterBreak="0">
+  <w:abstractNum w:abstractNumId="21" w15:restartNumberingAfterBreak="0">
     <w:nsid w:val="25AC60EC"/>
     <w:multiLevelType w:val="hybridMultilevel"/>
     <w:tmpl w:val="DB5851F8"/>
@@ -18051,7 +17966,7 @@
       </w:pPr>
     </w:lvl>
   </w:abstractNum>
-  <w:abstractNum w:abstractNumId="21" w15:restartNumberingAfterBreak="0">
+  <w:abstractNum w:abstractNumId="22" w15:restartNumberingAfterBreak="0">
     <w:nsid w:val="27B345C2"/>
     <w:multiLevelType w:val="multilevel"/>
     <w:tmpl w:val="E8466646"/>
@@ -18200,7 +18115,7 @@
       </w:rPr>
     </w:lvl>
   </w:abstractNum>
-  <w:abstractNum w:abstractNumId="22" w15:restartNumberingAfterBreak="0">
+  <w:abstractNum w:abstractNumId="23" w15:restartNumberingAfterBreak="0">
     <w:nsid w:val="298929E5"/>
     <w:multiLevelType w:val="multilevel"/>
     <w:tmpl w:val="0409001F"/>
@@ -18286,7 +18201,7 @@
       </w:pPr>
     </w:lvl>
   </w:abstractNum>
-  <w:abstractNum w:abstractNumId="23" w15:restartNumberingAfterBreak="0">
+  <w:abstractNum w:abstractNumId="24" w15:restartNumberingAfterBreak="0">
     <w:nsid w:val="2EDE304E"/>
     <w:multiLevelType w:val="multilevel"/>
     <w:tmpl w:val="0409001D"/>
@@ -18372,7 +18287,7 @@
       </w:pPr>
     </w:lvl>
   </w:abstractNum>
-  <w:abstractNum w:abstractNumId="24" w15:restartNumberingAfterBreak="0">
+  <w:abstractNum w:abstractNumId="25" w15:restartNumberingAfterBreak="0">
     <w:nsid w:val="306F61B5"/>
     <w:multiLevelType w:val="hybridMultilevel"/>
     <w:tmpl w:val="49B2AEE2"/>
@@ -18485,7 +18400,7 @@
       </w:rPr>
     </w:lvl>
   </w:abstractNum>
-  <w:abstractNum w:abstractNumId="25" w15:restartNumberingAfterBreak="0">
+  <w:abstractNum w:abstractNumId="26" w15:restartNumberingAfterBreak="0">
     <w:nsid w:val="318318E7"/>
     <w:multiLevelType w:val="hybridMultilevel"/>
     <w:tmpl w:val="16C6309C"/>
@@ -18571,7 +18486,93 @@
       </w:pPr>
     </w:lvl>
   </w:abstractNum>
-  <w:abstractNum w:abstractNumId="26" w15:restartNumberingAfterBreak="0">
+  <w:abstractNum w:abstractNumId="27" w15:restartNumberingAfterBreak="0">
+    <w:nsid w:val="31FD0447"/>
+    <w:multiLevelType w:val="hybridMultilevel"/>
+    <w:tmpl w:val="A30C77BE"/>
+    <w:lvl w:ilvl="0" w:tplc="080A000F">
+      <w:start w:val="1"/>
+      <w:numFmt w:val="decimal"/>
+      <w:lvlText w:val="%1."/>
+      <w:lvlJc w:val="left"/>
+      <w:pPr>
+        <w:ind w:left="720" w:hanging="360"/>
+      </w:pPr>
+    </w:lvl>
+    <w:lvl w:ilvl="1" w:tplc="080A0019">
+      <w:start w:val="1"/>
+      <w:numFmt w:val="lowerLetter"/>
+      <w:lvlText w:val="%2."/>
+      <w:lvlJc w:val="left"/>
+      <w:pPr>
+        <w:ind w:left="1440" w:hanging="360"/>
+      </w:pPr>
+    </w:lvl>
+    <w:lvl w:ilvl="2" w:tplc="080A001B">
+      <w:start w:val="1"/>
+      <w:numFmt w:val="lowerRoman"/>
+      <w:lvlText w:val="%3."/>
+      <w:lvlJc w:val="right"/>
+      <w:pPr>
+        <w:ind w:left="2160" w:hanging="180"/>
+      </w:pPr>
+    </w:lvl>
+    <w:lvl w:ilvl="3" w:tplc="080A000F" w:tentative="1">
+      <w:start w:val="1"/>
+      <w:numFmt w:val="decimal"/>
+      <w:lvlText w:val="%4."/>
+      <w:lvlJc w:val="left"/>
+      <w:pPr>
+        <w:ind w:left="2880" w:hanging="360"/>
+      </w:pPr>
+    </w:lvl>
+    <w:lvl w:ilvl="4" w:tplc="080A0019" w:tentative="1">
+      <w:start w:val="1"/>
+      <w:numFmt w:val="lowerLetter"/>
+      <w:lvlText w:val="%5."/>
+      <w:lvlJc w:val="left"/>
+      <w:pPr>
+        <w:ind w:left="3600" w:hanging="360"/>
+      </w:pPr>
+    </w:lvl>
+    <w:lvl w:ilvl="5" w:tplc="080A001B" w:tentative="1">
+      <w:start w:val="1"/>
+      <w:numFmt w:val="lowerRoman"/>
+      <w:lvlText w:val="%6."/>
+      <w:lvlJc w:val="right"/>
+      <w:pPr>
+        <w:ind w:left="4320" w:hanging="180"/>
+      </w:pPr>
+    </w:lvl>
+    <w:lvl w:ilvl="6" w:tplc="080A000F" w:tentative="1">
+      <w:start w:val="1"/>
+      <w:numFmt w:val="decimal"/>
+      <w:lvlText w:val="%7."/>
+      <w:lvlJc w:val="left"/>
+      <w:pPr>
+        <w:ind w:left="5040" w:hanging="360"/>
+      </w:pPr>
+    </w:lvl>
+    <w:lvl w:ilvl="7" w:tplc="080A0019" w:tentative="1">
+      <w:start w:val="1"/>
+      <w:numFmt w:val="lowerLetter"/>
+      <w:lvlText w:val="%8."/>
+      <w:lvlJc w:val="left"/>
+      <w:pPr>
+        <w:ind w:left="5760" w:hanging="360"/>
+      </w:pPr>
+    </w:lvl>
+    <w:lvl w:ilvl="8" w:tplc="080A001B" w:tentative="1">
+      <w:start w:val="1"/>
+      <w:numFmt w:val="lowerRoman"/>
+      <w:lvlText w:val="%9."/>
+      <w:lvlJc w:val="right"/>
+      <w:pPr>
+        <w:ind w:left="6480" w:hanging="180"/>
+      </w:pPr>
+    </w:lvl>
+  </w:abstractNum>
+  <w:abstractNum w:abstractNumId="28" w15:restartNumberingAfterBreak="0">
     <w:nsid w:val="36080208"/>
     <w:multiLevelType w:val="hybridMultilevel"/>
     <w:tmpl w:val="914A56D2"/>
@@ -18683,7 +18684,7 @@
       </w:rPr>
     </w:lvl>
   </w:abstractNum>
-  <w:abstractNum w:abstractNumId="27" w15:restartNumberingAfterBreak="0">
+  <w:abstractNum w:abstractNumId="29" w15:restartNumberingAfterBreak="0">
     <w:nsid w:val="3AEB0273"/>
     <w:multiLevelType w:val="multilevel"/>
     <w:tmpl w:val="526206A0"/>
@@ -18770,7 +18771,7 @@
       </w:pPr>
     </w:lvl>
   </w:abstractNum>
-  <w:abstractNum w:abstractNumId="28" w15:restartNumberingAfterBreak="0">
+  <w:abstractNum w:abstractNumId="30" w15:restartNumberingAfterBreak="0">
     <w:nsid w:val="42B444E1"/>
     <w:multiLevelType w:val="multilevel"/>
     <w:tmpl w:val="4B4AC5D0"/>
@@ -18919,7 +18920,7 @@
       </w:rPr>
     </w:lvl>
   </w:abstractNum>
-  <w:abstractNum w:abstractNumId="29" w15:restartNumberingAfterBreak="0">
+  <w:abstractNum w:abstractNumId="31" w15:restartNumberingAfterBreak="0">
     <w:nsid w:val="43F8503E"/>
     <w:multiLevelType w:val="multilevel"/>
     <w:tmpl w:val="0409001F"/>
@@ -19005,7 +19006,7 @@
       </w:pPr>
     </w:lvl>
   </w:abstractNum>
-  <w:abstractNum w:abstractNumId="30" w15:restartNumberingAfterBreak="0">
+  <w:abstractNum w:abstractNumId="32" w15:restartNumberingAfterBreak="0">
     <w:nsid w:val="484C4F29"/>
     <w:multiLevelType w:val="multilevel"/>
     <w:tmpl w:val="D8061F64"/>
@@ -19092,7 +19093,7 @@
       </w:pPr>
     </w:lvl>
   </w:abstractNum>
-  <w:abstractNum w:abstractNumId="31" w15:restartNumberingAfterBreak="0">
+  <w:abstractNum w:abstractNumId="33" w15:restartNumberingAfterBreak="0">
     <w:nsid w:val="561C2BD1"/>
     <w:multiLevelType w:val="multilevel"/>
     <w:tmpl w:val="472E39DA"/>
@@ -19241,7 +19242,7 @@
       </w:rPr>
     </w:lvl>
   </w:abstractNum>
-  <w:abstractNum w:abstractNumId="32" w15:restartNumberingAfterBreak="0">
+  <w:abstractNum w:abstractNumId="34" w15:restartNumberingAfterBreak="0">
     <w:nsid w:val="59350CFB"/>
     <w:multiLevelType w:val="multilevel"/>
     <w:tmpl w:val="9DF09F08"/>
@@ -19328,7 +19329,7 @@
       </w:pPr>
     </w:lvl>
   </w:abstractNum>
-  <w:abstractNum w:abstractNumId="33" w15:restartNumberingAfterBreak="0">
+  <w:abstractNum w:abstractNumId="35" w15:restartNumberingAfterBreak="0">
     <w:nsid w:val="5B5104F3"/>
     <w:multiLevelType w:val="hybridMultilevel"/>
     <w:tmpl w:val="7FBCDBEA"/>
@@ -19441,7 +19442,7 @@
       </w:rPr>
     </w:lvl>
   </w:abstractNum>
-  <w:abstractNum w:abstractNumId="34" w15:restartNumberingAfterBreak="0">
+  <w:abstractNum w:abstractNumId="36" w15:restartNumberingAfterBreak="0">
     <w:nsid w:val="5D123375"/>
     <w:multiLevelType w:val="hybridMultilevel"/>
     <w:tmpl w:val="90C688AE"/>
@@ -19529,7 +19530,7 @@
       </w:pPr>
     </w:lvl>
   </w:abstractNum>
-  <w:abstractNum w:abstractNumId="35" w15:restartNumberingAfterBreak="0">
+  <w:abstractNum w:abstractNumId="37" w15:restartNumberingAfterBreak="0">
     <w:nsid w:val="5DEC6B47"/>
     <w:multiLevelType w:val="multilevel"/>
     <w:tmpl w:val="604E1C0A"/>
@@ -19616,7 +19617,7 @@
       </w:pPr>
     </w:lvl>
   </w:abstractNum>
-  <w:abstractNum w:abstractNumId="36" w15:restartNumberingAfterBreak="0">
+  <w:abstractNum w:abstractNumId="38" w15:restartNumberingAfterBreak="0">
     <w:nsid w:val="5F2C70EF"/>
     <w:multiLevelType w:val="hybridMultilevel"/>
     <w:tmpl w:val="E45ADCF0"/>
@@ -19728,7 +19729,7 @@
       </w:rPr>
     </w:lvl>
   </w:abstractNum>
-  <w:abstractNum w:abstractNumId="37" w15:restartNumberingAfterBreak="0">
+  <w:abstractNum w:abstractNumId="39" w15:restartNumberingAfterBreak="0">
     <w:nsid w:val="61606FA5"/>
     <w:multiLevelType w:val="multilevel"/>
     <w:tmpl w:val="A4F60542"/>
@@ -19877,7 +19878,7 @@
       </w:rPr>
     </w:lvl>
   </w:abstractNum>
-  <w:abstractNum w:abstractNumId="38" w15:restartNumberingAfterBreak="0">
+  <w:abstractNum w:abstractNumId="40" w15:restartNumberingAfterBreak="0">
     <w:nsid w:val="64D9227F"/>
     <w:multiLevelType w:val="multilevel"/>
     <w:tmpl w:val="3E6E73E2"/>
@@ -20026,7 +20027,7 @@
       </w:rPr>
     </w:lvl>
   </w:abstractNum>
-  <w:abstractNum w:abstractNumId="39" w15:restartNumberingAfterBreak="0">
+  <w:abstractNum w:abstractNumId="41" w15:restartNumberingAfterBreak="0">
     <w:nsid w:val="66CA1999"/>
     <w:multiLevelType w:val="hybridMultilevel"/>
     <w:tmpl w:val="2E0E4CD6"/>
@@ -20116,7 +20117,7 @@
       </w:pPr>
     </w:lvl>
   </w:abstractNum>
-  <w:abstractNum w:abstractNumId="40" w15:restartNumberingAfterBreak="0">
+  <w:abstractNum w:abstractNumId="42" w15:restartNumberingAfterBreak="0">
     <w:nsid w:val="693E48E8"/>
     <w:multiLevelType w:val="hybridMultilevel"/>
     <w:tmpl w:val="582E5982"/>
@@ -20229,7 +20230,7 @@
       </w:rPr>
     </w:lvl>
   </w:abstractNum>
-  <w:abstractNum w:abstractNumId="41" w15:restartNumberingAfterBreak="0">
+  <w:abstractNum w:abstractNumId="43" w15:restartNumberingAfterBreak="0">
     <w:nsid w:val="6E9514D7"/>
     <w:multiLevelType w:val="multilevel"/>
     <w:tmpl w:val="0409001F"/>
@@ -20315,7 +20316,7 @@
       </w:pPr>
     </w:lvl>
   </w:abstractNum>
-  <w:abstractNum w:abstractNumId="42" w15:restartNumberingAfterBreak="0">
+  <w:abstractNum w:abstractNumId="44" w15:restartNumberingAfterBreak="0">
     <w:nsid w:val="79A9216E"/>
     <w:multiLevelType w:val="hybridMultilevel"/>
     <w:tmpl w:val="DB5851F8"/>
@@ -20404,7 +20405,7 @@
       </w:pPr>
     </w:lvl>
   </w:abstractNum>
-  <w:abstractNum w:abstractNumId="43" w15:restartNumberingAfterBreak="0">
+  <w:abstractNum w:abstractNumId="45" w15:restartNumberingAfterBreak="0">
     <w:nsid w:val="7D8C2C6D"/>
     <w:multiLevelType w:val="multilevel"/>
     <w:tmpl w:val="04090023"/>
@@ -20492,7 +20493,7 @@
     </w:lvl>
   </w:abstractNum>
   <w:num w:numId="1" w16cid:durableId="236745383">
-    <w:abstractNumId w:val="32"/>
+    <w:abstractNumId w:val="34"/>
   </w:num>
   <w:num w:numId="2" w16cid:durableId="634990037">
     <w:abstractNumId w:val="17"/>
@@ -20501,16 +20502,16 @@
     <w:abstractNumId w:val="10"/>
   </w:num>
   <w:num w:numId="4" w16cid:durableId="1386222594">
-    <w:abstractNumId w:val="41"/>
+    <w:abstractNumId w:val="43"/>
   </w:num>
   <w:num w:numId="5" w16cid:durableId="1457486821">
-    <w:abstractNumId w:val="18"/>
+    <w:abstractNumId w:val="19"/>
   </w:num>
   <w:num w:numId="6" w16cid:durableId="699627956">
-    <w:abstractNumId w:val="27"/>
+    <w:abstractNumId w:val="29"/>
   </w:num>
   <w:num w:numId="7" w16cid:durableId="317271951">
-    <w:abstractNumId w:val="30"/>
+    <w:abstractNumId w:val="32"/>
   </w:num>
   <w:num w:numId="8" w16cid:durableId="2032611845">
     <w:abstractNumId w:val="9"/>
@@ -20543,85 +20544,91 @@
     <w:abstractNumId w:val="0"/>
   </w:num>
   <w:num w:numId="18" w16cid:durableId="2140029944">
-    <w:abstractNumId w:val="22"/>
+    <w:abstractNumId w:val="23"/>
   </w:num>
   <w:num w:numId="19" w16cid:durableId="731849268">
-    <w:abstractNumId w:val="23"/>
+    <w:abstractNumId w:val="24"/>
   </w:num>
   <w:num w:numId="20" w16cid:durableId="387268778">
-    <w:abstractNumId w:val="35"/>
+    <w:abstractNumId w:val="37"/>
   </w:num>
   <w:num w:numId="21" w16cid:durableId="1262297478">
-    <w:abstractNumId w:val="29"/>
+    <w:abstractNumId w:val="31"/>
   </w:num>
   <w:num w:numId="22" w16cid:durableId="546335908">
     <w:abstractNumId w:val="14"/>
   </w:num>
   <w:num w:numId="23" w16cid:durableId="1810709833">
-    <w:abstractNumId w:val="43"/>
+    <w:abstractNumId w:val="45"/>
   </w:num>
   <w:num w:numId="24" w16cid:durableId="611057669">
     <w:abstractNumId w:val="12"/>
   </w:num>
   <w:num w:numId="25" w16cid:durableId="372929305">
-    <w:abstractNumId w:val="37"/>
+    <w:abstractNumId w:val="39"/>
   </w:num>
   <w:num w:numId="26" w16cid:durableId="172064654">
-    <w:abstractNumId w:val="38"/>
+    <w:abstractNumId w:val="40"/>
   </w:num>
   <w:num w:numId="27" w16cid:durableId="724648909">
-    <w:abstractNumId w:val="28"/>
+    <w:abstractNumId w:val="30"/>
   </w:num>
   <w:num w:numId="28" w16cid:durableId="1875729781">
-    <w:abstractNumId w:val="31"/>
+    <w:abstractNumId w:val="33"/>
   </w:num>
   <w:num w:numId="29" w16cid:durableId="1833330979">
     <w:abstractNumId w:val="15"/>
   </w:num>
   <w:num w:numId="30" w16cid:durableId="56366256">
+    <w:abstractNumId w:val="22"/>
+  </w:num>
+  <w:num w:numId="31" w16cid:durableId="1917780200">
+    <w:abstractNumId w:val="42"/>
+  </w:num>
+  <w:num w:numId="32" w16cid:durableId="619384866">
+    <w:abstractNumId w:val="20"/>
+  </w:num>
+  <w:num w:numId="33" w16cid:durableId="432484447">
+    <w:abstractNumId w:val="35"/>
+  </w:num>
+  <w:num w:numId="34" w16cid:durableId="1920556649">
     <w:abstractNumId w:val="21"/>
   </w:num>
-  <w:num w:numId="31" w16cid:durableId="1917780200">
-    <w:abstractNumId w:val="40"/>
-  </w:num>
-  <w:num w:numId="32" w16cid:durableId="619384866">
-    <w:abstractNumId w:val="19"/>
-  </w:num>
-  <w:num w:numId="33" w16cid:durableId="432484447">
-    <w:abstractNumId w:val="33"/>
-  </w:num>
-  <w:num w:numId="34" w16cid:durableId="1920556649">
-    <w:abstractNumId w:val="20"/>
-  </w:num>
   <w:num w:numId="35" w16cid:durableId="603652657">
-    <w:abstractNumId w:val="25"/>
+    <w:abstractNumId w:val="26"/>
   </w:num>
   <w:num w:numId="36" w16cid:durableId="1193229038">
-    <w:abstractNumId w:val="36"/>
+    <w:abstractNumId w:val="38"/>
   </w:num>
   <w:num w:numId="37" w16cid:durableId="652220123">
     <w:abstractNumId w:val="13"/>
   </w:num>
   <w:num w:numId="38" w16cid:durableId="1606691413">
-    <w:abstractNumId w:val="24"/>
+    <w:abstractNumId w:val="25"/>
   </w:num>
   <w:num w:numId="39" w16cid:durableId="231232333">
-    <w:abstractNumId w:val="26"/>
+    <w:abstractNumId w:val="28"/>
   </w:num>
   <w:num w:numId="40" w16cid:durableId="1090471511">
-    <w:abstractNumId w:val="34"/>
+    <w:abstractNumId w:val="36"/>
   </w:num>
   <w:num w:numId="41" w16cid:durableId="1101412786">
-    <w:abstractNumId w:val="39"/>
+    <w:abstractNumId w:val="41"/>
   </w:num>
   <w:num w:numId="42" w16cid:durableId="1197506471">
     <w:abstractNumId w:val="16"/>
   </w:num>
   <w:num w:numId="43" w16cid:durableId="1125656712">
-    <w:abstractNumId w:val="42"/>
+    <w:abstractNumId w:val="44"/>
   </w:num>
   <w:num w:numId="44" w16cid:durableId="634408317">
     <w:abstractNumId w:val="11"/>
+  </w:num>
+  <w:num w:numId="45" w16cid:durableId="1042249132">
+    <w:abstractNumId w:val="18"/>
+  </w:num>
+  <w:num w:numId="46" w16cid:durableId="286543200">
+    <w:abstractNumId w:val="27"/>
   </w:num>
 </w:numbering>
 </file>
@@ -22395,151 +22402,6 @@
 </file>
 
 <file path=customXml/item1.xml><?xml version="1.0" encoding="utf-8"?>
-<p:properties xmlns:p="http://schemas.microsoft.com/office/2006/metadata/properties" xmlns:xsi="http://www.w3.org/2001/XMLSchema-instance" xmlns:pc="http://schemas.microsoft.com/office/infopath/2007/PartnerControls">
-  <documentManagement>
-    <LocLastLocAttemptVersionTypeLookup xmlns="4873beb7-5857-4685-be1f-d57550cc96cc" xsi:nil="true"/>
-    <MarketSpecific xmlns="4873beb7-5857-4685-be1f-d57550cc96cc">false</MarketSpecific>
-    <ApprovalStatus xmlns="4873beb7-5857-4685-be1f-d57550cc96cc">InProgress</ApprovalStatus>
-    <LocComments xmlns="4873beb7-5857-4685-be1f-d57550cc96cc" xsi:nil="true"/>
-    <DirectSourceMarket xmlns="4873beb7-5857-4685-be1f-d57550cc96cc" xsi:nil="true"/>
-    <LocPublishedLinkedAssetsLookup xmlns="4873beb7-5857-4685-be1f-d57550cc96cc" xsi:nil="true"/>
-    <ThumbnailAssetId xmlns="4873beb7-5857-4685-be1f-d57550cc96cc" xsi:nil="true"/>
-    <PrimaryImageGen xmlns="4873beb7-5857-4685-be1f-d57550cc96cc">true</PrimaryImageGen>
-    <LegacyData xmlns="4873beb7-5857-4685-be1f-d57550cc96cc" xsi:nil="true"/>
-    <LocNewPublishedVersionLookup xmlns="4873beb7-5857-4685-be1f-d57550cc96cc" xsi:nil="true"/>
-    <NumericId xmlns="4873beb7-5857-4685-be1f-d57550cc96cc">102787001</NumericId>
-    <TPFriendlyName xmlns="4873beb7-5857-4685-be1f-d57550cc96cc" xsi:nil="true"/>
-    <LocOverallPublishStatusLookup xmlns="4873beb7-5857-4685-be1f-d57550cc96cc" xsi:nil="true"/>
-    <LocRecommendedHandoff xmlns="4873beb7-5857-4685-be1f-d57550cc96cc" xsi:nil="true"/>
-    <BlockPublish xmlns="4873beb7-5857-4685-be1f-d57550cc96cc">false</BlockPublish>
-    <BusinessGroup xmlns="4873beb7-5857-4685-be1f-d57550cc96cc" xsi:nil="true"/>
-    <OpenTemplate xmlns="4873beb7-5857-4685-be1f-d57550cc96cc">true</OpenTemplate>
-    <SourceTitle xmlns="4873beb7-5857-4685-be1f-d57550cc96cc" xsi:nil="true"/>
-    <LocOverallLocStatusLookup xmlns="4873beb7-5857-4685-be1f-d57550cc96cc" xsi:nil="true"/>
-    <APEditor xmlns="4873beb7-5857-4685-be1f-d57550cc96cc">
-      <UserInfo>
-        <DisplayName/>
-        <AccountId xsi:nil="true"/>
-        <AccountType/>
-      </UserInfo>
-    </APEditor>
-    <UALocComments xmlns="4873beb7-5857-4685-be1f-d57550cc96cc" xsi:nil="true"/>
-    <IntlLangReviewDate xmlns="4873beb7-5857-4685-be1f-d57550cc96cc" xsi:nil="true"/>
-    <PublishStatusLookup xmlns="4873beb7-5857-4685-be1f-d57550cc96cc">
-      <Value>1343188</Value>
-    </PublishStatusLookup>
-    <ParentAssetId xmlns="4873beb7-5857-4685-be1f-d57550cc96cc" xsi:nil="true"/>
-    <FeatureTagsTaxHTField0 xmlns="4873beb7-5857-4685-be1f-d57550cc96cc">
-      <Terms xmlns="http://schemas.microsoft.com/office/infopath/2007/PartnerControls"/>
-    </FeatureTagsTaxHTField0>
-    <MachineTranslated xmlns="4873beb7-5857-4685-be1f-d57550cc96cc">false</MachineTranslated>
-    <Providers xmlns="4873beb7-5857-4685-be1f-d57550cc96cc" xsi:nil="true"/>
-    <OriginalSourceMarket xmlns="4873beb7-5857-4685-be1f-d57550cc96cc" xsi:nil="true"/>
-    <APDescription xmlns="4873beb7-5857-4685-be1f-d57550cc96cc" xsi:nil="true"/>
-    <ContentItem xmlns="4873beb7-5857-4685-be1f-d57550cc96cc" xsi:nil="true"/>
-    <ClipArtFilename xmlns="4873beb7-5857-4685-be1f-d57550cc96cc" xsi:nil="true"/>
-    <TPInstallLocation xmlns="4873beb7-5857-4685-be1f-d57550cc96cc" xsi:nil="true"/>
-    <TimesCloned xmlns="4873beb7-5857-4685-be1f-d57550cc96cc" xsi:nil="true"/>
-    <PublishTargets xmlns="4873beb7-5857-4685-be1f-d57550cc96cc">OfficeOnlineVNext</PublishTargets>
-    <AcquiredFrom xmlns="4873beb7-5857-4685-be1f-d57550cc96cc">Internal MS</AcquiredFrom>
-    <AssetStart xmlns="4873beb7-5857-4685-be1f-d57550cc96cc">2011-11-23T17:29:00+00:00</AssetStart>
-    <FriendlyTitle xmlns="4873beb7-5857-4685-be1f-d57550cc96cc" xsi:nil="true"/>
-    <Provider xmlns="4873beb7-5857-4685-be1f-d57550cc96cc" xsi:nil="true"/>
-    <LastHandOff xmlns="4873beb7-5857-4685-be1f-d57550cc96cc" xsi:nil="true"/>
-    <TPClientViewer xmlns="4873beb7-5857-4685-be1f-d57550cc96cc" xsi:nil="true"/>
-    <TemplateStatus xmlns="4873beb7-5857-4685-be1f-d57550cc96cc">Complete</TemplateStatus>
-    <Downloads xmlns="4873beb7-5857-4685-be1f-d57550cc96cc">0</Downloads>
-    <OOCacheId xmlns="4873beb7-5857-4685-be1f-d57550cc96cc" xsi:nil="true"/>
-    <IsDeleted xmlns="4873beb7-5857-4685-be1f-d57550cc96cc">false</IsDeleted>
-    <LocPublishedDependentAssetsLookup xmlns="4873beb7-5857-4685-be1f-d57550cc96cc" xsi:nil="true"/>
-    <AssetExpire xmlns="4873beb7-5857-4685-be1f-d57550cc96cc">2029-05-12T07:00:00+00:00</AssetExpire>
-    <CSXSubmissionMarket xmlns="4873beb7-5857-4685-be1f-d57550cc96cc" xsi:nil="true"/>
-    <DSATActionTaken xmlns="4873beb7-5857-4685-be1f-d57550cc96cc" xsi:nil="true"/>
-    <SubmitterId xmlns="4873beb7-5857-4685-be1f-d57550cc96cc" xsi:nil="true"/>
-    <EditorialTags xmlns="4873beb7-5857-4685-be1f-d57550cc96cc" xsi:nil="true"/>
-    <TPExecutable xmlns="4873beb7-5857-4685-be1f-d57550cc96cc" xsi:nil="true"/>
-    <CSXSubmissionDate xmlns="4873beb7-5857-4685-be1f-d57550cc96cc" xsi:nil="true"/>
-    <CSXUpdate xmlns="4873beb7-5857-4685-be1f-d57550cc96cc">false</CSXUpdate>
-    <AssetType xmlns="4873beb7-5857-4685-be1f-d57550cc96cc">TP</AssetType>
-    <ApprovalLog xmlns="4873beb7-5857-4685-be1f-d57550cc96cc" xsi:nil="true"/>
-    <BugNumber xmlns="4873beb7-5857-4685-be1f-d57550cc96cc" xsi:nil="true"/>
-    <OriginAsset xmlns="4873beb7-5857-4685-be1f-d57550cc96cc" xsi:nil="true"/>
-    <TPComponent xmlns="4873beb7-5857-4685-be1f-d57550cc96cc" xsi:nil="true"/>
-    <Milestone xmlns="4873beb7-5857-4685-be1f-d57550cc96cc" xsi:nil="true"/>
-    <RecommendationsModifier xmlns="4873beb7-5857-4685-be1f-d57550cc96cc" xsi:nil="true"/>
-    <AssetId xmlns="4873beb7-5857-4685-be1f-d57550cc96cc">TP102787001</AssetId>
-    <PolicheckWords xmlns="4873beb7-5857-4685-be1f-d57550cc96cc" xsi:nil="true"/>
-    <TPLaunchHelpLink xmlns="4873beb7-5857-4685-be1f-d57550cc96cc" xsi:nil="true"/>
-    <IntlLocPriority xmlns="4873beb7-5857-4685-be1f-d57550cc96cc" xsi:nil="true"/>
-    <TPApplication xmlns="4873beb7-5857-4685-be1f-d57550cc96cc" xsi:nil="true"/>
-    <IntlLangReviewer xmlns="4873beb7-5857-4685-be1f-d57550cc96cc" xsi:nil="true"/>
-    <HandoffToMSDN xmlns="4873beb7-5857-4685-be1f-d57550cc96cc" xsi:nil="true"/>
-    <PlannedPubDate xmlns="4873beb7-5857-4685-be1f-d57550cc96cc" xsi:nil="true"/>
-    <CrawlForDependencies xmlns="4873beb7-5857-4685-be1f-d57550cc96cc">false</CrawlForDependencies>
-    <LocLastLocAttemptVersionLookup xmlns="4873beb7-5857-4685-be1f-d57550cc96cc">693888</LocLastLocAttemptVersionLookup>
-    <LocProcessedForHandoffsLookup xmlns="4873beb7-5857-4685-be1f-d57550cc96cc" xsi:nil="true"/>
-    <TrustLevel xmlns="4873beb7-5857-4685-be1f-d57550cc96cc">1 Microsoft Managed Content</TrustLevel>
-    <CampaignTagsTaxHTField0 xmlns="4873beb7-5857-4685-be1f-d57550cc96cc">
-      <Terms xmlns="http://schemas.microsoft.com/office/infopath/2007/PartnerControls"/>
-    </CampaignTagsTaxHTField0>
-    <TPNamespace xmlns="4873beb7-5857-4685-be1f-d57550cc96cc" xsi:nil="true"/>
-    <LocOverallPreviewStatusLookup xmlns="4873beb7-5857-4685-be1f-d57550cc96cc" xsi:nil="true"/>
-    <TaxCatchAll xmlns="4873beb7-5857-4685-be1f-d57550cc96cc"/>
-    <IsSearchable xmlns="4873beb7-5857-4685-be1f-d57550cc96cc">false</IsSearchable>
-    <TemplateTemplateType xmlns="4873beb7-5857-4685-be1f-d57550cc96cc">Word Document Template</TemplateTemplateType>
-    <Markets xmlns="4873beb7-5857-4685-be1f-d57550cc96cc"/>
-    <IntlLangReview xmlns="4873beb7-5857-4685-be1f-d57550cc96cc" xsi:nil="true"/>
-    <UAProjectedTotalWords xmlns="4873beb7-5857-4685-be1f-d57550cc96cc" xsi:nil="true"/>
-    <OutputCachingOn xmlns="4873beb7-5857-4685-be1f-d57550cc96cc">false</OutputCachingOn>
-    <AverageRating xmlns="4873beb7-5857-4685-be1f-d57550cc96cc" xsi:nil="true"/>
-    <LocMarketGroupTiers2 xmlns="4873beb7-5857-4685-be1f-d57550cc96cc" xsi:nil="true"/>
-    <APAuthor xmlns="4873beb7-5857-4685-be1f-d57550cc96cc">
-      <UserInfo>
-        <DisplayName>REDMOND\v-namall</DisplayName>
-        <AccountId>978</AccountId>
-        <AccountType/>
-      </UserInfo>
-    </APAuthor>
-    <TPCommandLine xmlns="4873beb7-5857-4685-be1f-d57550cc96cc" xsi:nil="true"/>
-    <LocManualTestRequired xmlns="4873beb7-5857-4685-be1f-d57550cc96cc">false</LocManualTestRequired>
-    <TPAppVersion xmlns="4873beb7-5857-4685-be1f-d57550cc96cc" xsi:nil="true"/>
-    <EditorialStatus xmlns="4873beb7-5857-4685-be1f-d57550cc96cc">Complete</EditorialStatus>
-    <LocProcessedForMarketsLookup xmlns="4873beb7-5857-4685-be1f-d57550cc96cc" xsi:nil="true"/>
-    <LastModifiedDateTime xmlns="4873beb7-5857-4685-be1f-d57550cc96cc" xsi:nil="true"/>
-    <TPLaunchHelpLinkType xmlns="4873beb7-5857-4685-be1f-d57550cc96cc">Template</TPLaunchHelpLinkType>
-    <ScenarioTagsTaxHTField0 xmlns="4873beb7-5857-4685-be1f-d57550cc96cc">
-      <Terms xmlns="http://schemas.microsoft.com/office/infopath/2007/PartnerControls"/>
-    </ScenarioTagsTaxHTField0>
-    <OriginalRelease xmlns="4873beb7-5857-4685-be1f-d57550cc96cc">14</OriginalRelease>
-    <LocalizationTagsTaxHTField0 xmlns="4873beb7-5857-4685-be1f-d57550cc96cc">
-      <Terms xmlns="http://schemas.microsoft.com/office/infopath/2007/PartnerControls"/>
-    </LocalizationTagsTaxHTField0>
-    <Manager xmlns="4873beb7-5857-4685-be1f-d57550cc96cc" xsi:nil="true"/>
-    <UALocRecommendation xmlns="4873beb7-5857-4685-be1f-d57550cc96cc">Localize</UALocRecommendation>
-    <LocOverallHandbackStatusLookup xmlns="4873beb7-5857-4685-be1f-d57550cc96cc" xsi:nil="true"/>
-    <ArtSampleDocs xmlns="4873beb7-5857-4685-be1f-d57550cc96cc" xsi:nil="true"/>
-    <UACurrentWords xmlns="4873beb7-5857-4685-be1f-d57550cc96cc" xsi:nil="true"/>
-    <ShowIn xmlns="4873beb7-5857-4685-be1f-d57550cc96cc">Show everywhere</ShowIn>
-    <CSXHash xmlns="4873beb7-5857-4685-be1f-d57550cc96cc" xsi:nil="true"/>
-    <VoteCount xmlns="4873beb7-5857-4685-be1f-d57550cc96cc" xsi:nil="true"/>
-    <InternalTagsTaxHTField0 xmlns="4873beb7-5857-4685-be1f-d57550cc96cc">
-      <Terms xmlns="http://schemas.microsoft.com/office/infopath/2007/PartnerControls"/>
-    </InternalTagsTaxHTField0>
-    <UANotes xmlns="4873beb7-5857-4685-be1f-d57550cc96cc" xsi:nil="true"/>
-  </documentManagement>
-</p:properties>
-</file>
-
-<file path=customXml/item2.xml><?xml version="1.0" encoding="utf-8"?>
-<?mso-contentType ?>
-<FormTemplates xmlns="http://schemas.microsoft.com/sharepoint/v3/contenttype/forms">
-  <Display>DocumentLibraryForm</Display>
-  <Edit>AssetEditForm</Edit>
-  <New>DocumentLibraryForm</New>
-</FormTemplates>
-</file>
-
-<file path=customXml/item3.xml><?xml version="1.0" encoding="utf-8"?>
 <ct:contentTypeSchema xmlns:ct="http://schemas.microsoft.com/office/2006/metadata/contentType" xmlns:ma="http://schemas.microsoft.com/office/2006/metadata/properties/metaAttributes" ct:_="" ma:_="" ma:contentTypeName="TemplateFile" ma:contentTypeID="0x0101006EDDDB5EE6D98C44930B742096920B300400F5B6D36B3EF94B4E9A635CDF2A18F5B8" ma:contentTypeVersion="72" ma:contentTypeDescription="Create a new document." ma:contentTypeScope="" ma:versionID="a23e56308344d904b51738559c3d67c9">
   <xsd:schema xmlns:xsd="http://www.w3.org/2001/XMLSchema" xmlns:xs="http://www.w3.org/2001/XMLSchema" xmlns:p="http://schemas.microsoft.com/office/2006/metadata/properties" xmlns:ns2="4873beb7-5857-4685-be1f-d57550cc96cc" targetNamespace="http://schemas.microsoft.com/office/2006/metadata/properties" ma:root="true" ma:fieldsID="cd0908cc4600e77bf5da051303e00c8d" ns2:_="">
     <xsd:import namespace="4873beb7-5857-4685-be1f-d57550cc96cc"/>
@@ -23579,29 +23441,156 @@
 </ct:contentTypeSchema>
 </file>
 
+<file path=customXml/item2.xml><?xml version="1.0" encoding="utf-8"?>
+<?mso-contentType ?>
+<FormTemplates xmlns="http://schemas.microsoft.com/sharepoint/v3/contenttype/forms">
+  <Display>DocumentLibraryForm</Display>
+  <Edit>AssetEditForm</Edit>
+  <New>DocumentLibraryForm</New>
+</FormTemplates>
+</file>
+
+<file path=customXml/item3.xml><?xml version="1.0" encoding="utf-8"?>
+<p:properties xmlns:p="http://schemas.microsoft.com/office/2006/metadata/properties" xmlns:xsi="http://www.w3.org/2001/XMLSchema-instance" xmlns:pc="http://schemas.microsoft.com/office/infopath/2007/PartnerControls">
+  <documentManagement>
+    <LocLastLocAttemptVersionTypeLookup xmlns="4873beb7-5857-4685-be1f-d57550cc96cc" xsi:nil="true"/>
+    <MarketSpecific xmlns="4873beb7-5857-4685-be1f-d57550cc96cc">false</MarketSpecific>
+    <ApprovalStatus xmlns="4873beb7-5857-4685-be1f-d57550cc96cc">InProgress</ApprovalStatus>
+    <LocComments xmlns="4873beb7-5857-4685-be1f-d57550cc96cc" xsi:nil="true"/>
+    <DirectSourceMarket xmlns="4873beb7-5857-4685-be1f-d57550cc96cc" xsi:nil="true"/>
+    <LocPublishedLinkedAssetsLookup xmlns="4873beb7-5857-4685-be1f-d57550cc96cc" xsi:nil="true"/>
+    <ThumbnailAssetId xmlns="4873beb7-5857-4685-be1f-d57550cc96cc" xsi:nil="true"/>
+    <PrimaryImageGen xmlns="4873beb7-5857-4685-be1f-d57550cc96cc">true</PrimaryImageGen>
+    <LegacyData xmlns="4873beb7-5857-4685-be1f-d57550cc96cc" xsi:nil="true"/>
+    <LocNewPublishedVersionLookup xmlns="4873beb7-5857-4685-be1f-d57550cc96cc" xsi:nil="true"/>
+    <NumericId xmlns="4873beb7-5857-4685-be1f-d57550cc96cc">102787001</NumericId>
+    <TPFriendlyName xmlns="4873beb7-5857-4685-be1f-d57550cc96cc" xsi:nil="true"/>
+    <LocOverallPublishStatusLookup xmlns="4873beb7-5857-4685-be1f-d57550cc96cc" xsi:nil="true"/>
+    <LocRecommendedHandoff xmlns="4873beb7-5857-4685-be1f-d57550cc96cc" xsi:nil="true"/>
+    <BlockPublish xmlns="4873beb7-5857-4685-be1f-d57550cc96cc">false</BlockPublish>
+    <BusinessGroup xmlns="4873beb7-5857-4685-be1f-d57550cc96cc" xsi:nil="true"/>
+    <OpenTemplate xmlns="4873beb7-5857-4685-be1f-d57550cc96cc">true</OpenTemplate>
+    <SourceTitle xmlns="4873beb7-5857-4685-be1f-d57550cc96cc" xsi:nil="true"/>
+    <LocOverallLocStatusLookup xmlns="4873beb7-5857-4685-be1f-d57550cc96cc" xsi:nil="true"/>
+    <APEditor xmlns="4873beb7-5857-4685-be1f-d57550cc96cc">
+      <UserInfo>
+        <DisplayName/>
+        <AccountId xsi:nil="true"/>
+        <AccountType/>
+      </UserInfo>
+    </APEditor>
+    <UALocComments xmlns="4873beb7-5857-4685-be1f-d57550cc96cc" xsi:nil="true"/>
+    <IntlLangReviewDate xmlns="4873beb7-5857-4685-be1f-d57550cc96cc" xsi:nil="true"/>
+    <PublishStatusLookup xmlns="4873beb7-5857-4685-be1f-d57550cc96cc">
+      <Value>1343188</Value>
+    </PublishStatusLookup>
+    <ParentAssetId xmlns="4873beb7-5857-4685-be1f-d57550cc96cc" xsi:nil="true"/>
+    <FeatureTagsTaxHTField0 xmlns="4873beb7-5857-4685-be1f-d57550cc96cc">
+      <Terms xmlns="http://schemas.microsoft.com/office/infopath/2007/PartnerControls"/>
+    </FeatureTagsTaxHTField0>
+    <MachineTranslated xmlns="4873beb7-5857-4685-be1f-d57550cc96cc">false</MachineTranslated>
+    <Providers xmlns="4873beb7-5857-4685-be1f-d57550cc96cc" xsi:nil="true"/>
+    <OriginalSourceMarket xmlns="4873beb7-5857-4685-be1f-d57550cc96cc" xsi:nil="true"/>
+    <APDescription xmlns="4873beb7-5857-4685-be1f-d57550cc96cc" xsi:nil="true"/>
+    <ContentItem xmlns="4873beb7-5857-4685-be1f-d57550cc96cc" xsi:nil="true"/>
+    <ClipArtFilename xmlns="4873beb7-5857-4685-be1f-d57550cc96cc" xsi:nil="true"/>
+    <TPInstallLocation xmlns="4873beb7-5857-4685-be1f-d57550cc96cc" xsi:nil="true"/>
+    <TimesCloned xmlns="4873beb7-5857-4685-be1f-d57550cc96cc" xsi:nil="true"/>
+    <PublishTargets xmlns="4873beb7-5857-4685-be1f-d57550cc96cc">OfficeOnlineVNext</PublishTargets>
+    <AcquiredFrom xmlns="4873beb7-5857-4685-be1f-d57550cc96cc">Internal MS</AcquiredFrom>
+    <AssetStart xmlns="4873beb7-5857-4685-be1f-d57550cc96cc">2011-11-23T17:29:00+00:00</AssetStart>
+    <FriendlyTitle xmlns="4873beb7-5857-4685-be1f-d57550cc96cc" xsi:nil="true"/>
+    <Provider xmlns="4873beb7-5857-4685-be1f-d57550cc96cc" xsi:nil="true"/>
+    <LastHandOff xmlns="4873beb7-5857-4685-be1f-d57550cc96cc" xsi:nil="true"/>
+    <TPClientViewer xmlns="4873beb7-5857-4685-be1f-d57550cc96cc" xsi:nil="true"/>
+    <TemplateStatus xmlns="4873beb7-5857-4685-be1f-d57550cc96cc">Complete</TemplateStatus>
+    <Downloads xmlns="4873beb7-5857-4685-be1f-d57550cc96cc">0</Downloads>
+    <OOCacheId xmlns="4873beb7-5857-4685-be1f-d57550cc96cc" xsi:nil="true"/>
+    <IsDeleted xmlns="4873beb7-5857-4685-be1f-d57550cc96cc">false</IsDeleted>
+    <LocPublishedDependentAssetsLookup xmlns="4873beb7-5857-4685-be1f-d57550cc96cc" xsi:nil="true"/>
+    <AssetExpire xmlns="4873beb7-5857-4685-be1f-d57550cc96cc">2029-05-12T07:00:00+00:00</AssetExpire>
+    <CSXSubmissionMarket xmlns="4873beb7-5857-4685-be1f-d57550cc96cc" xsi:nil="true"/>
+    <DSATActionTaken xmlns="4873beb7-5857-4685-be1f-d57550cc96cc" xsi:nil="true"/>
+    <SubmitterId xmlns="4873beb7-5857-4685-be1f-d57550cc96cc" xsi:nil="true"/>
+    <EditorialTags xmlns="4873beb7-5857-4685-be1f-d57550cc96cc" xsi:nil="true"/>
+    <TPExecutable xmlns="4873beb7-5857-4685-be1f-d57550cc96cc" xsi:nil="true"/>
+    <CSXSubmissionDate xmlns="4873beb7-5857-4685-be1f-d57550cc96cc" xsi:nil="true"/>
+    <CSXUpdate xmlns="4873beb7-5857-4685-be1f-d57550cc96cc">false</CSXUpdate>
+    <AssetType xmlns="4873beb7-5857-4685-be1f-d57550cc96cc">TP</AssetType>
+    <ApprovalLog xmlns="4873beb7-5857-4685-be1f-d57550cc96cc" xsi:nil="true"/>
+    <BugNumber xmlns="4873beb7-5857-4685-be1f-d57550cc96cc" xsi:nil="true"/>
+    <OriginAsset xmlns="4873beb7-5857-4685-be1f-d57550cc96cc" xsi:nil="true"/>
+    <TPComponent xmlns="4873beb7-5857-4685-be1f-d57550cc96cc" xsi:nil="true"/>
+    <Milestone xmlns="4873beb7-5857-4685-be1f-d57550cc96cc" xsi:nil="true"/>
+    <RecommendationsModifier xmlns="4873beb7-5857-4685-be1f-d57550cc96cc" xsi:nil="true"/>
+    <AssetId xmlns="4873beb7-5857-4685-be1f-d57550cc96cc">TP102787001</AssetId>
+    <PolicheckWords xmlns="4873beb7-5857-4685-be1f-d57550cc96cc" xsi:nil="true"/>
+    <TPLaunchHelpLink xmlns="4873beb7-5857-4685-be1f-d57550cc96cc" xsi:nil="true"/>
+    <IntlLocPriority xmlns="4873beb7-5857-4685-be1f-d57550cc96cc" xsi:nil="true"/>
+    <TPApplication xmlns="4873beb7-5857-4685-be1f-d57550cc96cc" xsi:nil="true"/>
+    <IntlLangReviewer xmlns="4873beb7-5857-4685-be1f-d57550cc96cc" xsi:nil="true"/>
+    <HandoffToMSDN xmlns="4873beb7-5857-4685-be1f-d57550cc96cc" xsi:nil="true"/>
+    <PlannedPubDate xmlns="4873beb7-5857-4685-be1f-d57550cc96cc" xsi:nil="true"/>
+    <CrawlForDependencies xmlns="4873beb7-5857-4685-be1f-d57550cc96cc">false</CrawlForDependencies>
+    <LocLastLocAttemptVersionLookup xmlns="4873beb7-5857-4685-be1f-d57550cc96cc">693888</LocLastLocAttemptVersionLookup>
+    <LocProcessedForHandoffsLookup xmlns="4873beb7-5857-4685-be1f-d57550cc96cc" xsi:nil="true"/>
+    <TrustLevel xmlns="4873beb7-5857-4685-be1f-d57550cc96cc">1 Microsoft Managed Content</TrustLevel>
+    <CampaignTagsTaxHTField0 xmlns="4873beb7-5857-4685-be1f-d57550cc96cc">
+      <Terms xmlns="http://schemas.microsoft.com/office/infopath/2007/PartnerControls"/>
+    </CampaignTagsTaxHTField0>
+    <TPNamespace xmlns="4873beb7-5857-4685-be1f-d57550cc96cc" xsi:nil="true"/>
+    <LocOverallPreviewStatusLookup xmlns="4873beb7-5857-4685-be1f-d57550cc96cc" xsi:nil="true"/>
+    <TaxCatchAll xmlns="4873beb7-5857-4685-be1f-d57550cc96cc"/>
+    <IsSearchable xmlns="4873beb7-5857-4685-be1f-d57550cc96cc">false</IsSearchable>
+    <TemplateTemplateType xmlns="4873beb7-5857-4685-be1f-d57550cc96cc">Word Document Template</TemplateTemplateType>
+    <Markets xmlns="4873beb7-5857-4685-be1f-d57550cc96cc"/>
+    <IntlLangReview xmlns="4873beb7-5857-4685-be1f-d57550cc96cc" xsi:nil="true"/>
+    <UAProjectedTotalWords xmlns="4873beb7-5857-4685-be1f-d57550cc96cc" xsi:nil="true"/>
+    <OutputCachingOn xmlns="4873beb7-5857-4685-be1f-d57550cc96cc">false</OutputCachingOn>
+    <AverageRating xmlns="4873beb7-5857-4685-be1f-d57550cc96cc" xsi:nil="true"/>
+    <LocMarketGroupTiers2 xmlns="4873beb7-5857-4685-be1f-d57550cc96cc" xsi:nil="true"/>
+    <APAuthor xmlns="4873beb7-5857-4685-be1f-d57550cc96cc">
+      <UserInfo>
+        <DisplayName>REDMOND\v-namall</DisplayName>
+        <AccountId>978</AccountId>
+        <AccountType/>
+      </UserInfo>
+    </APAuthor>
+    <TPCommandLine xmlns="4873beb7-5857-4685-be1f-d57550cc96cc" xsi:nil="true"/>
+    <LocManualTestRequired xmlns="4873beb7-5857-4685-be1f-d57550cc96cc">false</LocManualTestRequired>
+    <TPAppVersion xmlns="4873beb7-5857-4685-be1f-d57550cc96cc" xsi:nil="true"/>
+    <EditorialStatus xmlns="4873beb7-5857-4685-be1f-d57550cc96cc">Complete</EditorialStatus>
+    <LocProcessedForMarketsLookup xmlns="4873beb7-5857-4685-be1f-d57550cc96cc" xsi:nil="true"/>
+    <LastModifiedDateTime xmlns="4873beb7-5857-4685-be1f-d57550cc96cc" xsi:nil="true"/>
+    <TPLaunchHelpLinkType xmlns="4873beb7-5857-4685-be1f-d57550cc96cc">Template</TPLaunchHelpLinkType>
+    <ScenarioTagsTaxHTField0 xmlns="4873beb7-5857-4685-be1f-d57550cc96cc">
+      <Terms xmlns="http://schemas.microsoft.com/office/infopath/2007/PartnerControls"/>
+    </ScenarioTagsTaxHTField0>
+    <OriginalRelease xmlns="4873beb7-5857-4685-be1f-d57550cc96cc">14</OriginalRelease>
+    <LocalizationTagsTaxHTField0 xmlns="4873beb7-5857-4685-be1f-d57550cc96cc">
+      <Terms xmlns="http://schemas.microsoft.com/office/infopath/2007/PartnerControls"/>
+    </LocalizationTagsTaxHTField0>
+    <Manager xmlns="4873beb7-5857-4685-be1f-d57550cc96cc" xsi:nil="true"/>
+    <UALocRecommendation xmlns="4873beb7-5857-4685-be1f-d57550cc96cc">Localize</UALocRecommendation>
+    <LocOverallHandbackStatusLookup xmlns="4873beb7-5857-4685-be1f-d57550cc96cc" xsi:nil="true"/>
+    <ArtSampleDocs xmlns="4873beb7-5857-4685-be1f-d57550cc96cc" xsi:nil="true"/>
+    <UACurrentWords xmlns="4873beb7-5857-4685-be1f-d57550cc96cc" xsi:nil="true"/>
+    <ShowIn xmlns="4873beb7-5857-4685-be1f-d57550cc96cc">Show everywhere</ShowIn>
+    <CSXHash xmlns="4873beb7-5857-4685-be1f-d57550cc96cc" xsi:nil="true"/>
+    <VoteCount xmlns="4873beb7-5857-4685-be1f-d57550cc96cc" xsi:nil="true"/>
+    <InternalTagsTaxHTField0 xmlns="4873beb7-5857-4685-be1f-d57550cc96cc">
+      <Terms xmlns="http://schemas.microsoft.com/office/infopath/2007/PartnerControls"/>
+    </InternalTagsTaxHTField0>
+    <UANotes xmlns="4873beb7-5857-4685-be1f-d57550cc96cc" xsi:nil="true"/>
+  </documentManagement>
+</p:properties>
+</file>
+
 <file path=customXml/item4.xml><?xml version="1.0" encoding="utf-8"?>
 <b:Sources xmlns:b="http://schemas.openxmlformats.org/officeDocument/2006/bibliography" xmlns="http://schemas.openxmlformats.org/officeDocument/2006/bibliography" SelectedStyle="\APASixthEditionOfficeOnline.xsl" StyleName="APA" Version="6"/>
 </file>
 
 <file path=customXml/itemProps1.xml><?xml version="1.0" encoding="utf-8"?>
-<ds:datastoreItem xmlns:ds="http://schemas.openxmlformats.org/officeDocument/2006/customXml" ds:itemID="{7FBDB1CC-CEFB-4E46-8174-1F0AA0D30B24}">
-  <ds:schemaRefs>
-    <ds:schemaRef ds:uri="http://schemas.microsoft.com/office/2006/metadata/properties"/>
-    <ds:schemaRef ds:uri="http://schemas.microsoft.com/office/infopath/2007/PartnerControls"/>
-    <ds:schemaRef ds:uri="4873beb7-5857-4685-be1f-d57550cc96cc"/>
-  </ds:schemaRefs>
-</ds:datastoreItem>
-</file>
-
-<file path=customXml/itemProps2.xml><?xml version="1.0" encoding="utf-8"?>
-<ds:datastoreItem xmlns:ds="http://schemas.openxmlformats.org/officeDocument/2006/customXml" ds:itemID="{C01C3C56-10DB-49F7-B061-44D8728D078A}">
-  <ds:schemaRefs>
-    <ds:schemaRef ds:uri="http://schemas.microsoft.com/sharepoint/v3/contenttype/forms"/>
-  </ds:schemaRefs>
-</ds:datastoreItem>
-</file>
-
-<file path=customXml/itemProps3.xml><?xml version="1.0" encoding="utf-8"?>
 <ds:datastoreItem xmlns:ds="http://schemas.openxmlformats.org/officeDocument/2006/customXml" ds:itemID="{4B3A7E92-E05A-4924-9E8A-9F6659E5855B}">
   <ds:schemaRefs>
     <ds:schemaRef ds:uri="http://schemas.microsoft.com/office/2006/metadata/contentType"/>
@@ -23619,6 +23608,24 @@
 </ds:datastoreItem>
 </file>
 
+<file path=customXml/itemProps2.xml><?xml version="1.0" encoding="utf-8"?>
+<ds:datastoreItem xmlns:ds="http://schemas.openxmlformats.org/officeDocument/2006/customXml" ds:itemID="{C01C3C56-10DB-49F7-B061-44D8728D078A}">
+  <ds:schemaRefs>
+    <ds:schemaRef ds:uri="http://schemas.microsoft.com/sharepoint/v3/contenttype/forms"/>
+  </ds:schemaRefs>
+</ds:datastoreItem>
+</file>
+
+<file path=customXml/itemProps3.xml><?xml version="1.0" encoding="utf-8"?>
+<ds:datastoreItem xmlns:ds="http://schemas.openxmlformats.org/officeDocument/2006/customXml" ds:itemID="{7FBDB1CC-CEFB-4E46-8174-1F0AA0D30B24}">
+  <ds:schemaRefs>
+    <ds:schemaRef ds:uri="http://schemas.microsoft.com/office/2006/metadata/properties"/>
+    <ds:schemaRef ds:uri="http://schemas.microsoft.com/office/infopath/2007/PartnerControls"/>
+    <ds:schemaRef ds:uri="4873beb7-5857-4685-be1f-d57550cc96cc"/>
+  </ds:schemaRefs>
+</ds:datastoreItem>
+</file>
+
 <file path=customXml/itemProps4.xml><?xml version="1.0" encoding="utf-8"?>
 <ds:datastoreItem xmlns:ds="http://schemas.openxmlformats.org/officeDocument/2006/customXml" ds:itemID="{D2F2E37A-04BC-486D-8C23-40FD363E5130}">
   <ds:schemaRefs>

</xml_diff>